<commit_message>
docs: Rehacer diagrama de componentes
</commit_message>
<xml_diff>
--- a/doc/documentacionProyecto.docx
+++ b/doc/documentacionProyecto.docx
@@ -529,6 +529,7 @@
                                   <w:dataBinding w:prefixMappings="xmlns:ns0='http://purl.org/dc/elements/1.1/' xmlns:ns1='http://schemas.openxmlformats.org/package/2006/metadata/core-properties' " w:xpath="/ns1:coreProperties[1]/ns0:subject[1]" w:storeItemID="{6C3C8BC8-F283-45AE-878A-BAB7291924A1}"/>
                                   <w:text/>
                                 </w:sdtPr>
+                                <w:sdtEndPr/>
                                 <w:sdtContent>
                                   <w:p>
                                     <w:pPr>
@@ -740,6 +741,7 @@
                                   <w:dataBinding w:prefixMappings="xmlns:ns0='http://purl.org/dc/elements/1.1/' xmlns:ns1='http://schemas.openxmlformats.org/package/2006/metadata/core-properties' " w:xpath="/ns1:coreProperties[1]/ns0:creator[1]" w:storeItemID="{6C3C8BC8-F283-45AE-878A-BAB7291924A1}"/>
                                   <w:text/>
                                 </w:sdtPr>
+                                <w:sdtEndPr/>
                                 <w:sdtContent>
                                   <w:p>
                                     <w:pPr>
@@ -757,25 +759,7 @@
                                         <w:sz w:val="28"/>
                                         <w:szCs w:val="28"/>
                                       </w:rPr>
-                                      <w:t xml:space="preserve">Javier Barrientos </w:t>
-                                    </w:r>
-                                    <w:proofErr w:type="spellStart"/>
-                                    <w:r>
-                                      <w:rPr>
-                                        <w:color w:val="595959" w:themeColor="text1" w:themeTint="A6"/>
-                                        <w:sz w:val="28"/>
-                                        <w:szCs w:val="28"/>
-                                      </w:rPr>
-                                      <w:t>Fernandez</w:t>
-                                    </w:r>
-                                    <w:proofErr w:type="spellEnd"/>
-                                    <w:r>
-                                      <w:rPr>
-                                        <w:color w:val="595959" w:themeColor="text1" w:themeTint="A6"/>
-                                        <w:sz w:val="28"/>
-                                        <w:szCs w:val="28"/>
-                                      </w:rPr>
-                                      <w:t xml:space="preserve"> y Samuel Ferragut Molina</w:t>
+                                      <w:t>Javier Barrientos Fernandez y Samuel Ferragut Molina</w:t>
                                     </w:r>
                                   </w:p>
                                 </w:sdtContent>
@@ -804,6 +788,7 @@
                                     <w:dataBinding w:prefixMappings="xmlns:ns0='http://schemas.microsoft.com/office/2006/coverPageProps' " w:xpath="/ns0:CoverPageProperties[1]/ns0:CompanyEmail[1]" w:storeItemID="{55AF091B-3C7A-41E3-B477-F2FDAA23CFDA}"/>
                                     <w:text/>
                                   </w:sdtPr>
+                                  <w:sdtEndPr/>
                                   <w:sdtContent>
                                     <w:r>
                                       <w:rPr>
@@ -950,8 +935,6 @@
             <w:br w:type="page"/>
           </w:r>
         </w:p>
-        <w:bookmarkStart w:id="0" w:name="_GoBack" w:displacedByCustomXml="next"/>
-        <w:bookmarkEnd w:id="0" w:displacedByCustomXml="next"/>
       </w:sdtContent>
     </w:sdt>
     <w:sdt>
@@ -1463,7 +1446,7 @@
           <w:lang w:val="es-ES"/>
         </w:rPr>
       </w:pPr>
-      <w:bookmarkStart w:id="1" w:name="_Toc26134596"/>
+      <w:bookmarkStart w:id="0" w:name="_Toc26134596"/>
       <w:r>
         <w:rPr>
           <w:lang w:val="es-ES"/>
@@ -1477,7 +1460,7 @@
         </w:rPr>
         <w:t xml:space="preserve"> del proyecto</w:t>
       </w:r>
-      <w:bookmarkEnd w:id="1"/>
+      <w:bookmarkEnd w:id="0"/>
     </w:p>
     <w:p>
       <w:pPr>
@@ -1510,14 +1493,14 @@
           <w:lang w:val="es-ES"/>
         </w:rPr>
       </w:pPr>
-      <w:bookmarkStart w:id="2" w:name="_Toc26134597"/>
+      <w:bookmarkStart w:id="1" w:name="_Toc26134597"/>
       <w:r>
         <w:rPr>
           <w:lang w:val="es-ES"/>
         </w:rPr>
         <w:t>Proceso</w:t>
       </w:r>
-      <w:bookmarkEnd w:id="2"/>
+      <w:bookmarkEnd w:id="1"/>
     </w:p>
     <w:p>
       <w:pPr>
@@ -1676,43 +1659,7 @@
           <w:color w:val="000000"/>
           <w:lang w:val="es-ES"/>
         </w:rPr>
-        <w:t xml:space="preserve">El fichero </w:t>
-      </w:r>
-      <w:proofErr w:type="spellStart"/>
-      <w:r>
-        <w:rPr>
-          <w:rFonts w:ascii="Times New Roman" w:eastAsia="Times New Roman" w:hAnsi="Times New Roman" w:cs="Times New Roman"/>
-          <w:color w:val="000000"/>
-          <w:lang w:val="es-ES"/>
-        </w:rPr>
-        <w:t>listaDeCanciones</w:t>
-      </w:r>
-      <w:proofErr w:type="spellEnd"/>
-      <w:r>
-        <w:rPr>
-          <w:rFonts w:ascii="Times New Roman" w:eastAsia="Times New Roman" w:hAnsi="Times New Roman" w:cs="Times New Roman"/>
-          <w:color w:val="000000"/>
-          <w:lang w:val="es-ES"/>
-        </w:rPr>
-        <w:t xml:space="preserve"> donde usamos el diccionario para coger llaves y generar una lista aleatoria con las rutas de esas canciones, y donde convertimos esa lista en un </w:t>
-      </w:r>
-      <w:proofErr w:type="spellStart"/>
-      <w:r>
-        <w:rPr>
-          <w:rFonts w:ascii="Times New Roman" w:eastAsia="Times New Roman" w:hAnsi="Times New Roman" w:cs="Times New Roman"/>
-          <w:color w:val="000000"/>
-          <w:lang w:val="es-ES"/>
-        </w:rPr>
-        <w:t>string</w:t>
-      </w:r>
-      <w:proofErr w:type="spellEnd"/>
-      <w:r>
-        <w:rPr>
-          <w:rFonts w:ascii="Times New Roman" w:eastAsia="Times New Roman" w:hAnsi="Times New Roman" w:cs="Times New Roman"/>
-          <w:color w:val="000000"/>
-          <w:lang w:val="es-ES"/>
-        </w:rPr>
-        <w:t xml:space="preserve"> para enviarlo al VLC.</w:t>
+        <w:t>El fichero listaDeCanciones donde usamos el diccionario para coger llaves y generar una lista aleatoria con las rutas de esas canciones, y donde convertimos esa lista en un string para enviarlo al VLC.</w:t>
       </w:r>
     </w:p>
     <w:p>
@@ -1744,97 +1691,7 @@
           <w:color w:val="000000"/>
           <w:lang w:val="es-ES"/>
         </w:rPr>
-        <w:t xml:space="preserve">Y como ultimo fichero </w:t>
-      </w:r>
-      <w:proofErr w:type="spellStart"/>
-      <w:r>
-        <w:rPr>
-          <w:rFonts w:ascii="Times New Roman" w:eastAsia="Times New Roman" w:hAnsi="Times New Roman" w:cs="Times New Roman"/>
-          <w:color w:val="000000"/>
-          <w:lang w:val="es-ES"/>
-        </w:rPr>
-        <w:t>accesoVlc</w:t>
-      </w:r>
-      <w:proofErr w:type="spellEnd"/>
-      <w:r>
-        <w:rPr>
-          <w:rFonts w:ascii="Times New Roman" w:eastAsia="Times New Roman" w:hAnsi="Times New Roman" w:cs="Times New Roman"/>
-          <w:color w:val="000000"/>
-          <w:lang w:val="es-ES"/>
-        </w:rPr>
-        <w:t xml:space="preserve"> en este fichero usamos el resultado del </w:t>
-      </w:r>
-      <w:proofErr w:type="spellStart"/>
-      <w:r>
-        <w:rPr>
-          <w:rFonts w:ascii="Times New Roman" w:eastAsia="Times New Roman" w:hAnsi="Times New Roman" w:cs="Times New Roman"/>
-          <w:color w:val="000000"/>
-          <w:lang w:val="es-ES"/>
-        </w:rPr>
-        <w:t>modulo</w:t>
-      </w:r>
-      <w:proofErr w:type="spellEnd"/>
-      <w:r>
-        <w:rPr>
-          <w:rFonts w:ascii="Times New Roman" w:eastAsia="Times New Roman" w:hAnsi="Times New Roman" w:cs="Times New Roman"/>
-          <w:color w:val="000000"/>
-          <w:lang w:val="es-ES"/>
-        </w:rPr>
-        <w:t xml:space="preserve"> de </w:t>
-      </w:r>
-      <w:proofErr w:type="spellStart"/>
-      <w:r>
-        <w:rPr>
-          <w:rFonts w:ascii="Times New Roman" w:eastAsia="Times New Roman" w:hAnsi="Times New Roman" w:cs="Times New Roman"/>
-          <w:color w:val="000000"/>
-          <w:lang w:val="es-ES"/>
-        </w:rPr>
-        <w:t>listaDeCanciones</w:t>
-      </w:r>
-      <w:proofErr w:type="spellEnd"/>
-      <w:r>
-        <w:rPr>
-          <w:rFonts w:ascii="Times New Roman" w:eastAsia="Times New Roman" w:hAnsi="Times New Roman" w:cs="Times New Roman"/>
-          <w:color w:val="000000"/>
-          <w:lang w:val="es-ES"/>
-        </w:rPr>
-        <w:t xml:space="preserve"> que es un </w:t>
-      </w:r>
-      <w:proofErr w:type="spellStart"/>
-      <w:r>
-        <w:rPr>
-          <w:rFonts w:ascii="Times New Roman" w:eastAsia="Times New Roman" w:hAnsi="Times New Roman" w:cs="Times New Roman"/>
-          <w:color w:val="000000"/>
-          <w:lang w:val="es-ES"/>
-        </w:rPr>
-        <w:t>string</w:t>
-      </w:r>
-      <w:proofErr w:type="spellEnd"/>
-      <w:r>
-        <w:rPr>
-          <w:rFonts w:ascii="Times New Roman" w:eastAsia="Times New Roman" w:hAnsi="Times New Roman" w:cs="Times New Roman"/>
-          <w:color w:val="000000"/>
-          <w:lang w:val="es-ES"/>
-        </w:rPr>
-        <w:t xml:space="preserve"> con la ruta y la variable de la ruta del vlc para mandarlo por consola de </w:t>
-      </w:r>
-      <w:proofErr w:type="spellStart"/>
-      <w:r>
-        <w:rPr>
-          <w:rFonts w:ascii="Times New Roman" w:eastAsia="Times New Roman" w:hAnsi="Times New Roman" w:cs="Times New Roman"/>
-          <w:color w:val="000000"/>
-          <w:lang w:val="es-ES"/>
-        </w:rPr>
-        <w:t>windows</w:t>
-      </w:r>
-      <w:proofErr w:type="spellEnd"/>
-      <w:r>
-        <w:rPr>
-          <w:rFonts w:ascii="Times New Roman" w:eastAsia="Times New Roman" w:hAnsi="Times New Roman" w:cs="Times New Roman"/>
-          <w:color w:val="000000"/>
-          <w:lang w:val="es-ES"/>
-        </w:rPr>
-        <w:t xml:space="preserve"> y que se ejecute.</w:t>
+        <w:t>Y como ultimo fichero accesoVlc en este fichero usamos el resultado del modulo de listaDeCanciones que es un string con la ruta y la variable de la ruta del vlc para mandarlo por consola de windows y que se ejecute.</w:t>
       </w:r>
     </w:p>
     <w:p>
@@ -1866,61 +1723,7 @@
           <w:color w:val="000000"/>
           <w:lang w:val="es-ES"/>
         </w:rPr>
-        <w:t xml:space="preserve">Nuestro trabajo </w:t>
-      </w:r>
-      <w:proofErr w:type="spellStart"/>
-      <w:r>
-        <w:rPr>
-          <w:rFonts w:ascii="Times New Roman" w:eastAsia="Times New Roman" w:hAnsi="Times New Roman" w:cs="Times New Roman"/>
-          <w:color w:val="000000"/>
-          <w:lang w:val="es-ES"/>
-        </w:rPr>
-        <w:t>esta</w:t>
-      </w:r>
-      <w:proofErr w:type="spellEnd"/>
-      <w:r>
-        <w:rPr>
-          <w:rFonts w:ascii="Times New Roman" w:eastAsia="Times New Roman" w:hAnsi="Times New Roman" w:cs="Times New Roman"/>
-          <w:color w:val="000000"/>
-          <w:lang w:val="es-ES"/>
-        </w:rPr>
-        <w:t xml:space="preserve"> enfocado en usar la metodología en cascada, elegimos esta metodología porque fue la que </w:t>
-      </w:r>
-      <w:proofErr w:type="spellStart"/>
-      <w:r>
-        <w:rPr>
-          <w:rFonts w:ascii="Times New Roman" w:eastAsia="Times New Roman" w:hAnsi="Times New Roman" w:cs="Times New Roman"/>
-          <w:color w:val="000000"/>
-          <w:lang w:val="es-ES"/>
-        </w:rPr>
-        <w:t>mas</w:t>
-      </w:r>
-      <w:proofErr w:type="spellEnd"/>
-      <w:r>
-        <w:rPr>
-          <w:rFonts w:ascii="Times New Roman" w:eastAsia="Times New Roman" w:hAnsi="Times New Roman" w:cs="Times New Roman"/>
-          <w:color w:val="000000"/>
-          <w:lang w:val="es-ES"/>
-        </w:rPr>
-        <w:t xml:space="preserve"> se adaptaba a nuestra forma de trabajar, </w:t>
-      </w:r>
-      <w:proofErr w:type="spellStart"/>
-      <w:r>
-        <w:rPr>
-          <w:rFonts w:ascii="Times New Roman" w:eastAsia="Times New Roman" w:hAnsi="Times New Roman" w:cs="Times New Roman"/>
-          <w:color w:val="000000"/>
-          <w:lang w:val="es-ES"/>
-        </w:rPr>
-        <w:t>tambien</w:t>
-      </w:r>
-      <w:proofErr w:type="spellEnd"/>
-      <w:r>
-        <w:rPr>
-          <w:rFonts w:ascii="Times New Roman" w:eastAsia="Times New Roman" w:hAnsi="Times New Roman" w:cs="Times New Roman"/>
-          <w:color w:val="000000"/>
-          <w:lang w:val="es-ES"/>
-        </w:rPr>
-        <w:t xml:space="preserve"> decidimos implementar todo lo aprendido hasta hoy sobre la programación modulada.</w:t>
+        <w:t>Nuestro trabajo esta enfocado en usar la metodología en cascada, elegimos esta metodología porque fue la que mas se adaptaba a nuestra forma de trabajar, tambien decidimos implementar todo lo aprendido hasta hoy sobre la programación modulada.</w:t>
       </w:r>
     </w:p>
     <w:p>
@@ -1940,43 +1743,7 @@
           <w:color w:val="000000"/>
           <w:lang w:val="es-ES"/>
         </w:rPr>
-        <w:t xml:space="preserve">En nuestra programación modulada tenemos el proyecto dividido en 4 módulos, cada uno de ellos lo importamos a un </w:t>
-      </w:r>
-      <w:proofErr w:type="spellStart"/>
-      <w:r>
-        <w:rPr>
-          <w:rFonts w:ascii="Times New Roman" w:eastAsia="Times New Roman" w:hAnsi="Times New Roman" w:cs="Times New Roman"/>
-          <w:color w:val="000000"/>
-          <w:lang w:val="es-ES"/>
-        </w:rPr>
-        <w:t>modulo</w:t>
-      </w:r>
-      <w:proofErr w:type="spellEnd"/>
-      <w:r>
-        <w:rPr>
-          <w:rFonts w:ascii="Times New Roman" w:eastAsia="Times New Roman" w:hAnsi="Times New Roman" w:cs="Times New Roman"/>
-          <w:color w:val="000000"/>
-          <w:lang w:val="es-ES"/>
-        </w:rPr>
-        <w:t xml:space="preserve"> llamado </w:t>
-      </w:r>
-      <w:proofErr w:type="spellStart"/>
-      <w:r>
-        <w:rPr>
-          <w:rFonts w:ascii="Times New Roman" w:eastAsia="Times New Roman" w:hAnsi="Times New Roman" w:cs="Times New Roman"/>
-          <w:color w:val="000000"/>
-          <w:lang w:val="es-ES"/>
-        </w:rPr>
-        <w:t>main</w:t>
-      </w:r>
-      <w:proofErr w:type="spellEnd"/>
-      <w:r>
-        <w:rPr>
-          <w:rFonts w:ascii="Times New Roman" w:eastAsia="Times New Roman" w:hAnsi="Times New Roman" w:cs="Times New Roman"/>
-          <w:color w:val="000000"/>
-          <w:lang w:val="es-ES"/>
-        </w:rPr>
-        <w:t xml:space="preserve"> donde.</w:t>
+        <w:t>En nuestra programación modulada tenemos el proyecto dividido en 4 módulos, cada uno de ellos lo importamos a un modulo llamado main donde.</w:t>
       </w:r>
     </w:p>
     <w:p>
@@ -1996,169 +1763,7 @@
           <w:color w:val="000000"/>
           <w:lang w:val="es-ES"/>
         </w:rPr>
-        <w:t xml:space="preserve">El fichero main contiene todos los imports de los demás módulos, eso quiere decir que todos los módulos </w:t>
-      </w:r>
-      <w:proofErr w:type="spellStart"/>
-      <w:r>
-        <w:rPr>
-          <w:rFonts w:ascii="Times New Roman" w:eastAsia="Times New Roman" w:hAnsi="Times New Roman" w:cs="Times New Roman"/>
-          <w:color w:val="000000"/>
-          <w:lang w:val="es-ES"/>
-        </w:rPr>
-        <w:t>estan</w:t>
-      </w:r>
-      <w:proofErr w:type="spellEnd"/>
-      <w:r>
-        <w:rPr>
-          <w:rFonts w:ascii="Times New Roman" w:eastAsia="Times New Roman" w:hAnsi="Times New Roman" w:cs="Times New Roman"/>
-          <w:color w:val="000000"/>
-          <w:lang w:val="es-ES"/>
-        </w:rPr>
-        <w:t xml:space="preserve"> conectados entre </w:t>
-      </w:r>
-      <w:proofErr w:type="spellStart"/>
-      <w:r>
-        <w:rPr>
-          <w:rFonts w:ascii="Times New Roman" w:eastAsia="Times New Roman" w:hAnsi="Times New Roman" w:cs="Times New Roman"/>
-          <w:color w:val="000000"/>
-          <w:lang w:val="es-ES"/>
-        </w:rPr>
-        <w:t>si</w:t>
-      </w:r>
-      <w:proofErr w:type="spellEnd"/>
-      <w:r>
-        <w:rPr>
-          <w:rFonts w:ascii="Times New Roman" w:eastAsia="Times New Roman" w:hAnsi="Times New Roman" w:cs="Times New Roman"/>
-          <w:color w:val="000000"/>
-          <w:lang w:val="es-ES"/>
-        </w:rPr>
-        <w:t xml:space="preserve"> por el </w:t>
-      </w:r>
-      <w:proofErr w:type="spellStart"/>
-      <w:r>
-        <w:rPr>
-          <w:rFonts w:ascii="Times New Roman" w:eastAsia="Times New Roman" w:hAnsi="Times New Roman" w:cs="Times New Roman"/>
-          <w:color w:val="000000"/>
-          <w:lang w:val="es-ES"/>
-        </w:rPr>
-        <w:t>modulo</w:t>
-      </w:r>
-      <w:proofErr w:type="spellEnd"/>
-      <w:r>
-        <w:rPr>
-          <w:rFonts w:ascii="Times New Roman" w:eastAsia="Times New Roman" w:hAnsi="Times New Roman" w:cs="Times New Roman"/>
-          <w:color w:val="000000"/>
-          <w:lang w:val="es-ES"/>
-        </w:rPr>
-        <w:t xml:space="preserve"> </w:t>
-      </w:r>
-      <w:proofErr w:type="spellStart"/>
-      <w:r>
-        <w:rPr>
-          <w:rFonts w:ascii="Times New Roman" w:eastAsia="Times New Roman" w:hAnsi="Times New Roman" w:cs="Times New Roman"/>
-          <w:color w:val="000000"/>
-          <w:lang w:val="es-ES"/>
-        </w:rPr>
-        <w:t>main</w:t>
-      </w:r>
-      <w:proofErr w:type="spellEnd"/>
-      <w:r>
-        <w:rPr>
-          <w:rFonts w:ascii="Times New Roman" w:eastAsia="Times New Roman" w:hAnsi="Times New Roman" w:cs="Times New Roman"/>
-          <w:color w:val="000000"/>
-          <w:lang w:val="es-ES"/>
-        </w:rPr>
-        <w:t xml:space="preserve">, </w:t>
-      </w:r>
-      <w:proofErr w:type="spellStart"/>
-      <w:r>
-        <w:rPr>
-          <w:rFonts w:ascii="Times New Roman" w:eastAsia="Times New Roman" w:hAnsi="Times New Roman" w:cs="Times New Roman"/>
-          <w:color w:val="000000"/>
-          <w:lang w:val="es-ES"/>
-        </w:rPr>
-        <w:t>aqui</w:t>
-      </w:r>
-      <w:proofErr w:type="spellEnd"/>
-      <w:r>
-        <w:rPr>
-          <w:rFonts w:ascii="Times New Roman" w:eastAsia="Times New Roman" w:hAnsi="Times New Roman" w:cs="Times New Roman"/>
-          <w:color w:val="000000"/>
-          <w:lang w:val="es-ES"/>
-        </w:rPr>
-        <w:t xml:space="preserve"> </w:t>
-      </w:r>
-      <w:proofErr w:type="spellStart"/>
-      <w:r>
-        <w:rPr>
-          <w:rFonts w:ascii="Times New Roman" w:eastAsia="Times New Roman" w:hAnsi="Times New Roman" w:cs="Times New Roman"/>
-          <w:color w:val="000000"/>
-          <w:lang w:val="es-ES"/>
-        </w:rPr>
-        <w:t>tambien</w:t>
-      </w:r>
-      <w:proofErr w:type="spellEnd"/>
-      <w:r>
-        <w:rPr>
-          <w:rFonts w:ascii="Times New Roman" w:eastAsia="Times New Roman" w:hAnsi="Times New Roman" w:cs="Times New Roman"/>
-          <w:color w:val="000000"/>
-          <w:lang w:val="es-ES"/>
-        </w:rPr>
-        <w:t xml:space="preserve"> tenemos indicadas las variables de las rutas del XML y donde </w:t>
-      </w:r>
-      <w:proofErr w:type="spellStart"/>
-      <w:r>
-        <w:rPr>
-          <w:rFonts w:ascii="Times New Roman" w:eastAsia="Times New Roman" w:hAnsi="Times New Roman" w:cs="Times New Roman"/>
-          <w:color w:val="000000"/>
-          <w:lang w:val="es-ES"/>
-        </w:rPr>
-        <w:t>esta</w:t>
-      </w:r>
-      <w:proofErr w:type="spellEnd"/>
-      <w:r>
-        <w:rPr>
-          <w:rFonts w:ascii="Times New Roman" w:eastAsia="Times New Roman" w:hAnsi="Times New Roman" w:cs="Times New Roman"/>
-          <w:color w:val="000000"/>
-          <w:lang w:val="es-ES"/>
-        </w:rPr>
-        <w:t xml:space="preserve"> instalado </w:t>
-      </w:r>
-      <w:proofErr w:type="spellStart"/>
-      <w:r>
-        <w:rPr>
-          <w:rFonts w:ascii="Times New Roman" w:eastAsia="Times New Roman" w:hAnsi="Times New Roman" w:cs="Times New Roman"/>
-          <w:color w:val="000000"/>
-          <w:lang w:val="es-ES"/>
-        </w:rPr>
-        <w:t>vlc</w:t>
-      </w:r>
-      <w:proofErr w:type="spellEnd"/>
-      <w:r>
-        <w:rPr>
-          <w:rFonts w:ascii="Times New Roman" w:eastAsia="Times New Roman" w:hAnsi="Times New Roman" w:cs="Times New Roman"/>
-          <w:color w:val="000000"/>
-          <w:lang w:val="es-ES"/>
-        </w:rPr>
-        <w:t xml:space="preserve">, de esta forma si el usuario quiere cambiar dependiendo de donde tenga el XML o el fichero XML solo </w:t>
-      </w:r>
-      <w:proofErr w:type="spellStart"/>
-      <w:r>
-        <w:rPr>
-          <w:rFonts w:ascii="Times New Roman" w:eastAsia="Times New Roman" w:hAnsi="Times New Roman" w:cs="Times New Roman"/>
-          <w:color w:val="000000"/>
-          <w:lang w:val="es-ES"/>
-        </w:rPr>
-        <w:t>tendra</w:t>
-      </w:r>
-      <w:proofErr w:type="spellEnd"/>
-      <w:r>
-        <w:rPr>
-          <w:rFonts w:ascii="Times New Roman" w:eastAsia="Times New Roman" w:hAnsi="Times New Roman" w:cs="Times New Roman"/>
-          <w:color w:val="000000"/>
-          <w:lang w:val="es-ES"/>
-        </w:rPr>
-        <w:t xml:space="preserve"> que buscar en el fichero principal.</w:t>
+        <w:t>El fichero main contiene todos los imports de los demás módulos, eso quiere decir que todos los módulos estan conectados entre si por el modulo main, aqui tambien tenemos indicadas las variables de las rutas del XML y donde esta instalado vlc, de esta forma si el usuario quiere cambiar dependiendo de donde tenga el XML o el fichero XML solo tendra que buscar en el fichero principal.</w:t>
       </w:r>
     </w:p>
     <w:p>
@@ -2190,586 +1795,16 @@
           <w:color w:val="000000"/>
           <w:lang w:val="es-ES"/>
         </w:rPr>
-        <w:t xml:space="preserve">El fichero </w:t>
+        <w:t xml:space="preserve">El fichero importarXml esta definido dentro de main como data, esto lo usaremos mas adelante para el modulo de canciones aleatorias. Dentro del modulo de importarXml hemos importado la libreria de xml.etree para poder usar todas sus funciones, antes de parsear el XML en memoria tenemos una barricada que comprueba que ese fichero exista, en el caso de que no exista cortarea el programa y te imprimira un mensaje por terminal. Si el fichero esta bien y no hay ningun problema el fichero XML se parseara a memoria, cogiendo el contenido de la variable rutaXml del fichero main, inicializamos un diccionario vacio, recorremos el primer elemento del fichero XML buscando dentro de tracks y en todo sus hijos el elemento 'track', seguido en la variable de nombreCancion le añadimos como texto lo que esta dentro de la etiqueta 'ruta' dentro del padre track, y como segunda varible que guarde el id o atributo del elemento track, como ultimo añadimos al diccionario cada uno de esos elementos </w:t>
       </w:r>
-      <w:proofErr w:type="spellStart"/>
       <w:r>
         <w:rPr>
           <w:rFonts w:ascii="Times New Roman" w:eastAsia="Times New Roman" w:hAnsi="Times New Roman" w:cs="Times New Roman"/>
           <w:color w:val="000000"/>
           <w:lang w:val="es-ES"/>
         </w:rPr>
-        <w:t>importarXml</w:t>
-      </w:r>
-      <w:proofErr w:type="spellEnd"/>
-      <w:r>
-        <w:rPr>
-          <w:rFonts w:ascii="Times New Roman" w:eastAsia="Times New Roman" w:hAnsi="Times New Roman" w:cs="Times New Roman"/>
-          <w:color w:val="000000"/>
-          <w:lang w:val="es-ES"/>
-        </w:rPr>
-        <w:t xml:space="preserve"> </w:t>
-      </w:r>
-      <w:proofErr w:type="spellStart"/>
-      <w:r>
-        <w:rPr>
-          <w:rFonts w:ascii="Times New Roman" w:eastAsia="Times New Roman" w:hAnsi="Times New Roman" w:cs="Times New Roman"/>
-          <w:color w:val="000000"/>
-          <w:lang w:val="es-ES"/>
-        </w:rPr>
-        <w:t>esta</w:t>
-      </w:r>
-      <w:proofErr w:type="spellEnd"/>
-      <w:r>
-        <w:rPr>
-          <w:rFonts w:ascii="Times New Roman" w:eastAsia="Times New Roman" w:hAnsi="Times New Roman" w:cs="Times New Roman"/>
-          <w:color w:val="000000"/>
-          <w:lang w:val="es-ES"/>
-        </w:rPr>
-        <w:t xml:space="preserve"> definido dentro de main como data, esto lo usaremos </w:t>
-      </w:r>
-      <w:proofErr w:type="spellStart"/>
-      <w:r>
-        <w:rPr>
-          <w:rFonts w:ascii="Times New Roman" w:eastAsia="Times New Roman" w:hAnsi="Times New Roman" w:cs="Times New Roman"/>
-          <w:color w:val="000000"/>
-          <w:lang w:val="es-ES"/>
-        </w:rPr>
-        <w:t>mas</w:t>
-      </w:r>
-      <w:proofErr w:type="spellEnd"/>
-      <w:r>
-        <w:rPr>
-          <w:rFonts w:ascii="Times New Roman" w:eastAsia="Times New Roman" w:hAnsi="Times New Roman" w:cs="Times New Roman"/>
-          <w:color w:val="000000"/>
-          <w:lang w:val="es-ES"/>
-        </w:rPr>
-        <w:t xml:space="preserve"> adelante para el </w:t>
-      </w:r>
-      <w:proofErr w:type="spellStart"/>
-      <w:r>
-        <w:rPr>
-          <w:rFonts w:ascii="Times New Roman" w:eastAsia="Times New Roman" w:hAnsi="Times New Roman" w:cs="Times New Roman"/>
-          <w:color w:val="000000"/>
-          <w:lang w:val="es-ES"/>
-        </w:rPr>
-        <w:t>modulo</w:t>
-      </w:r>
-      <w:proofErr w:type="spellEnd"/>
-      <w:r>
-        <w:rPr>
-          <w:rFonts w:ascii="Times New Roman" w:eastAsia="Times New Roman" w:hAnsi="Times New Roman" w:cs="Times New Roman"/>
-          <w:color w:val="000000"/>
-          <w:lang w:val="es-ES"/>
-        </w:rPr>
-        <w:t xml:space="preserve"> de canciones aleatorias. Dentro del </w:t>
-      </w:r>
-      <w:proofErr w:type="spellStart"/>
-      <w:r>
-        <w:rPr>
-          <w:rFonts w:ascii="Times New Roman" w:eastAsia="Times New Roman" w:hAnsi="Times New Roman" w:cs="Times New Roman"/>
-          <w:color w:val="000000"/>
-          <w:lang w:val="es-ES"/>
-        </w:rPr>
-        <w:t>modulo</w:t>
-      </w:r>
-      <w:proofErr w:type="spellEnd"/>
-      <w:r>
-        <w:rPr>
-          <w:rFonts w:ascii="Times New Roman" w:eastAsia="Times New Roman" w:hAnsi="Times New Roman" w:cs="Times New Roman"/>
-          <w:color w:val="000000"/>
-          <w:lang w:val="es-ES"/>
-        </w:rPr>
-        <w:t xml:space="preserve"> de </w:t>
-      </w:r>
-      <w:proofErr w:type="spellStart"/>
-      <w:r>
-        <w:rPr>
-          <w:rFonts w:ascii="Times New Roman" w:eastAsia="Times New Roman" w:hAnsi="Times New Roman" w:cs="Times New Roman"/>
-          <w:color w:val="000000"/>
-          <w:lang w:val="es-ES"/>
-        </w:rPr>
-        <w:t>importarXml</w:t>
-      </w:r>
-      <w:proofErr w:type="spellEnd"/>
-      <w:r>
-        <w:rPr>
-          <w:rFonts w:ascii="Times New Roman" w:eastAsia="Times New Roman" w:hAnsi="Times New Roman" w:cs="Times New Roman"/>
-          <w:color w:val="000000"/>
-          <w:lang w:val="es-ES"/>
-        </w:rPr>
-        <w:t xml:space="preserve"> hemos importado la </w:t>
-      </w:r>
-      <w:proofErr w:type="spellStart"/>
-      <w:r>
-        <w:rPr>
-          <w:rFonts w:ascii="Times New Roman" w:eastAsia="Times New Roman" w:hAnsi="Times New Roman" w:cs="Times New Roman"/>
-          <w:color w:val="000000"/>
-          <w:lang w:val="es-ES"/>
-        </w:rPr>
-        <w:t>libreria</w:t>
-      </w:r>
-      <w:proofErr w:type="spellEnd"/>
-      <w:r>
-        <w:rPr>
-          <w:rFonts w:ascii="Times New Roman" w:eastAsia="Times New Roman" w:hAnsi="Times New Roman" w:cs="Times New Roman"/>
-          <w:color w:val="000000"/>
-          <w:lang w:val="es-ES"/>
-        </w:rPr>
-        <w:t xml:space="preserve"> de </w:t>
-      </w:r>
-      <w:proofErr w:type="spellStart"/>
-      <w:proofErr w:type="gramStart"/>
-      <w:r>
-        <w:rPr>
-          <w:rFonts w:ascii="Times New Roman" w:eastAsia="Times New Roman" w:hAnsi="Times New Roman" w:cs="Times New Roman"/>
-          <w:color w:val="000000"/>
-          <w:lang w:val="es-ES"/>
-        </w:rPr>
-        <w:t>xml.etree</w:t>
-      </w:r>
-      <w:proofErr w:type="spellEnd"/>
-      <w:proofErr w:type="gramEnd"/>
-      <w:r>
-        <w:rPr>
-          <w:rFonts w:ascii="Times New Roman" w:eastAsia="Times New Roman" w:hAnsi="Times New Roman" w:cs="Times New Roman"/>
-          <w:color w:val="000000"/>
-          <w:lang w:val="es-ES"/>
-        </w:rPr>
-        <w:t xml:space="preserve"> para poder usar todas sus funciones, antes de </w:t>
-      </w:r>
-      <w:proofErr w:type="spellStart"/>
-      <w:r>
-        <w:rPr>
-          <w:rFonts w:ascii="Times New Roman" w:eastAsia="Times New Roman" w:hAnsi="Times New Roman" w:cs="Times New Roman"/>
-          <w:color w:val="000000"/>
-          <w:lang w:val="es-ES"/>
-        </w:rPr>
-        <w:t>parsear</w:t>
-      </w:r>
-      <w:proofErr w:type="spellEnd"/>
-      <w:r>
-        <w:rPr>
-          <w:rFonts w:ascii="Times New Roman" w:eastAsia="Times New Roman" w:hAnsi="Times New Roman" w:cs="Times New Roman"/>
-          <w:color w:val="000000"/>
-          <w:lang w:val="es-ES"/>
-        </w:rPr>
-        <w:t xml:space="preserve"> el XML en memoria tenemos una barricada que comprueba que ese fichero exista, en el caso de que no exista </w:t>
-      </w:r>
-      <w:proofErr w:type="spellStart"/>
-      <w:r>
-        <w:rPr>
-          <w:rFonts w:ascii="Times New Roman" w:eastAsia="Times New Roman" w:hAnsi="Times New Roman" w:cs="Times New Roman"/>
-          <w:color w:val="000000"/>
-          <w:lang w:val="es-ES"/>
-        </w:rPr>
-        <w:t>cortarea</w:t>
-      </w:r>
-      <w:proofErr w:type="spellEnd"/>
-      <w:r>
-        <w:rPr>
-          <w:rFonts w:ascii="Times New Roman" w:eastAsia="Times New Roman" w:hAnsi="Times New Roman" w:cs="Times New Roman"/>
-          <w:color w:val="000000"/>
-          <w:lang w:val="es-ES"/>
-        </w:rPr>
-        <w:t xml:space="preserve"> el programa y te </w:t>
-      </w:r>
-      <w:proofErr w:type="spellStart"/>
-      <w:r>
-        <w:rPr>
-          <w:rFonts w:ascii="Times New Roman" w:eastAsia="Times New Roman" w:hAnsi="Times New Roman" w:cs="Times New Roman"/>
-          <w:color w:val="000000"/>
-          <w:lang w:val="es-ES"/>
-        </w:rPr>
-        <w:t>imprimira</w:t>
-      </w:r>
-      <w:proofErr w:type="spellEnd"/>
-      <w:r>
-        <w:rPr>
-          <w:rFonts w:ascii="Times New Roman" w:eastAsia="Times New Roman" w:hAnsi="Times New Roman" w:cs="Times New Roman"/>
-          <w:color w:val="000000"/>
-          <w:lang w:val="es-ES"/>
-        </w:rPr>
-        <w:t xml:space="preserve"> un mensaje por terminal. Si el fichero </w:t>
-      </w:r>
-      <w:proofErr w:type="spellStart"/>
-      <w:r>
-        <w:rPr>
-          <w:rFonts w:ascii="Times New Roman" w:eastAsia="Times New Roman" w:hAnsi="Times New Roman" w:cs="Times New Roman"/>
-          <w:color w:val="000000"/>
-          <w:lang w:val="es-ES"/>
-        </w:rPr>
-        <w:t>esta</w:t>
-      </w:r>
-      <w:proofErr w:type="spellEnd"/>
-      <w:r>
-        <w:rPr>
-          <w:rFonts w:ascii="Times New Roman" w:eastAsia="Times New Roman" w:hAnsi="Times New Roman" w:cs="Times New Roman"/>
-          <w:color w:val="000000"/>
-          <w:lang w:val="es-ES"/>
-        </w:rPr>
-        <w:t xml:space="preserve"> bien y no hay </w:t>
-      </w:r>
-      <w:proofErr w:type="spellStart"/>
-      <w:r>
-        <w:rPr>
-          <w:rFonts w:ascii="Times New Roman" w:eastAsia="Times New Roman" w:hAnsi="Times New Roman" w:cs="Times New Roman"/>
-          <w:color w:val="000000"/>
-          <w:lang w:val="es-ES"/>
-        </w:rPr>
-        <w:t>ningun</w:t>
-      </w:r>
-      <w:proofErr w:type="spellEnd"/>
-      <w:r>
-        <w:rPr>
-          <w:rFonts w:ascii="Times New Roman" w:eastAsia="Times New Roman" w:hAnsi="Times New Roman" w:cs="Times New Roman"/>
-          <w:color w:val="000000"/>
-          <w:lang w:val="es-ES"/>
-        </w:rPr>
-        <w:t xml:space="preserve"> problema el fichero XML se </w:t>
-      </w:r>
-      <w:proofErr w:type="spellStart"/>
-      <w:r>
-        <w:rPr>
-          <w:rFonts w:ascii="Times New Roman" w:eastAsia="Times New Roman" w:hAnsi="Times New Roman" w:cs="Times New Roman"/>
-          <w:color w:val="000000"/>
-          <w:lang w:val="es-ES"/>
-        </w:rPr>
-        <w:t>parseara</w:t>
-      </w:r>
-      <w:proofErr w:type="spellEnd"/>
-      <w:r>
-        <w:rPr>
-          <w:rFonts w:ascii="Times New Roman" w:eastAsia="Times New Roman" w:hAnsi="Times New Roman" w:cs="Times New Roman"/>
-          <w:color w:val="000000"/>
-          <w:lang w:val="es-ES"/>
-        </w:rPr>
-        <w:t xml:space="preserve"> a memoria, cogiendo el contenido de la variable </w:t>
-      </w:r>
-      <w:proofErr w:type="spellStart"/>
-      <w:r>
-        <w:rPr>
-          <w:rFonts w:ascii="Times New Roman" w:eastAsia="Times New Roman" w:hAnsi="Times New Roman" w:cs="Times New Roman"/>
-          <w:color w:val="000000"/>
-          <w:lang w:val="es-ES"/>
-        </w:rPr>
-        <w:t>rutaXml</w:t>
-      </w:r>
-      <w:proofErr w:type="spellEnd"/>
-      <w:r>
-        <w:rPr>
-          <w:rFonts w:ascii="Times New Roman" w:eastAsia="Times New Roman" w:hAnsi="Times New Roman" w:cs="Times New Roman"/>
-          <w:color w:val="000000"/>
-          <w:lang w:val="es-ES"/>
-        </w:rPr>
-        <w:t xml:space="preserve"> del fichero </w:t>
-      </w:r>
-      <w:proofErr w:type="spellStart"/>
-      <w:r>
-        <w:rPr>
-          <w:rFonts w:ascii="Times New Roman" w:eastAsia="Times New Roman" w:hAnsi="Times New Roman" w:cs="Times New Roman"/>
-          <w:color w:val="000000"/>
-          <w:lang w:val="es-ES"/>
-        </w:rPr>
-        <w:t>main</w:t>
-      </w:r>
-      <w:proofErr w:type="spellEnd"/>
-      <w:r>
-        <w:rPr>
-          <w:rFonts w:ascii="Times New Roman" w:eastAsia="Times New Roman" w:hAnsi="Times New Roman" w:cs="Times New Roman"/>
-          <w:color w:val="000000"/>
-          <w:lang w:val="es-ES"/>
-        </w:rPr>
-        <w:t xml:space="preserve">, inicializamos un diccionario </w:t>
-      </w:r>
-      <w:proofErr w:type="spellStart"/>
-      <w:r>
-        <w:rPr>
-          <w:rFonts w:ascii="Times New Roman" w:eastAsia="Times New Roman" w:hAnsi="Times New Roman" w:cs="Times New Roman"/>
-          <w:color w:val="000000"/>
-          <w:lang w:val="es-ES"/>
-        </w:rPr>
-        <w:t>vacio</w:t>
-      </w:r>
-      <w:proofErr w:type="spellEnd"/>
-      <w:r>
-        <w:rPr>
-          <w:rFonts w:ascii="Times New Roman" w:eastAsia="Times New Roman" w:hAnsi="Times New Roman" w:cs="Times New Roman"/>
-          <w:color w:val="000000"/>
-          <w:lang w:val="es-ES"/>
-        </w:rPr>
-        <w:t xml:space="preserve">, recorremos el primer elemento del fichero XML buscando dentro de </w:t>
-      </w:r>
-      <w:proofErr w:type="spellStart"/>
-      <w:r>
-        <w:rPr>
-          <w:rFonts w:ascii="Times New Roman" w:eastAsia="Times New Roman" w:hAnsi="Times New Roman" w:cs="Times New Roman"/>
-          <w:color w:val="000000"/>
-          <w:lang w:val="es-ES"/>
-        </w:rPr>
-        <w:t>tracks</w:t>
-      </w:r>
-      <w:proofErr w:type="spellEnd"/>
-      <w:r>
-        <w:rPr>
-          <w:rFonts w:ascii="Times New Roman" w:eastAsia="Times New Roman" w:hAnsi="Times New Roman" w:cs="Times New Roman"/>
-          <w:color w:val="000000"/>
-          <w:lang w:val="es-ES"/>
-        </w:rPr>
-        <w:t xml:space="preserve"> y en todo sus hijos el elemento '</w:t>
-      </w:r>
-      <w:proofErr w:type="spellStart"/>
-      <w:r>
-        <w:rPr>
-          <w:rFonts w:ascii="Times New Roman" w:eastAsia="Times New Roman" w:hAnsi="Times New Roman" w:cs="Times New Roman"/>
-          <w:color w:val="000000"/>
-          <w:lang w:val="es-ES"/>
-        </w:rPr>
-        <w:t>track</w:t>
-      </w:r>
-      <w:proofErr w:type="spellEnd"/>
-      <w:r>
-        <w:rPr>
-          <w:rFonts w:ascii="Times New Roman" w:eastAsia="Times New Roman" w:hAnsi="Times New Roman" w:cs="Times New Roman"/>
-          <w:color w:val="000000"/>
-          <w:lang w:val="es-ES"/>
-        </w:rPr>
-        <w:t xml:space="preserve">', seguido en la variable de </w:t>
-      </w:r>
-      <w:proofErr w:type="spellStart"/>
-      <w:r>
-        <w:rPr>
-          <w:rFonts w:ascii="Times New Roman" w:eastAsia="Times New Roman" w:hAnsi="Times New Roman" w:cs="Times New Roman"/>
-          <w:color w:val="000000"/>
-          <w:lang w:val="es-ES"/>
-        </w:rPr>
-        <w:t>nombreCancion</w:t>
-      </w:r>
-      <w:proofErr w:type="spellEnd"/>
-      <w:r>
-        <w:rPr>
-          <w:rFonts w:ascii="Times New Roman" w:eastAsia="Times New Roman" w:hAnsi="Times New Roman" w:cs="Times New Roman"/>
-          <w:color w:val="000000"/>
-          <w:lang w:val="es-ES"/>
-        </w:rPr>
-        <w:t xml:space="preserve"> le añadimos como texto lo que </w:t>
-      </w:r>
-      <w:proofErr w:type="spellStart"/>
-      <w:r>
-        <w:rPr>
-          <w:rFonts w:ascii="Times New Roman" w:eastAsia="Times New Roman" w:hAnsi="Times New Roman" w:cs="Times New Roman"/>
-          <w:color w:val="000000"/>
-          <w:lang w:val="es-ES"/>
-        </w:rPr>
-        <w:t>esta</w:t>
-      </w:r>
-      <w:proofErr w:type="spellEnd"/>
-      <w:r>
-        <w:rPr>
-          <w:rFonts w:ascii="Times New Roman" w:eastAsia="Times New Roman" w:hAnsi="Times New Roman" w:cs="Times New Roman"/>
-          <w:color w:val="000000"/>
-          <w:lang w:val="es-ES"/>
-        </w:rPr>
-        <w:t xml:space="preserve"> dentro de la etiqueta 'ruta' dentro del padre </w:t>
-      </w:r>
-      <w:proofErr w:type="spellStart"/>
-      <w:r>
-        <w:rPr>
-          <w:rFonts w:ascii="Times New Roman" w:eastAsia="Times New Roman" w:hAnsi="Times New Roman" w:cs="Times New Roman"/>
-          <w:color w:val="000000"/>
-          <w:lang w:val="es-ES"/>
-        </w:rPr>
-        <w:t>track</w:t>
-      </w:r>
-      <w:proofErr w:type="spellEnd"/>
-      <w:r>
-        <w:rPr>
-          <w:rFonts w:ascii="Times New Roman" w:eastAsia="Times New Roman" w:hAnsi="Times New Roman" w:cs="Times New Roman"/>
-          <w:color w:val="000000"/>
-          <w:lang w:val="es-ES"/>
-        </w:rPr>
-        <w:t xml:space="preserve">, y como segunda </w:t>
-      </w:r>
-      <w:proofErr w:type="spellStart"/>
-      <w:r>
-        <w:rPr>
-          <w:rFonts w:ascii="Times New Roman" w:eastAsia="Times New Roman" w:hAnsi="Times New Roman" w:cs="Times New Roman"/>
-          <w:color w:val="000000"/>
-          <w:lang w:val="es-ES"/>
-        </w:rPr>
-        <w:t>varible</w:t>
-      </w:r>
-      <w:proofErr w:type="spellEnd"/>
-      <w:r>
-        <w:rPr>
-          <w:rFonts w:ascii="Times New Roman" w:eastAsia="Times New Roman" w:hAnsi="Times New Roman" w:cs="Times New Roman"/>
-          <w:color w:val="000000"/>
-          <w:lang w:val="es-ES"/>
-        </w:rPr>
-        <w:t xml:space="preserve"> que guarde el id o atributo del elemento </w:t>
-      </w:r>
-      <w:proofErr w:type="spellStart"/>
-      <w:r>
-        <w:rPr>
-          <w:rFonts w:ascii="Times New Roman" w:eastAsia="Times New Roman" w:hAnsi="Times New Roman" w:cs="Times New Roman"/>
-          <w:color w:val="000000"/>
-          <w:lang w:val="es-ES"/>
-        </w:rPr>
-        <w:t>track</w:t>
-      </w:r>
-      <w:proofErr w:type="spellEnd"/>
-      <w:r>
-        <w:rPr>
-          <w:rFonts w:ascii="Times New Roman" w:eastAsia="Times New Roman" w:hAnsi="Times New Roman" w:cs="Times New Roman"/>
-          <w:color w:val="000000"/>
-          <w:lang w:val="es-ES"/>
-        </w:rPr>
-        <w:t xml:space="preserve">, como ultimo añadimos al diccionario cada uno de esos elementos </w:t>
-      </w:r>
-      <w:proofErr w:type="spellStart"/>
-      <w:r>
-        <w:rPr>
-          <w:rFonts w:ascii="Times New Roman" w:eastAsia="Times New Roman" w:hAnsi="Times New Roman" w:cs="Times New Roman"/>
-          <w:color w:val="000000"/>
-          <w:lang w:val="es-ES"/>
-        </w:rPr>
         <w:lastRenderedPageBreak/>
-        <w:t>nombreCancion</w:t>
-      </w:r>
-      <w:proofErr w:type="spellEnd"/>
-      <w:r>
-        <w:rPr>
-          <w:rFonts w:ascii="Times New Roman" w:eastAsia="Times New Roman" w:hAnsi="Times New Roman" w:cs="Times New Roman"/>
-          <w:color w:val="000000"/>
-          <w:lang w:val="es-ES"/>
-        </w:rPr>
-        <w:t xml:space="preserve"> como </w:t>
-      </w:r>
-      <w:proofErr w:type="spellStart"/>
-      <w:r>
-        <w:rPr>
-          <w:rFonts w:ascii="Times New Roman" w:eastAsia="Times New Roman" w:hAnsi="Times New Roman" w:cs="Times New Roman"/>
-          <w:color w:val="000000"/>
-          <w:lang w:val="es-ES"/>
-        </w:rPr>
-        <w:t>key</w:t>
-      </w:r>
-      <w:proofErr w:type="spellEnd"/>
-      <w:r>
-        <w:rPr>
-          <w:rFonts w:ascii="Times New Roman" w:eastAsia="Times New Roman" w:hAnsi="Times New Roman" w:cs="Times New Roman"/>
-          <w:color w:val="000000"/>
-          <w:lang w:val="es-ES"/>
-        </w:rPr>
-        <w:t xml:space="preserve"> e </w:t>
-      </w:r>
-      <w:proofErr w:type="spellStart"/>
-      <w:r>
-        <w:rPr>
-          <w:rFonts w:ascii="Times New Roman" w:eastAsia="Times New Roman" w:hAnsi="Times New Roman" w:cs="Times New Roman"/>
-          <w:color w:val="000000"/>
-          <w:lang w:val="es-ES"/>
-        </w:rPr>
-        <w:t>idCancion</w:t>
-      </w:r>
-      <w:proofErr w:type="spellEnd"/>
-      <w:r>
-        <w:rPr>
-          <w:rFonts w:ascii="Times New Roman" w:eastAsia="Times New Roman" w:hAnsi="Times New Roman" w:cs="Times New Roman"/>
-          <w:color w:val="000000"/>
-          <w:lang w:val="es-ES"/>
-        </w:rPr>
-        <w:t xml:space="preserve"> como </w:t>
-      </w:r>
-      <w:proofErr w:type="spellStart"/>
-      <w:r>
-        <w:rPr>
-          <w:rFonts w:ascii="Times New Roman" w:eastAsia="Times New Roman" w:hAnsi="Times New Roman" w:cs="Times New Roman"/>
-          <w:color w:val="000000"/>
-          <w:lang w:val="es-ES"/>
-        </w:rPr>
-        <w:t>value</w:t>
-      </w:r>
-      <w:proofErr w:type="spellEnd"/>
-      <w:r>
-        <w:rPr>
-          <w:rFonts w:ascii="Times New Roman" w:eastAsia="Times New Roman" w:hAnsi="Times New Roman" w:cs="Times New Roman"/>
-          <w:color w:val="000000"/>
-          <w:lang w:val="es-ES"/>
-        </w:rPr>
-        <w:t xml:space="preserve">, antes de devolver el resultado del diccionario hemos creado un </w:t>
-      </w:r>
-      <w:proofErr w:type="spellStart"/>
-      <w:r>
-        <w:rPr>
-          <w:rFonts w:ascii="Times New Roman" w:eastAsia="Times New Roman" w:hAnsi="Times New Roman" w:cs="Times New Roman"/>
-          <w:color w:val="000000"/>
-          <w:lang w:val="es-ES"/>
-        </w:rPr>
-        <w:t>assert</w:t>
-      </w:r>
-      <w:proofErr w:type="spellEnd"/>
-      <w:r>
-        <w:rPr>
-          <w:rFonts w:ascii="Times New Roman" w:eastAsia="Times New Roman" w:hAnsi="Times New Roman" w:cs="Times New Roman"/>
-          <w:color w:val="000000"/>
-          <w:lang w:val="es-ES"/>
-        </w:rPr>
-        <w:t xml:space="preserve"> que </w:t>
-      </w:r>
-      <w:proofErr w:type="spellStart"/>
-      <w:r>
-        <w:rPr>
-          <w:rFonts w:ascii="Times New Roman" w:eastAsia="Times New Roman" w:hAnsi="Times New Roman" w:cs="Times New Roman"/>
-          <w:color w:val="000000"/>
-          <w:lang w:val="es-ES"/>
-        </w:rPr>
-        <w:t>comprube</w:t>
-      </w:r>
-      <w:proofErr w:type="spellEnd"/>
-      <w:r>
-        <w:rPr>
-          <w:rFonts w:ascii="Times New Roman" w:eastAsia="Times New Roman" w:hAnsi="Times New Roman" w:cs="Times New Roman"/>
-          <w:color w:val="000000"/>
-          <w:lang w:val="es-ES"/>
-        </w:rPr>
-        <w:t xml:space="preserve"> que el diccionario no </w:t>
-      </w:r>
-      <w:proofErr w:type="spellStart"/>
-      <w:r>
-        <w:rPr>
-          <w:rFonts w:ascii="Times New Roman" w:eastAsia="Times New Roman" w:hAnsi="Times New Roman" w:cs="Times New Roman"/>
-          <w:color w:val="000000"/>
-          <w:lang w:val="es-ES"/>
-        </w:rPr>
-        <w:t>esta</w:t>
-      </w:r>
-      <w:proofErr w:type="spellEnd"/>
-      <w:r>
-        <w:rPr>
-          <w:rFonts w:ascii="Times New Roman" w:eastAsia="Times New Roman" w:hAnsi="Times New Roman" w:cs="Times New Roman"/>
-          <w:color w:val="000000"/>
-          <w:lang w:val="es-ES"/>
-        </w:rPr>
-        <w:t xml:space="preserve"> </w:t>
-      </w:r>
-      <w:proofErr w:type="spellStart"/>
-      <w:r>
-        <w:rPr>
-          <w:rFonts w:ascii="Times New Roman" w:eastAsia="Times New Roman" w:hAnsi="Times New Roman" w:cs="Times New Roman"/>
-          <w:color w:val="000000"/>
-          <w:lang w:val="es-ES"/>
-        </w:rPr>
-        <w:t>vacio</w:t>
-      </w:r>
-      <w:proofErr w:type="spellEnd"/>
-      <w:r>
-        <w:rPr>
-          <w:rFonts w:ascii="Times New Roman" w:eastAsia="Times New Roman" w:hAnsi="Times New Roman" w:cs="Times New Roman"/>
-          <w:color w:val="000000"/>
-          <w:lang w:val="es-ES"/>
-        </w:rPr>
-        <w:t>.</w:t>
+        <w:t>nombreCancion como key e idCancion como value, antes de devolver el resultado del diccionario hemos creado un assert que comprube que el diccionario no esta vacio.</w:t>
       </w:r>
     </w:p>
     <w:p>
@@ -2801,493 +1836,7 @@
           <w:color w:val="000000"/>
           <w:lang w:val="es-ES"/>
         </w:rPr>
-        <w:t xml:space="preserve">El fichero </w:t>
-      </w:r>
-      <w:proofErr w:type="spellStart"/>
-      <w:r>
-        <w:rPr>
-          <w:rFonts w:ascii="Times New Roman" w:eastAsia="Times New Roman" w:hAnsi="Times New Roman" w:cs="Times New Roman"/>
-          <w:color w:val="000000"/>
-          <w:lang w:val="es-ES"/>
-        </w:rPr>
-        <w:t>listaDeCanciones</w:t>
-      </w:r>
-      <w:proofErr w:type="spellEnd"/>
-      <w:r>
-        <w:rPr>
-          <w:rFonts w:ascii="Times New Roman" w:eastAsia="Times New Roman" w:hAnsi="Times New Roman" w:cs="Times New Roman"/>
-          <w:color w:val="000000"/>
-          <w:lang w:val="es-ES"/>
-        </w:rPr>
-        <w:t xml:space="preserve"> tiene como </w:t>
-      </w:r>
-      <w:proofErr w:type="spellStart"/>
-      <w:r>
-        <w:rPr>
-          <w:rFonts w:ascii="Times New Roman" w:eastAsia="Times New Roman" w:hAnsi="Times New Roman" w:cs="Times New Roman"/>
-          <w:color w:val="000000"/>
-          <w:lang w:val="es-ES"/>
-        </w:rPr>
-        <w:t>import</w:t>
-      </w:r>
-      <w:proofErr w:type="spellEnd"/>
-      <w:r>
-        <w:rPr>
-          <w:rFonts w:ascii="Times New Roman" w:eastAsia="Times New Roman" w:hAnsi="Times New Roman" w:cs="Times New Roman"/>
-          <w:color w:val="000000"/>
-          <w:lang w:val="es-ES"/>
-        </w:rPr>
-        <w:t xml:space="preserve"> la funciona </w:t>
-      </w:r>
-      <w:proofErr w:type="spellStart"/>
-      <w:r>
-        <w:rPr>
-          <w:rFonts w:ascii="Times New Roman" w:eastAsia="Times New Roman" w:hAnsi="Times New Roman" w:cs="Times New Roman"/>
-          <w:color w:val="000000"/>
-          <w:lang w:val="es-ES"/>
-        </w:rPr>
-        <w:t>random</w:t>
-      </w:r>
-      <w:proofErr w:type="spellEnd"/>
-      <w:r>
-        <w:rPr>
-          <w:rFonts w:ascii="Times New Roman" w:eastAsia="Times New Roman" w:hAnsi="Times New Roman" w:cs="Times New Roman"/>
-          <w:color w:val="000000"/>
-          <w:lang w:val="es-ES"/>
-        </w:rPr>
-        <w:t xml:space="preserve"> ya que lo usaremos para coger un elemento aleatorio de la variable diccionario, esta variable </w:t>
-      </w:r>
-      <w:proofErr w:type="spellStart"/>
-      <w:r>
-        <w:rPr>
-          <w:rFonts w:ascii="Times New Roman" w:eastAsia="Times New Roman" w:hAnsi="Times New Roman" w:cs="Times New Roman"/>
-          <w:color w:val="000000"/>
-          <w:lang w:val="es-ES"/>
-        </w:rPr>
-        <w:t>esta</w:t>
-      </w:r>
-      <w:proofErr w:type="spellEnd"/>
-      <w:r>
-        <w:rPr>
-          <w:rFonts w:ascii="Times New Roman" w:eastAsia="Times New Roman" w:hAnsi="Times New Roman" w:cs="Times New Roman"/>
-          <w:color w:val="000000"/>
-          <w:lang w:val="es-ES"/>
-        </w:rPr>
-        <w:t xml:space="preserve"> definida en el fichero main con el nombre de data, antes de nada hemos creado un </w:t>
-      </w:r>
-      <w:proofErr w:type="spellStart"/>
-      <w:r>
-        <w:rPr>
-          <w:rFonts w:ascii="Times New Roman" w:eastAsia="Times New Roman" w:hAnsi="Times New Roman" w:cs="Times New Roman"/>
-          <w:color w:val="000000"/>
-          <w:lang w:val="es-ES"/>
-        </w:rPr>
-        <w:t>assert</w:t>
-      </w:r>
-      <w:proofErr w:type="spellEnd"/>
-      <w:r>
-        <w:rPr>
-          <w:rFonts w:ascii="Times New Roman" w:eastAsia="Times New Roman" w:hAnsi="Times New Roman" w:cs="Times New Roman"/>
-          <w:color w:val="000000"/>
-          <w:lang w:val="es-ES"/>
-        </w:rPr>
-        <w:t xml:space="preserve"> que compruebe que el diccionario que nosotros le pasamos es un diccionario, ahora si una vez comprobado eso inicializamos un contador y una lista </w:t>
-      </w:r>
-      <w:proofErr w:type="spellStart"/>
-      <w:r>
-        <w:rPr>
-          <w:rFonts w:ascii="Times New Roman" w:eastAsia="Times New Roman" w:hAnsi="Times New Roman" w:cs="Times New Roman"/>
-          <w:color w:val="000000"/>
-          <w:lang w:val="es-ES"/>
-        </w:rPr>
-        <w:t>vacia</w:t>
-      </w:r>
-      <w:proofErr w:type="spellEnd"/>
-      <w:r>
-        <w:rPr>
-          <w:rFonts w:ascii="Times New Roman" w:eastAsia="Times New Roman" w:hAnsi="Times New Roman" w:cs="Times New Roman"/>
-          <w:color w:val="000000"/>
-          <w:lang w:val="es-ES"/>
-        </w:rPr>
-        <w:t xml:space="preserve">, abrimos con un </w:t>
-      </w:r>
-      <w:proofErr w:type="spellStart"/>
-      <w:r>
-        <w:rPr>
-          <w:rFonts w:ascii="Times New Roman" w:eastAsia="Times New Roman" w:hAnsi="Times New Roman" w:cs="Times New Roman"/>
-          <w:color w:val="000000"/>
-          <w:lang w:val="es-ES"/>
-        </w:rPr>
-        <w:t>while</w:t>
-      </w:r>
-      <w:proofErr w:type="spellEnd"/>
-      <w:r>
-        <w:rPr>
-          <w:rFonts w:ascii="Times New Roman" w:eastAsia="Times New Roman" w:hAnsi="Times New Roman" w:cs="Times New Roman"/>
-          <w:color w:val="000000"/>
-          <w:lang w:val="es-ES"/>
-        </w:rPr>
-        <w:t xml:space="preserve"> que </w:t>
-      </w:r>
-      <w:proofErr w:type="spellStart"/>
-      <w:r>
-        <w:rPr>
-          <w:rFonts w:ascii="Times New Roman" w:eastAsia="Times New Roman" w:hAnsi="Times New Roman" w:cs="Times New Roman"/>
-          <w:color w:val="000000"/>
-          <w:lang w:val="es-ES"/>
-        </w:rPr>
-        <w:t>mientra</w:t>
-      </w:r>
-      <w:proofErr w:type="spellEnd"/>
-      <w:r>
-        <w:rPr>
-          <w:rFonts w:ascii="Times New Roman" w:eastAsia="Times New Roman" w:hAnsi="Times New Roman" w:cs="Times New Roman"/>
-          <w:color w:val="000000"/>
-          <w:lang w:val="es-ES"/>
-        </w:rPr>
-        <w:t xml:space="preserve"> el contador sea menor que la longitud del diccionario siga incrementando, iniciamos tres variables, la variable de </w:t>
-      </w:r>
-      <w:proofErr w:type="spellStart"/>
-      <w:r>
-        <w:rPr>
-          <w:rFonts w:ascii="Times New Roman" w:eastAsia="Times New Roman" w:hAnsi="Times New Roman" w:cs="Times New Roman"/>
-          <w:color w:val="000000"/>
-          <w:lang w:val="es-ES"/>
-        </w:rPr>
-        <w:t>cancion</w:t>
-      </w:r>
-      <w:proofErr w:type="spellEnd"/>
-      <w:r>
-        <w:rPr>
-          <w:rFonts w:ascii="Times New Roman" w:eastAsia="Times New Roman" w:hAnsi="Times New Roman" w:cs="Times New Roman"/>
-          <w:color w:val="000000"/>
-          <w:lang w:val="es-ES"/>
-        </w:rPr>
-        <w:t xml:space="preserve"> que nos pasa las </w:t>
-      </w:r>
-      <w:proofErr w:type="spellStart"/>
-      <w:r>
-        <w:rPr>
-          <w:rFonts w:ascii="Times New Roman" w:eastAsia="Times New Roman" w:hAnsi="Times New Roman" w:cs="Times New Roman"/>
-          <w:color w:val="000000"/>
-          <w:lang w:val="es-ES"/>
-        </w:rPr>
-        <w:t>keys</w:t>
-      </w:r>
-      <w:proofErr w:type="spellEnd"/>
-      <w:r>
-        <w:rPr>
-          <w:rFonts w:ascii="Times New Roman" w:eastAsia="Times New Roman" w:hAnsi="Times New Roman" w:cs="Times New Roman"/>
-          <w:color w:val="000000"/>
-          <w:lang w:val="es-ES"/>
-        </w:rPr>
-        <w:t xml:space="preserve"> del diccionario a una lista y elige aleatoriamente una </w:t>
-      </w:r>
-      <w:proofErr w:type="spellStart"/>
-      <w:r>
-        <w:rPr>
-          <w:rFonts w:ascii="Times New Roman" w:eastAsia="Times New Roman" w:hAnsi="Times New Roman" w:cs="Times New Roman"/>
-          <w:color w:val="000000"/>
-          <w:lang w:val="es-ES"/>
-        </w:rPr>
-        <w:t>cancion</w:t>
-      </w:r>
-      <w:proofErr w:type="spellEnd"/>
-      <w:r>
-        <w:rPr>
-          <w:rFonts w:ascii="Times New Roman" w:eastAsia="Times New Roman" w:hAnsi="Times New Roman" w:cs="Times New Roman"/>
-          <w:color w:val="000000"/>
-          <w:lang w:val="es-ES"/>
-        </w:rPr>
-        <w:t xml:space="preserve">, la variable de comillas que la usaremos para añadir comillas dobles a nuestro </w:t>
-      </w:r>
-      <w:proofErr w:type="spellStart"/>
-      <w:r>
-        <w:rPr>
-          <w:rFonts w:ascii="Times New Roman" w:eastAsia="Times New Roman" w:hAnsi="Times New Roman" w:cs="Times New Roman"/>
-          <w:color w:val="000000"/>
-          <w:lang w:val="es-ES"/>
-        </w:rPr>
-        <w:t>string</w:t>
-      </w:r>
-      <w:proofErr w:type="spellEnd"/>
-      <w:r>
-        <w:rPr>
-          <w:rFonts w:ascii="Times New Roman" w:eastAsia="Times New Roman" w:hAnsi="Times New Roman" w:cs="Times New Roman"/>
-          <w:color w:val="000000"/>
-          <w:lang w:val="es-ES"/>
-        </w:rPr>
-        <w:t xml:space="preserve">, y como ultimo </w:t>
-      </w:r>
-      <w:proofErr w:type="spellStart"/>
-      <w:r>
-        <w:rPr>
-          <w:rFonts w:ascii="Times New Roman" w:eastAsia="Times New Roman" w:hAnsi="Times New Roman" w:cs="Times New Roman"/>
-          <w:color w:val="000000"/>
-          <w:lang w:val="es-ES"/>
-        </w:rPr>
-        <w:t>sera</w:t>
-      </w:r>
-      <w:proofErr w:type="spellEnd"/>
-      <w:r>
-        <w:rPr>
-          <w:rFonts w:ascii="Times New Roman" w:eastAsia="Times New Roman" w:hAnsi="Times New Roman" w:cs="Times New Roman"/>
-          <w:color w:val="000000"/>
-          <w:lang w:val="es-ES"/>
-        </w:rPr>
-        <w:t xml:space="preserve"> la </w:t>
-      </w:r>
-      <w:proofErr w:type="spellStart"/>
-      <w:r>
-        <w:rPr>
-          <w:rFonts w:ascii="Times New Roman" w:eastAsia="Times New Roman" w:hAnsi="Times New Roman" w:cs="Times New Roman"/>
-          <w:color w:val="000000"/>
-          <w:lang w:val="es-ES"/>
-        </w:rPr>
-        <w:t>cancion</w:t>
-      </w:r>
-      <w:proofErr w:type="spellEnd"/>
-      <w:r>
-        <w:rPr>
-          <w:rFonts w:ascii="Times New Roman" w:eastAsia="Times New Roman" w:hAnsi="Times New Roman" w:cs="Times New Roman"/>
-          <w:color w:val="000000"/>
-          <w:lang w:val="es-ES"/>
-        </w:rPr>
-        <w:t xml:space="preserve"> concatenado con la variable de comillas dobles de esta forma los espacios que tienen las canciones no </w:t>
-      </w:r>
-      <w:proofErr w:type="spellStart"/>
-      <w:r>
-        <w:rPr>
-          <w:rFonts w:ascii="Times New Roman" w:eastAsia="Times New Roman" w:hAnsi="Times New Roman" w:cs="Times New Roman"/>
-          <w:color w:val="000000"/>
-          <w:lang w:val="es-ES"/>
-        </w:rPr>
-        <w:t>seran</w:t>
-      </w:r>
-      <w:proofErr w:type="spellEnd"/>
-      <w:r>
-        <w:rPr>
-          <w:rFonts w:ascii="Times New Roman" w:eastAsia="Times New Roman" w:hAnsi="Times New Roman" w:cs="Times New Roman"/>
-          <w:color w:val="000000"/>
-          <w:lang w:val="es-ES"/>
-        </w:rPr>
-        <w:t xml:space="preserve"> un problema para vlc. Las siguientes </w:t>
-      </w:r>
-      <w:proofErr w:type="spellStart"/>
-      <w:r>
-        <w:rPr>
-          <w:rFonts w:ascii="Times New Roman" w:eastAsia="Times New Roman" w:hAnsi="Times New Roman" w:cs="Times New Roman"/>
-          <w:color w:val="000000"/>
-          <w:lang w:val="es-ES"/>
-        </w:rPr>
-        <w:t>lineas</w:t>
-      </w:r>
-      <w:proofErr w:type="spellEnd"/>
-      <w:r>
-        <w:rPr>
-          <w:rFonts w:ascii="Times New Roman" w:eastAsia="Times New Roman" w:hAnsi="Times New Roman" w:cs="Times New Roman"/>
-          <w:color w:val="000000"/>
-          <w:lang w:val="es-ES"/>
-        </w:rPr>
-        <w:t xml:space="preserve"> son dos </w:t>
-      </w:r>
-      <w:proofErr w:type="spellStart"/>
-      <w:r>
-        <w:rPr>
-          <w:rFonts w:ascii="Times New Roman" w:eastAsia="Times New Roman" w:hAnsi="Times New Roman" w:cs="Times New Roman"/>
-          <w:color w:val="000000"/>
-          <w:lang w:val="es-ES"/>
-        </w:rPr>
-        <w:t>asserts</w:t>
-      </w:r>
-      <w:proofErr w:type="spellEnd"/>
-      <w:r>
-        <w:rPr>
-          <w:rFonts w:ascii="Times New Roman" w:eastAsia="Times New Roman" w:hAnsi="Times New Roman" w:cs="Times New Roman"/>
-          <w:color w:val="000000"/>
-          <w:lang w:val="es-ES"/>
-        </w:rPr>
-        <w:t xml:space="preserve"> que comprueban que la lista no </w:t>
-      </w:r>
-      <w:proofErr w:type="spellStart"/>
-      <w:r>
-        <w:rPr>
-          <w:rFonts w:ascii="Times New Roman" w:eastAsia="Times New Roman" w:hAnsi="Times New Roman" w:cs="Times New Roman"/>
-          <w:color w:val="000000"/>
-          <w:lang w:val="es-ES"/>
-        </w:rPr>
-        <w:t>esta</w:t>
-      </w:r>
-      <w:proofErr w:type="spellEnd"/>
-      <w:r>
-        <w:rPr>
-          <w:rFonts w:ascii="Times New Roman" w:eastAsia="Times New Roman" w:hAnsi="Times New Roman" w:cs="Times New Roman"/>
-          <w:color w:val="000000"/>
-          <w:lang w:val="es-ES"/>
-        </w:rPr>
-        <w:t xml:space="preserve"> </w:t>
-      </w:r>
-      <w:proofErr w:type="spellStart"/>
-      <w:r>
-        <w:rPr>
-          <w:rFonts w:ascii="Times New Roman" w:eastAsia="Times New Roman" w:hAnsi="Times New Roman" w:cs="Times New Roman"/>
-          <w:color w:val="000000"/>
-          <w:lang w:val="es-ES"/>
-        </w:rPr>
-        <w:t>vacia</w:t>
-      </w:r>
-      <w:proofErr w:type="spellEnd"/>
-      <w:r>
-        <w:rPr>
-          <w:rFonts w:ascii="Times New Roman" w:eastAsia="Times New Roman" w:hAnsi="Times New Roman" w:cs="Times New Roman"/>
-          <w:color w:val="000000"/>
-          <w:lang w:val="es-ES"/>
-        </w:rPr>
-        <w:t xml:space="preserve">, que la lista tenga la misma longitud que el diccionario, </w:t>
-      </w:r>
-      <w:proofErr w:type="spellStart"/>
-      <w:r>
-        <w:rPr>
-          <w:rFonts w:ascii="Times New Roman" w:eastAsia="Times New Roman" w:hAnsi="Times New Roman" w:cs="Times New Roman"/>
-          <w:color w:val="000000"/>
-          <w:lang w:val="es-ES"/>
-        </w:rPr>
-        <w:t>despues</w:t>
-      </w:r>
-      <w:proofErr w:type="spellEnd"/>
-      <w:r>
-        <w:rPr>
-          <w:rFonts w:ascii="Times New Roman" w:eastAsia="Times New Roman" w:hAnsi="Times New Roman" w:cs="Times New Roman"/>
-          <w:color w:val="000000"/>
-          <w:lang w:val="es-ES"/>
-        </w:rPr>
-        <w:t xml:space="preserve"> iniciamos un </w:t>
-      </w:r>
-      <w:proofErr w:type="spellStart"/>
-      <w:r>
-        <w:rPr>
-          <w:rFonts w:ascii="Times New Roman" w:eastAsia="Times New Roman" w:hAnsi="Times New Roman" w:cs="Times New Roman"/>
-          <w:color w:val="000000"/>
-          <w:lang w:val="es-ES"/>
-        </w:rPr>
-        <w:t>string</w:t>
-      </w:r>
-      <w:proofErr w:type="spellEnd"/>
-      <w:r>
-        <w:rPr>
-          <w:rFonts w:ascii="Times New Roman" w:eastAsia="Times New Roman" w:hAnsi="Times New Roman" w:cs="Times New Roman"/>
-          <w:color w:val="000000"/>
-          <w:lang w:val="es-ES"/>
-        </w:rPr>
-        <w:t xml:space="preserve"> que lo usaremos para convertir esa lista en una </w:t>
-      </w:r>
-      <w:proofErr w:type="spellStart"/>
-      <w:r>
-        <w:rPr>
-          <w:rFonts w:ascii="Times New Roman" w:eastAsia="Times New Roman" w:hAnsi="Times New Roman" w:cs="Times New Roman"/>
-          <w:color w:val="000000"/>
-          <w:lang w:val="es-ES"/>
-        </w:rPr>
-        <w:t>string</w:t>
-      </w:r>
-      <w:proofErr w:type="spellEnd"/>
-      <w:r>
-        <w:rPr>
-          <w:rFonts w:ascii="Times New Roman" w:eastAsia="Times New Roman" w:hAnsi="Times New Roman" w:cs="Times New Roman"/>
-          <w:color w:val="000000"/>
-          <w:lang w:val="es-ES"/>
-        </w:rPr>
-        <w:t xml:space="preserve"> y un </w:t>
-      </w:r>
-      <w:proofErr w:type="spellStart"/>
-      <w:r>
-        <w:rPr>
-          <w:rFonts w:ascii="Times New Roman" w:eastAsia="Times New Roman" w:hAnsi="Times New Roman" w:cs="Times New Roman"/>
-          <w:color w:val="000000"/>
-          <w:lang w:val="es-ES"/>
-        </w:rPr>
-        <w:t>ultimo</w:t>
-      </w:r>
-      <w:proofErr w:type="spellEnd"/>
-      <w:r>
-        <w:rPr>
-          <w:rFonts w:ascii="Times New Roman" w:eastAsia="Times New Roman" w:hAnsi="Times New Roman" w:cs="Times New Roman"/>
-          <w:color w:val="000000"/>
-          <w:lang w:val="es-ES"/>
-        </w:rPr>
-        <w:t xml:space="preserve"> </w:t>
-      </w:r>
-      <w:proofErr w:type="spellStart"/>
-      <w:r>
-        <w:rPr>
-          <w:rFonts w:ascii="Times New Roman" w:eastAsia="Times New Roman" w:hAnsi="Times New Roman" w:cs="Times New Roman"/>
-          <w:color w:val="000000"/>
-          <w:lang w:val="es-ES"/>
-        </w:rPr>
-        <w:t>assert</w:t>
-      </w:r>
-      <w:proofErr w:type="spellEnd"/>
-      <w:r>
-        <w:rPr>
-          <w:rFonts w:ascii="Times New Roman" w:eastAsia="Times New Roman" w:hAnsi="Times New Roman" w:cs="Times New Roman"/>
-          <w:color w:val="000000"/>
-          <w:lang w:val="es-ES"/>
-        </w:rPr>
-        <w:t xml:space="preserve"> que compruebe que el </w:t>
-      </w:r>
-      <w:proofErr w:type="spellStart"/>
-      <w:r>
-        <w:rPr>
-          <w:rFonts w:ascii="Times New Roman" w:eastAsia="Times New Roman" w:hAnsi="Times New Roman" w:cs="Times New Roman"/>
-          <w:color w:val="000000"/>
-          <w:lang w:val="es-ES"/>
-        </w:rPr>
-        <w:t>string</w:t>
-      </w:r>
-      <w:proofErr w:type="spellEnd"/>
-      <w:r>
-        <w:rPr>
-          <w:rFonts w:ascii="Times New Roman" w:eastAsia="Times New Roman" w:hAnsi="Times New Roman" w:cs="Times New Roman"/>
-          <w:color w:val="000000"/>
-          <w:lang w:val="es-ES"/>
-        </w:rPr>
-        <w:t xml:space="preserve"> no </w:t>
-      </w:r>
-      <w:proofErr w:type="spellStart"/>
-      <w:r>
-        <w:rPr>
-          <w:rFonts w:ascii="Times New Roman" w:eastAsia="Times New Roman" w:hAnsi="Times New Roman" w:cs="Times New Roman"/>
-          <w:color w:val="000000"/>
-          <w:lang w:val="es-ES"/>
-        </w:rPr>
-        <w:t>esta</w:t>
-      </w:r>
-      <w:proofErr w:type="spellEnd"/>
-      <w:r>
-        <w:rPr>
-          <w:rFonts w:ascii="Times New Roman" w:eastAsia="Times New Roman" w:hAnsi="Times New Roman" w:cs="Times New Roman"/>
-          <w:color w:val="000000"/>
-          <w:lang w:val="es-ES"/>
-        </w:rPr>
-        <w:t xml:space="preserve"> </w:t>
-      </w:r>
-      <w:proofErr w:type="spellStart"/>
-      <w:r>
-        <w:rPr>
-          <w:rFonts w:ascii="Times New Roman" w:eastAsia="Times New Roman" w:hAnsi="Times New Roman" w:cs="Times New Roman"/>
-          <w:color w:val="000000"/>
-          <w:lang w:val="es-ES"/>
-        </w:rPr>
-        <w:t>vacio</w:t>
-      </w:r>
-      <w:proofErr w:type="spellEnd"/>
-      <w:r>
-        <w:rPr>
-          <w:rFonts w:ascii="Times New Roman" w:eastAsia="Times New Roman" w:hAnsi="Times New Roman" w:cs="Times New Roman"/>
-          <w:color w:val="000000"/>
-          <w:lang w:val="es-ES"/>
-        </w:rPr>
-        <w:t>.</w:t>
+        <w:t>El fichero listaDeCanciones tiene como import la funciona random ya que lo usaremos para coger un elemento aleatorio de la variable diccionario, esta variable esta definida en el fichero main con el nombre de data, antes de nada hemos creado un assert que compruebe que el diccionario que nosotros le pasamos es un diccionario, ahora si una vez comprobado eso inicializamos un contador y una lista vacia, abrimos con un while que mientra el contador sea menor que la longitud del diccionario siga incrementando, iniciamos tres variables, la variable de cancion que nos pasa las keys del diccionario a una lista y elige aleatoriamente una cancion, la variable de comillas que la usaremos para añadir comillas dobles a nuestro string, y como ultimo sera la cancion concatenado con la variable de comillas dobles de esta forma los espacios que tienen las canciones no seran un problema para vlc. Las siguientes lineas son dos asserts que comprueban que la lista no esta vacia, que la lista tenga la misma longitud que el diccionario, despues iniciamos un string que lo usaremos para convertir esa lista en una string y un ultimo assert que compruebe que el string no esta vacio.</w:t>
       </w:r>
     </w:p>
     <w:p>
@@ -3319,421 +1868,7 @@
           <w:color w:val="000000"/>
           <w:lang w:val="es-ES"/>
         </w:rPr>
-        <w:t xml:space="preserve">En el </w:t>
-      </w:r>
-      <w:proofErr w:type="spellStart"/>
-      <w:r>
-        <w:rPr>
-          <w:rFonts w:ascii="Times New Roman" w:eastAsia="Times New Roman" w:hAnsi="Times New Roman" w:cs="Times New Roman"/>
-          <w:color w:val="000000"/>
-          <w:lang w:val="es-ES"/>
-        </w:rPr>
-        <w:t>ultimo</w:t>
-      </w:r>
-      <w:proofErr w:type="spellEnd"/>
-      <w:r>
-        <w:rPr>
-          <w:rFonts w:ascii="Times New Roman" w:eastAsia="Times New Roman" w:hAnsi="Times New Roman" w:cs="Times New Roman"/>
-          <w:color w:val="000000"/>
-          <w:lang w:val="es-ES"/>
-        </w:rPr>
-        <w:t xml:space="preserve"> modulo es en el que accedemos a vlc como no es un </w:t>
-      </w:r>
-      <w:proofErr w:type="spellStart"/>
-      <w:r>
-        <w:rPr>
-          <w:rFonts w:ascii="Times New Roman" w:eastAsia="Times New Roman" w:hAnsi="Times New Roman" w:cs="Times New Roman"/>
-          <w:color w:val="000000"/>
-          <w:lang w:val="es-ES"/>
-        </w:rPr>
-        <w:t>modulo</w:t>
-      </w:r>
-      <w:proofErr w:type="spellEnd"/>
-      <w:r>
-        <w:rPr>
-          <w:rFonts w:ascii="Times New Roman" w:eastAsia="Times New Roman" w:hAnsi="Times New Roman" w:cs="Times New Roman"/>
-          <w:color w:val="000000"/>
-          <w:lang w:val="es-ES"/>
-        </w:rPr>
-        <w:t xml:space="preserve"> que recibe </w:t>
-      </w:r>
-      <w:proofErr w:type="spellStart"/>
-      <w:r>
-        <w:rPr>
-          <w:rFonts w:ascii="Times New Roman" w:eastAsia="Times New Roman" w:hAnsi="Times New Roman" w:cs="Times New Roman"/>
-          <w:color w:val="000000"/>
-          <w:lang w:val="es-ES"/>
-        </w:rPr>
-        <w:t>informacion</w:t>
-      </w:r>
-      <w:proofErr w:type="spellEnd"/>
-      <w:r>
-        <w:rPr>
-          <w:rFonts w:ascii="Times New Roman" w:eastAsia="Times New Roman" w:hAnsi="Times New Roman" w:cs="Times New Roman"/>
-          <w:color w:val="000000"/>
-          <w:lang w:val="es-ES"/>
-        </w:rPr>
-        <w:t xml:space="preserve"> nuestra tendremos que hacer una barricada para comprobar que la ruta que tenemos en la variable </w:t>
-      </w:r>
-      <w:proofErr w:type="spellStart"/>
-      <w:r>
-        <w:rPr>
-          <w:rFonts w:ascii="Times New Roman" w:eastAsia="Times New Roman" w:hAnsi="Times New Roman" w:cs="Times New Roman"/>
-          <w:color w:val="000000"/>
-          <w:lang w:val="es-ES"/>
-        </w:rPr>
-        <w:t>rutaVlc</w:t>
-      </w:r>
-      <w:proofErr w:type="spellEnd"/>
-      <w:r>
-        <w:rPr>
-          <w:rFonts w:ascii="Times New Roman" w:eastAsia="Times New Roman" w:hAnsi="Times New Roman" w:cs="Times New Roman"/>
-          <w:color w:val="000000"/>
-          <w:lang w:val="es-ES"/>
-        </w:rPr>
-        <w:t xml:space="preserve"> definida en el fichero </w:t>
-      </w:r>
-      <w:proofErr w:type="spellStart"/>
-      <w:r>
-        <w:rPr>
-          <w:rFonts w:ascii="Times New Roman" w:eastAsia="Times New Roman" w:hAnsi="Times New Roman" w:cs="Times New Roman"/>
-          <w:color w:val="000000"/>
-          <w:lang w:val="es-ES"/>
-        </w:rPr>
-        <w:t>main</w:t>
-      </w:r>
-      <w:proofErr w:type="spellEnd"/>
-      <w:r>
-        <w:rPr>
-          <w:rFonts w:ascii="Times New Roman" w:eastAsia="Times New Roman" w:hAnsi="Times New Roman" w:cs="Times New Roman"/>
-          <w:color w:val="000000"/>
-          <w:lang w:val="es-ES"/>
-        </w:rPr>
-        <w:t xml:space="preserve"> como </w:t>
-      </w:r>
-      <w:proofErr w:type="spellStart"/>
-      <w:r>
-        <w:rPr>
-          <w:rFonts w:ascii="Times New Roman" w:eastAsia="Times New Roman" w:hAnsi="Times New Roman" w:cs="Times New Roman"/>
-          <w:color w:val="000000"/>
-          <w:lang w:val="es-ES"/>
-        </w:rPr>
-        <w:t>rutaVlc</w:t>
-      </w:r>
-      <w:proofErr w:type="spellEnd"/>
-      <w:r>
-        <w:rPr>
-          <w:rFonts w:ascii="Times New Roman" w:eastAsia="Times New Roman" w:hAnsi="Times New Roman" w:cs="Times New Roman"/>
-          <w:color w:val="000000"/>
-          <w:lang w:val="es-ES"/>
-        </w:rPr>
-        <w:t xml:space="preserve"> no </w:t>
-      </w:r>
-      <w:proofErr w:type="spellStart"/>
-      <w:r>
-        <w:rPr>
-          <w:rFonts w:ascii="Times New Roman" w:eastAsia="Times New Roman" w:hAnsi="Times New Roman" w:cs="Times New Roman"/>
-          <w:color w:val="000000"/>
-          <w:lang w:val="es-ES"/>
-        </w:rPr>
-        <w:t>este</w:t>
-      </w:r>
-      <w:proofErr w:type="spellEnd"/>
-      <w:r>
-        <w:rPr>
-          <w:rFonts w:ascii="Times New Roman" w:eastAsia="Times New Roman" w:hAnsi="Times New Roman" w:cs="Times New Roman"/>
-          <w:color w:val="000000"/>
-          <w:lang w:val="es-ES"/>
-        </w:rPr>
-        <w:t xml:space="preserve"> mal escrita o </w:t>
-      </w:r>
-      <w:proofErr w:type="spellStart"/>
-      <w:r>
-        <w:rPr>
-          <w:rFonts w:ascii="Times New Roman" w:eastAsia="Times New Roman" w:hAnsi="Times New Roman" w:cs="Times New Roman"/>
-          <w:color w:val="000000"/>
-          <w:lang w:val="es-ES"/>
-        </w:rPr>
-        <w:t>vlc</w:t>
-      </w:r>
-      <w:proofErr w:type="spellEnd"/>
-      <w:r>
-        <w:rPr>
-          <w:rFonts w:ascii="Times New Roman" w:eastAsia="Times New Roman" w:hAnsi="Times New Roman" w:cs="Times New Roman"/>
-          <w:color w:val="000000"/>
-          <w:lang w:val="es-ES"/>
-        </w:rPr>
-        <w:t xml:space="preserve"> no se </w:t>
-      </w:r>
-      <w:proofErr w:type="spellStart"/>
-      <w:r>
-        <w:rPr>
-          <w:rFonts w:ascii="Times New Roman" w:eastAsia="Times New Roman" w:hAnsi="Times New Roman" w:cs="Times New Roman"/>
-          <w:color w:val="000000"/>
-          <w:lang w:val="es-ES"/>
-        </w:rPr>
-        <w:t>encuentr</w:t>
-      </w:r>
-      <w:proofErr w:type="spellEnd"/>
-      <w:r>
-        <w:rPr>
-          <w:rFonts w:ascii="Times New Roman" w:eastAsia="Times New Roman" w:hAnsi="Times New Roman" w:cs="Times New Roman"/>
-          <w:color w:val="000000"/>
-          <w:lang w:val="es-ES"/>
-        </w:rPr>
-        <w:t xml:space="preserve"> </w:t>
-      </w:r>
-      <w:proofErr w:type="spellStart"/>
-      <w:r>
-        <w:rPr>
-          <w:rFonts w:ascii="Times New Roman" w:eastAsia="Times New Roman" w:hAnsi="Times New Roman" w:cs="Times New Roman"/>
-          <w:color w:val="000000"/>
-          <w:lang w:val="es-ES"/>
-        </w:rPr>
-        <w:t>ahi</w:t>
-      </w:r>
-      <w:proofErr w:type="spellEnd"/>
-      <w:r>
-        <w:rPr>
-          <w:rFonts w:ascii="Times New Roman" w:eastAsia="Times New Roman" w:hAnsi="Times New Roman" w:cs="Times New Roman"/>
-          <w:color w:val="000000"/>
-          <w:lang w:val="es-ES"/>
-        </w:rPr>
-        <w:t xml:space="preserve">, el try funciona intentando ejecutar la </w:t>
-      </w:r>
-      <w:proofErr w:type="spellStart"/>
-      <w:r>
-        <w:rPr>
-          <w:rFonts w:ascii="Times New Roman" w:eastAsia="Times New Roman" w:hAnsi="Times New Roman" w:cs="Times New Roman"/>
-          <w:color w:val="000000"/>
-          <w:lang w:val="es-ES"/>
-        </w:rPr>
-        <w:t>rutaVlc</w:t>
-      </w:r>
-      <w:proofErr w:type="spellEnd"/>
-      <w:r>
-        <w:rPr>
-          <w:rFonts w:ascii="Times New Roman" w:eastAsia="Times New Roman" w:hAnsi="Times New Roman" w:cs="Times New Roman"/>
-          <w:color w:val="000000"/>
-          <w:lang w:val="es-ES"/>
-        </w:rPr>
-        <w:t xml:space="preserve"> el </w:t>
-      </w:r>
-      <w:proofErr w:type="spellStart"/>
-      <w:r>
-        <w:rPr>
-          <w:rFonts w:ascii="Times New Roman" w:eastAsia="Times New Roman" w:hAnsi="Times New Roman" w:cs="Times New Roman"/>
-          <w:color w:val="000000"/>
-          <w:lang w:val="es-ES"/>
-        </w:rPr>
-        <w:t>except</w:t>
-      </w:r>
-      <w:proofErr w:type="spellEnd"/>
-      <w:r>
-        <w:rPr>
-          <w:rFonts w:ascii="Times New Roman" w:eastAsia="Times New Roman" w:hAnsi="Times New Roman" w:cs="Times New Roman"/>
-          <w:color w:val="000000"/>
-          <w:lang w:val="es-ES"/>
-        </w:rPr>
-        <w:t xml:space="preserve"> es </w:t>
-      </w:r>
-      <w:proofErr w:type="spellStart"/>
-      <w:r>
-        <w:rPr>
-          <w:rFonts w:ascii="Times New Roman" w:eastAsia="Times New Roman" w:hAnsi="Times New Roman" w:cs="Times New Roman"/>
-          <w:color w:val="000000"/>
-          <w:lang w:val="es-ES"/>
-        </w:rPr>
-        <w:t>OSerror</w:t>
-      </w:r>
-      <w:proofErr w:type="spellEnd"/>
-      <w:r>
-        <w:rPr>
-          <w:rFonts w:ascii="Times New Roman" w:eastAsia="Times New Roman" w:hAnsi="Times New Roman" w:cs="Times New Roman"/>
-          <w:color w:val="000000"/>
-          <w:lang w:val="es-ES"/>
-        </w:rPr>
-        <w:t xml:space="preserve"> un error del sistema que nos indica que esa ruta no </w:t>
-      </w:r>
-      <w:proofErr w:type="spellStart"/>
-      <w:r>
-        <w:rPr>
-          <w:rFonts w:ascii="Times New Roman" w:eastAsia="Times New Roman" w:hAnsi="Times New Roman" w:cs="Times New Roman"/>
-          <w:color w:val="000000"/>
-          <w:lang w:val="es-ES"/>
-        </w:rPr>
-        <w:t>esta</w:t>
-      </w:r>
-      <w:proofErr w:type="spellEnd"/>
-      <w:r>
-        <w:rPr>
-          <w:rFonts w:ascii="Times New Roman" w:eastAsia="Times New Roman" w:hAnsi="Times New Roman" w:cs="Times New Roman"/>
-          <w:color w:val="000000"/>
-          <w:lang w:val="es-ES"/>
-        </w:rPr>
-        <w:t xml:space="preserve"> existe mostrando por pantalla el mensaje que </w:t>
-      </w:r>
-      <w:proofErr w:type="spellStart"/>
-      <w:r>
-        <w:rPr>
-          <w:rFonts w:ascii="Times New Roman" w:eastAsia="Times New Roman" w:hAnsi="Times New Roman" w:cs="Times New Roman"/>
-          <w:color w:val="000000"/>
-          <w:lang w:val="es-ES"/>
-        </w:rPr>
-        <w:t>querramos</w:t>
-      </w:r>
-      <w:proofErr w:type="spellEnd"/>
-      <w:r>
-        <w:rPr>
-          <w:rFonts w:ascii="Times New Roman" w:eastAsia="Times New Roman" w:hAnsi="Times New Roman" w:cs="Times New Roman"/>
-          <w:color w:val="000000"/>
-          <w:lang w:val="es-ES"/>
-        </w:rPr>
-        <w:t xml:space="preserve">, </w:t>
-      </w:r>
-      <w:proofErr w:type="spellStart"/>
-      <w:r>
-        <w:rPr>
-          <w:rFonts w:ascii="Times New Roman" w:eastAsia="Times New Roman" w:hAnsi="Times New Roman" w:cs="Times New Roman"/>
-          <w:color w:val="000000"/>
-          <w:lang w:val="es-ES"/>
-        </w:rPr>
-        <w:t>despues</w:t>
-      </w:r>
-      <w:proofErr w:type="spellEnd"/>
-      <w:r>
-        <w:rPr>
-          <w:rFonts w:ascii="Times New Roman" w:eastAsia="Times New Roman" w:hAnsi="Times New Roman" w:cs="Times New Roman"/>
-          <w:color w:val="000000"/>
-          <w:lang w:val="es-ES"/>
-        </w:rPr>
-        <w:t xml:space="preserve"> de eso queremos comprobar que la </w:t>
-      </w:r>
-      <w:proofErr w:type="spellStart"/>
-      <w:r>
-        <w:rPr>
-          <w:rFonts w:ascii="Times New Roman" w:eastAsia="Times New Roman" w:hAnsi="Times New Roman" w:cs="Times New Roman"/>
-          <w:color w:val="000000"/>
-          <w:lang w:val="es-ES"/>
-        </w:rPr>
-        <w:t>informacion</w:t>
-      </w:r>
-      <w:proofErr w:type="spellEnd"/>
-      <w:r>
-        <w:rPr>
-          <w:rFonts w:ascii="Times New Roman" w:eastAsia="Times New Roman" w:hAnsi="Times New Roman" w:cs="Times New Roman"/>
-          <w:color w:val="000000"/>
-          <w:lang w:val="es-ES"/>
-        </w:rPr>
-        <w:t xml:space="preserve"> que nosotros le mandamos es correcta y creamos dos </w:t>
-      </w:r>
-      <w:proofErr w:type="spellStart"/>
-      <w:r>
-        <w:rPr>
-          <w:rFonts w:ascii="Times New Roman" w:eastAsia="Times New Roman" w:hAnsi="Times New Roman" w:cs="Times New Roman"/>
-          <w:color w:val="000000"/>
-          <w:lang w:val="es-ES"/>
-        </w:rPr>
-        <w:t>assert</w:t>
-      </w:r>
-      <w:proofErr w:type="spellEnd"/>
-      <w:r>
-        <w:rPr>
-          <w:rFonts w:ascii="Times New Roman" w:eastAsia="Times New Roman" w:hAnsi="Times New Roman" w:cs="Times New Roman"/>
-          <w:color w:val="000000"/>
-          <w:lang w:val="es-ES"/>
-        </w:rPr>
-        <w:t xml:space="preserve"> que comprueben que esas dos variables sean </w:t>
-      </w:r>
-      <w:proofErr w:type="spellStart"/>
-      <w:r>
-        <w:rPr>
-          <w:rFonts w:ascii="Times New Roman" w:eastAsia="Times New Roman" w:hAnsi="Times New Roman" w:cs="Times New Roman"/>
-          <w:color w:val="000000"/>
-          <w:lang w:val="es-ES"/>
-        </w:rPr>
-        <w:t>string</w:t>
-      </w:r>
-      <w:proofErr w:type="spellEnd"/>
-      <w:r>
-        <w:rPr>
-          <w:rFonts w:ascii="Times New Roman" w:eastAsia="Times New Roman" w:hAnsi="Times New Roman" w:cs="Times New Roman"/>
-          <w:color w:val="000000"/>
-          <w:lang w:val="es-ES"/>
-        </w:rPr>
-        <w:t xml:space="preserve"> y le mandamos por consola de comandos la ruta del </w:t>
-      </w:r>
-      <w:proofErr w:type="spellStart"/>
-      <w:r>
-        <w:rPr>
-          <w:rFonts w:ascii="Times New Roman" w:eastAsia="Times New Roman" w:hAnsi="Times New Roman" w:cs="Times New Roman"/>
-          <w:color w:val="000000"/>
-          <w:lang w:val="es-ES"/>
-        </w:rPr>
-        <w:t>vlc</w:t>
-      </w:r>
-      <w:proofErr w:type="spellEnd"/>
-      <w:r>
-        <w:rPr>
-          <w:rFonts w:ascii="Times New Roman" w:eastAsia="Times New Roman" w:hAnsi="Times New Roman" w:cs="Times New Roman"/>
-          <w:color w:val="000000"/>
-          <w:lang w:val="es-ES"/>
-        </w:rPr>
-        <w:t xml:space="preserve"> y el </w:t>
-      </w:r>
-      <w:proofErr w:type="spellStart"/>
-      <w:r>
-        <w:rPr>
-          <w:rFonts w:ascii="Times New Roman" w:eastAsia="Times New Roman" w:hAnsi="Times New Roman" w:cs="Times New Roman"/>
-          <w:color w:val="000000"/>
-          <w:lang w:val="es-ES"/>
-        </w:rPr>
-        <w:t>string</w:t>
-      </w:r>
-      <w:proofErr w:type="spellEnd"/>
-      <w:r>
-        <w:rPr>
-          <w:rFonts w:ascii="Times New Roman" w:eastAsia="Times New Roman" w:hAnsi="Times New Roman" w:cs="Times New Roman"/>
-          <w:color w:val="000000"/>
-          <w:lang w:val="es-ES"/>
-        </w:rPr>
-        <w:t xml:space="preserve"> con canciones </w:t>
-      </w:r>
-      <w:proofErr w:type="spellStart"/>
-      <w:r>
-        <w:rPr>
-          <w:rFonts w:ascii="Times New Roman" w:eastAsia="Times New Roman" w:hAnsi="Times New Roman" w:cs="Times New Roman"/>
-          <w:color w:val="000000"/>
-          <w:lang w:val="es-ES"/>
-        </w:rPr>
-        <w:t>random</w:t>
-      </w:r>
-      <w:proofErr w:type="spellEnd"/>
-      <w:r>
-        <w:rPr>
-          <w:rFonts w:ascii="Times New Roman" w:eastAsia="Times New Roman" w:hAnsi="Times New Roman" w:cs="Times New Roman"/>
-          <w:color w:val="000000"/>
-          <w:lang w:val="es-ES"/>
-        </w:rPr>
-        <w:t xml:space="preserve"> concatenado por un espacio en blanco. El </w:t>
-      </w:r>
-      <w:proofErr w:type="spellStart"/>
-      <w:r>
-        <w:rPr>
-          <w:rFonts w:ascii="Times New Roman" w:eastAsia="Times New Roman" w:hAnsi="Times New Roman" w:cs="Times New Roman"/>
-          <w:color w:val="000000"/>
-          <w:lang w:val="es-ES"/>
-        </w:rPr>
-        <w:t>modulo</w:t>
-      </w:r>
-      <w:proofErr w:type="spellEnd"/>
-      <w:r>
-        <w:rPr>
-          <w:rFonts w:ascii="Times New Roman" w:eastAsia="Times New Roman" w:hAnsi="Times New Roman" w:cs="Times New Roman"/>
-          <w:color w:val="000000"/>
-          <w:lang w:val="es-ES"/>
-        </w:rPr>
-        <w:t xml:space="preserve"> que importamos que es os nos sirve para usar popen.</w:t>
+        <w:t>En el ultimo modulo es en el que accedemos a vlc como no es un modulo que recibe informacion nuestra tendremos que hacer una barricada para comprobar que la ruta que tenemos en la variable rutaVlc definida en el fichero main como rutaVlc no este mal escrita o vlc no se encuentr ahi, el try funciona intentando ejecutar la rutaVlc el except es OSerror un error del sistema que nos indica que esa ruta no esta existe mostrando por pantalla el mensaje que querramos, despues de eso queremos comprobar que la informacion que nosotros le mandamos es correcta y creamos dos assert que comprueben que esas dos variables sean string y le mandamos por consola de comandos la ruta del vlc y el string con canciones random concatenado por un espacio en blanco. El modulo que importamos que es os nos sirve para usar popen.</w:t>
       </w:r>
     </w:p>
     <w:p>
@@ -3762,7 +1897,7 @@
           <w:lang w:val="es-ES"/>
         </w:rPr>
       </w:pPr>
-      <w:bookmarkStart w:id="3" w:name="_Toc26134598"/>
+      <w:bookmarkStart w:id="2" w:name="_Toc26134598"/>
       <w:r>
         <w:rPr>
           <w:lang w:val="es-ES"/>
@@ -3770,7 +1905,7 @@
         <w:lastRenderedPageBreak/>
         <w:t>Arquitectura de la aplicación y tecnologías utilizadas</w:t>
       </w:r>
-      <w:bookmarkEnd w:id="3"/>
+      <w:bookmarkEnd w:id="2"/>
     </w:p>
     <w:p>
       <w:pPr>
@@ -3865,7 +2000,7 @@
           <w:lang w:val="es-ES"/>
         </w:rPr>
       </w:pPr>
-      <w:bookmarkStart w:id="4" w:name="_Toc26134599"/>
+      <w:bookmarkStart w:id="3" w:name="_Toc26134599"/>
       <w:r>
         <w:rPr>
           <w:lang w:val="es-ES"/>
@@ -3873,7 +2008,7 @@
         <w:lastRenderedPageBreak/>
         <w:t>Diagrama de componentes</w:t>
       </w:r>
-      <w:bookmarkEnd w:id="4"/>
+      <w:bookmarkEnd w:id="3"/>
     </w:p>
     <w:p>
       <w:pPr>
@@ -3889,16 +2024,12 @@
       <w:r>
         <w:rPr>
           <w:noProof/>
-          <w:color w:val="000000"/>
-          <w:sz w:val="22"/>
-          <w:szCs w:val="22"/>
-          <w:bdr w:val="none" w:sz="0" w:space="0" w:color="auto" w:frame="1"/>
         </w:rPr>
         <w:drawing>
-          <wp:inline distT="0" distB="0" distL="0" distR="0" wp14:anchorId="2514E8EF" wp14:editId="4E5E3795">
-            <wp:extent cx="5733415" cy="5306695"/>
-            <wp:effectExtent l="0" t="0" r="635" b="8255"/>
-            <wp:docPr id="1" name="Imagen 1"/>
+          <wp:inline distT="0" distB="0" distL="0" distR="0" wp14:anchorId="677D8F30" wp14:editId="435447F1">
+            <wp:extent cx="5733415" cy="4518660"/>
+            <wp:effectExtent l="0" t="0" r="635" b="0"/>
+            <wp:docPr id="3" name="Imagen 3"/>
             <wp:cNvGraphicFramePr>
               <a:graphicFrameLocks xmlns:a="http://schemas.openxmlformats.org/drawingml/2006/main" noChangeAspect="1"/>
             </wp:cNvGraphicFramePr>
@@ -3912,7 +2043,7 @@
                     </pic:cNvPicPr>
                   </pic:nvPicPr>
                   <pic:blipFill>
-                    <a:blip r:embed="rId11">
+                    <a:blip r:embed="rId11" cstate="print">
                       <a:extLst>
                         <a:ext uri="{28A0092B-C50C-407E-A947-70E740481C1C}">
                           <a14:useLocalDpi xmlns:a14="http://schemas.microsoft.com/office/drawing/2010/main" val="0"/>
@@ -3927,7 +2058,7 @@
                   <pic:spPr bwMode="auto">
                     <a:xfrm>
                       <a:off x="0" y="0"/>
-                      <a:ext cx="5733415" cy="5306695"/>
+                      <a:ext cx="5733415" cy="4518660"/>
                     </a:xfrm>
                     <a:prstGeom prst="rect">
                       <a:avLst/>
@@ -3943,6 +2074,8 @@
           </wp:inline>
         </w:drawing>
       </w:r>
+      <w:bookmarkStart w:id="4" w:name="_GoBack"/>
+      <w:bookmarkEnd w:id="4"/>
     </w:p>
     <w:p>
       <w:pPr>
@@ -5778,7 +3911,7 @@
 </file>
 
 <file path=customXml/itemProps1.xml><?xml version="1.0" encoding="utf-8"?>
-<ds:datastoreItem xmlns:ds="http://schemas.openxmlformats.org/officeDocument/2006/customXml" ds:itemID="{512FA718-F91F-4F19-A889-5471D7D4738B}">
+<ds:datastoreItem xmlns:ds="http://schemas.openxmlformats.org/officeDocument/2006/customXml" ds:itemID="{2DF6199C-A100-45F1-A48F-7BA44995BA51}">
   <ds:schemaRefs>
     <ds:schemaRef ds:uri="http://schemas.openxmlformats.org/officeDocument/2006/bibliography"/>
   </ds:schemaRefs>

</xml_diff>

<commit_message>
docs: Añadir diagrama de clockify
</commit_message>
<xml_diff>
--- a/doc/documentacionProyecto.docx
+++ b/doc/documentacionProyecto.docx
@@ -759,7 +759,25 @@
                                         <w:sz w:val="28"/>
                                         <w:szCs w:val="28"/>
                                       </w:rPr>
-                                      <w:t>Javier Barrientos Fernandez y Samuel Ferragut Molina</w:t>
+                                      <w:t xml:space="preserve">Javier Barrientos </w:t>
+                                    </w:r>
+                                    <w:proofErr w:type="spellStart"/>
+                                    <w:r>
+                                      <w:rPr>
+                                        <w:color w:val="595959" w:themeColor="text1" w:themeTint="A6"/>
+                                        <w:sz w:val="28"/>
+                                        <w:szCs w:val="28"/>
+                                      </w:rPr>
+                                      <w:t>Fernandez</w:t>
+                                    </w:r>
+                                    <w:proofErr w:type="spellEnd"/>
+                                    <w:r>
+                                      <w:rPr>
+                                        <w:color w:val="595959" w:themeColor="text1" w:themeTint="A6"/>
+                                        <w:sz w:val="28"/>
+                                        <w:szCs w:val="28"/>
+                                      </w:rPr>
+                                      <w:t xml:space="preserve"> y Samuel Ferragut Molina</w:t>
                                     </w:r>
                                   </w:p>
                                 </w:sdtContent>
@@ -975,7 +993,9 @@
               <w:tab w:val="right" w:leader="dot" w:pos="9019"/>
             </w:tabs>
             <w:rPr>
+              <w:rFonts w:asciiTheme="minorHAnsi" w:eastAsiaTheme="minorEastAsia" w:hAnsiTheme="minorHAnsi" w:cstheme="minorBidi"/>
               <w:noProof/>
+              <w:lang w:val="es-ES"/>
             </w:rPr>
           </w:pPr>
           <w:r>
@@ -987,7 +1007,7 @@
           <w:r>
             <w:fldChar w:fldCharType="separate"/>
           </w:r>
-          <w:hyperlink w:anchor="_Toc26134596" w:history="1">
+          <w:hyperlink w:anchor="_Toc26179947" w:history="1">
             <w:r>
               <w:rPr>
                 <w:rStyle w:val="Hipervnculo"/>
@@ -998,7 +1018,9 @@
             </w:r>
             <w:r>
               <w:rPr>
+                <w:rFonts w:asciiTheme="minorHAnsi" w:eastAsiaTheme="minorEastAsia" w:hAnsiTheme="minorHAnsi" w:cstheme="minorBidi"/>
                 <w:noProof/>
+                <w:lang w:val="es-ES"/>
               </w:rPr>
               <w:tab/>
             </w:r>
@@ -1029,7 +1051,7 @@
                 <w:noProof/>
                 <w:webHidden/>
               </w:rPr>
-              <w:instrText xml:space="preserve"> PAGEREF _Toc26134596 \h </w:instrText>
+              <w:instrText xml:space="preserve"> PAGEREF _Toc26179947 \h </w:instrText>
             </w:r>
             <w:r>
               <w:rPr>
@@ -1073,7 +1095,7 @@
               <w:lang w:val="es-ES"/>
             </w:rPr>
           </w:pPr>
-          <w:hyperlink w:anchor="_Toc26134597" w:history="1">
+          <w:hyperlink w:anchor="_Toc26179948" w:history="1">
             <w:r>
               <w:rPr>
                 <w:rStyle w:val="Hipervnculo"/>
@@ -1117,7 +1139,7 @@
                 <w:noProof/>
                 <w:webHidden/>
               </w:rPr>
-              <w:instrText xml:space="preserve"> PAGEREF _Toc26134597 \h </w:instrText>
+              <w:instrText xml:space="preserve"> PAGEREF _Toc26179948 \h </w:instrText>
             </w:r>
             <w:r>
               <w:rPr>
@@ -1161,7 +1183,7 @@
               <w:lang w:val="es-ES"/>
             </w:rPr>
           </w:pPr>
-          <w:hyperlink w:anchor="_Toc26134598" w:history="1">
+          <w:hyperlink w:anchor="_Toc26179949" w:history="1">
             <w:r>
               <w:rPr>
                 <w:rStyle w:val="Hipervnculo"/>
@@ -1205,7 +1227,7 @@
                 <w:noProof/>
                 <w:webHidden/>
               </w:rPr>
-              <w:instrText xml:space="preserve"> PAGEREF _Toc26134598 \h </w:instrText>
+              <w:instrText xml:space="preserve"> PAGEREF _Toc26179949 \h </w:instrText>
             </w:r>
             <w:r>
               <w:rPr>
@@ -1249,7 +1271,7 @@
               <w:lang w:val="es-ES"/>
             </w:rPr>
           </w:pPr>
-          <w:hyperlink w:anchor="_Toc26134599" w:history="1">
+          <w:hyperlink w:anchor="_Toc26179950" w:history="1">
             <w:r>
               <w:rPr>
                 <w:rStyle w:val="Hipervnculo"/>
@@ -1293,7 +1315,7 @@
                 <w:noProof/>
                 <w:webHidden/>
               </w:rPr>
-              <w:instrText xml:space="preserve"> PAGEREF _Toc26134599 \h </w:instrText>
+              <w:instrText xml:space="preserve"> PAGEREF _Toc26179950 \h </w:instrText>
             </w:r>
             <w:r>
               <w:rPr>
@@ -1337,7 +1359,7 @@
               <w:lang w:val="es-ES"/>
             </w:rPr>
           </w:pPr>
-          <w:hyperlink w:anchor="_Toc26134600" w:history="1">
+          <w:hyperlink w:anchor="_Toc26179951" w:history="1">
             <w:r>
               <w:rPr>
                 <w:rStyle w:val="Hipervnculo"/>
@@ -1381,7 +1403,7 @@
                 <w:noProof/>
                 <w:webHidden/>
               </w:rPr>
-              <w:instrText xml:space="preserve"> PAGEREF _Toc26134600 \h </w:instrText>
+              <w:instrText xml:space="preserve"> PAGEREF _Toc26179951 \h </w:instrText>
             </w:r>
             <w:r>
               <w:rPr>
@@ -1401,7 +1423,7 @@
                 <w:noProof/>
                 <w:webHidden/>
               </w:rPr>
-              <w:t>5</w:t>
+              <w:t>6</w:t>
             </w:r>
             <w:r>
               <w:rPr>
@@ -1432,6 +1454,8 @@
       <w:r>
         <w:br w:type="page"/>
       </w:r>
+      <w:bookmarkStart w:id="0" w:name="_GoBack"/>
+      <w:bookmarkEnd w:id="0"/>
     </w:p>
     <w:p>
       <w:pPr>
@@ -1446,7 +1470,7 @@
           <w:lang w:val="es-ES"/>
         </w:rPr>
       </w:pPr>
-      <w:bookmarkStart w:id="0" w:name="_Toc26134596"/>
+      <w:bookmarkStart w:id="1" w:name="_Toc26179947"/>
       <w:r>
         <w:rPr>
           <w:lang w:val="es-ES"/>
@@ -1460,7 +1484,7 @@
         </w:rPr>
         <w:t xml:space="preserve"> del proyecto</w:t>
       </w:r>
-      <w:bookmarkEnd w:id="0"/>
+      <w:bookmarkEnd w:id="1"/>
     </w:p>
     <w:p>
       <w:pPr>
@@ -1493,14 +1517,14 @@
           <w:lang w:val="es-ES"/>
         </w:rPr>
       </w:pPr>
-      <w:bookmarkStart w:id="1" w:name="_Toc26134597"/>
+      <w:bookmarkStart w:id="2" w:name="_Toc26179948"/>
       <w:r>
         <w:rPr>
           <w:lang w:val="es-ES"/>
         </w:rPr>
         <w:t>Proceso</w:t>
       </w:r>
-      <w:bookmarkEnd w:id="1"/>
+      <w:bookmarkEnd w:id="2"/>
     </w:p>
     <w:p>
       <w:pPr>
@@ -1589,7 +1613,61 @@
           <w:color w:val="000000"/>
           <w:lang w:val="es-ES"/>
         </w:rPr>
-        <w:t>El main que es el directorio que contiene todos los imports de los demás módulos y donde definimos las variables de la ruta de XML y vlc.</w:t>
+        <w:t xml:space="preserve">El </w:t>
+      </w:r>
+      <w:proofErr w:type="spellStart"/>
+      <w:r>
+        <w:rPr>
+          <w:rFonts w:ascii="Times New Roman" w:eastAsia="Times New Roman" w:hAnsi="Times New Roman" w:cs="Times New Roman"/>
+          <w:color w:val="000000"/>
+          <w:lang w:val="es-ES"/>
+        </w:rPr>
+        <w:t>main</w:t>
+      </w:r>
+      <w:proofErr w:type="spellEnd"/>
+      <w:r>
+        <w:rPr>
+          <w:rFonts w:ascii="Times New Roman" w:eastAsia="Times New Roman" w:hAnsi="Times New Roman" w:cs="Times New Roman"/>
+          <w:color w:val="000000"/>
+          <w:lang w:val="es-ES"/>
+        </w:rPr>
+        <w:t xml:space="preserve"> que es el directorio que contiene todos los </w:t>
+      </w:r>
+      <w:proofErr w:type="spellStart"/>
+      <w:r>
+        <w:rPr>
+          <w:rFonts w:ascii="Times New Roman" w:eastAsia="Times New Roman" w:hAnsi="Times New Roman" w:cs="Times New Roman"/>
+          <w:color w:val="000000"/>
+          <w:lang w:val="es-ES"/>
+        </w:rPr>
+        <w:t>imports</w:t>
+      </w:r>
+      <w:proofErr w:type="spellEnd"/>
+      <w:r>
+        <w:rPr>
+          <w:rFonts w:ascii="Times New Roman" w:eastAsia="Times New Roman" w:hAnsi="Times New Roman" w:cs="Times New Roman"/>
+          <w:color w:val="000000"/>
+          <w:lang w:val="es-ES"/>
+        </w:rPr>
+        <w:t xml:space="preserve"> de los demás módulos y donde definimos las variables de la ruta de XML y </w:t>
+      </w:r>
+      <w:proofErr w:type="spellStart"/>
+      <w:r>
+        <w:rPr>
+          <w:rFonts w:ascii="Times New Roman" w:eastAsia="Times New Roman" w:hAnsi="Times New Roman" w:cs="Times New Roman"/>
+          <w:color w:val="000000"/>
+          <w:lang w:val="es-ES"/>
+        </w:rPr>
+        <w:t>vlc</w:t>
+      </w:r>
+      <w:proofErr w:type="spellEnd"/>
+      <w:r>
+        <w:rPr>
+          <w:rFonts w:ascii="Times New Roman" w:eastAsia="Times New Roman" w:hAnsi="Times New Roman" w:cs="Times New Roman"/>
+          <w:color w:val="000000"/>
+          <w:lang w:val="es-ES"/>
+        </w:rPr>
+        <w:t>.</w:t>
       </w:r>
     </w:p>
     <w:p>
@@ -1628,7 +1706,43 @@
           <w:color w:val="000000"/>
           <w:lang w:val="es-ES"/>
         </w:rPr>
-        <w:t>El fichero de importarXml donde parseamos el XML y creamos un diccionario con la ruta de la canción y la id.</w:t>
+        <w:t xml:space="preserve">El fichero de </w:t>
+      </w:r>
+      <w:proofErr w:type="spellStart"/>
+      <w:r>
+        <w:rPr>
+          <w:rFonts w:ascii="Times New Roman" w:eastAsia="Times New Roman" w:hAnsi="Times New Roman" w:cs="Times New Roman"/>
+          <w:color w:val="000000"/>
+          <w:lang w:val="es-ES"/>
+        </w:rPr>
+        <w:t>importarXml</w:t>
+      </w:r>
+      <w:proofErr w:type="spellEnd"/>
+      <w:r>
+        <w:rPr>
+          <w:rFonts w:ascii="Times New Roman" w:eastAsia="Times New Roman" w:hAnsi="Times New Roman" w:cs="Times New Roman"/>
+          <w:color w:val="000000"/>
+          <w:lang w:val="es-ES"/>
+        </w:rPr>
+        <w:t xml:space="preserve"> donde </w:t>
+      </w:r>
+      <w:proofErr w:type="spellStart"/>
+      <w:r>
+        <w:rPr>
+          <w:rFonts w:ascii="Times New Roman" w:eastAsia="Times New Roman" w:hAnsi="Times New Roman" w:cs="Times New Roman"/>
+          <w:color w:val="000000"/>
+          <w:lang w:val="es-ES"/>
+        </w:rPr>
+        <w:t>parseamos</w:t>
+      </w:r>
+      <w:proofErr w:type="spellEnd"/>
+      <w:r>
+        <w:rPr>
+          <w:rFonts w:ascii="Times New Roman" w:eastAsia="Times New Roman" w:hAnsi="Times New Roman" w:cs="Times New Roman"/>
+          <w:color w:val="000000"/>
+          <w:lang w:val="es-ES"/>
+        </w:rPr>
+        <w:t xml:space="preserve"> el XML y creamos un diccionario con la ruta de la canción y la id.</w:t>
       </w:r>
     </w:p>
     <w:p>
@@ -1659,7 +1773,43 @@
           <w:color w:val="000000"/>
           <w:lang w:val="es-ES"/>
         </w:rPr>
-        <w:t>El fichero listaDeCanciones donde usamos el diccionario para coger llaves y generar una lista aleatoria con las rutas de esas canciones, y donde convertimos esa lista en un string para enviarlo al VLC.</w:t>
+        <w:t xml:space="preserve">El fichero </w:t>
+      </w:r>
+      <w:proofErr w:type="spellStart"/>
+      <w:r>
+        <w:rPr>
+          <w:rFonts w:ascii="Times New Roman" w:eastAsia="Times New Roman" w:hAnsi="Times New Roman" w:cs="Times New Roman"/>
+          <w:color w:val="000000"/>
+          <w:lang w:val="es-ES"/>
+        </w:rPr>
+        <w:t>listaDeCanciones</w:t>
+      </w:r>
+      <w:proofErr w:type="spellEnd"/>
+      <w:r>
+        <w:rPr>
+          <w:rFonts w:ascii="Times New Roman" w:eastAsia="Times New Roman" w:hAnsi="Times New Roman" w:cs="Times New Roman"/>
+          <w:color w:val="000000"/>
+          <w:lang w:val="es-ES"/>
+        </w:rPr>
+        <w:t xml:space="preserve"> donde usamos el diccionario para coger llaves y generar una lista aleatoria con las rutas de esas canciones, y donde convertimos esa lista en un </w:t>
+      </w:r>
+      <w:proofErr w:type="spellStart"/>
+      <w:r>
+        <w:rPr>
+          <w:rFonts w:ascii="Times New Roman" w:eastAsia="Times New Roman" w:hAnsi="Times New Roman" w:cs="Times New Roman"/>
+          <w:color w:val="000000"/>
+          <w:lang w:val="es-ES"/>
+        </w:rPr>
+        <w:t>string</w:t>
+      </w:r>
+      <w:proofErr w:type="spellEnd"/>
+      <w:r>
+        <w:rPr>
+          <w:rFonts w:ascii="Times New Roman" w:eastAsia="Times New Roman" w:hAnsi="Times New Roman" w:cs="Times New Roman"/>
+          <w:color w:val="000000"/>
+          <w:lang w:val="es-ES"/>
+        </w:rPr>
+        <w:t xml:space="preserve"> para enviarlo al VLC.</w:t>
       </w:r>
     </w:p>
     <w:p>
@@ -1691,7 +1841,115 @@
           <w:color w:val="000000"/>
           <w:lang w:val="es-ES"/>
         </w:rPr>
-        <w:t>Y como ultimo fichero accesoVlc en este fichero usamos el resultado del modulo de listaDeCanciones que es un string con la ruta y la variable de la ruta del vlc para mandarlo por consola de windows y que se ejecute.</w:t>
+        <w:t xml:space="preserve">Y como ultimo fichero </w:t>
+      </w:r>
+      <w:proofErr w:type="spellStart"/>
+      <w:r>
+        <w:rPr>
+          <w:rFonts w:ascii="Times New Roman" w:eastAsia="Times New Roman" w:hAnsi="Times New Roman" w:cs="Times New Roman"/>
+          <w:color w:val="000000"/>
+          <w:lang w:val="es-ES"/>
+        </w:rPr>
+        <w:t>accesoVlc</w:t>
+      </w:r>
+      <w:proofErr w:type="spellEnd"/>
+      <w:r>
+        <w:rPr>
+          <w:rFonts w:ascii="Times New Roman" w:eastAsia="Times New Roman" w:hAnsi="Times New Roman" w:cs="Times New Roman"/>
+          <w:color w:val="000000"/>
+          <w:lang w:val="es-ES"/>
+        </w:rPr>
+        <w:t xml:space="preserve"> en este fichero usamos el resultado del </w:t>
+      </w:r>
+      <w:proofErr w:type="spellStart"/>
+      <w:r>
+        <w:rPr>
+          <w:rFonts w:ascii="Times New Roman" w:eastAsia="Times New Roman" w:hAnsi="Times New Roman" w:cs="Times New Roman"/>
+          <w:color w:val="000000"/>
+          <w:lang w:val="es-ES"/>
+        </w:rPr>
+        <w:t>modulo</w:t>
+      </w:r>
+      <w:proofErr w:type="spellEnd"/>
+      <w:r>
+        <w:rPr>
+          <w:rFonts w:ascii="Times New Roman" w:eastAsia="Times New Roman" w:hAnsi="Times New Roman" w:cs="Times New Roman"/>
+          <w:color w:val="000000"/>
+          <w:lang w:val="es-ES"/>
+        </w:rPr>
+        <w:t xml:space="preserve"> de </w:t>
+      </w:r>
+      <w:proofErr w:type="spellStart"/>
+      <w:r>
+        <w:rPr>
+          <w:rFonts w:ascii="Times New Roman" w:eastAsia="Times New Roman" w:hAnsi="Times New Roman" w:cs="Times New Roman"/>
+          <w:color w:val="000000"/>
+          <w:lang w:val="es-ES"/>
+        </w:rPr>
+        <w:t>listaDeCanciones</w:t>
+      </w:r>
+      <w:proofErr w:type="spellEnd"/>
+      <w:r>
+        <w:rPr>
+          <w:rFonts w:ascii="Times New Roman" w:eastAsia="Times New Roman" w:hAnsi="Times New Roman" w:cs="Times New Roman"/>
+          <w:color w:val="000000"/>
+          <w:lang w:val="es-ES"/>
+        </w:rPr>
+        <w:t xml:space="preserve"> que es un </w:t>
+      </w:r>
+      <w:proofErr w:type="spellStart"/>
+      <w:r>
+        <w:rPr>
+          <w:rFonts w:ascii="Times New Roman" w:eastAsia="Times New Roman" w:hAnsi="Times New Roman" w:cs="Times New Roman"/>
+          <w:color w:val="000000"/>
+          <w:lang w:val="es-ES"/>
+        </w:rPr>
+        <w:t>string</w:t>
+      </w:r>
+      <w:proofErr w:type="spellEnd"/>
+      <w:r>
+        <w:rPr>
+          <w:rFonts w:ascii="Times New Roman" w:eastAsia="Times New Roman" w:hAnsi="Times New Roman" w:cs="Times New Roman"/>
+          <w:color w:val="000000"/>
+          <w:lang w:val="es-ES"/>
+        </w:rPr>
+        <w:t xml:space="preserve"> con la ruta y la variable de la ruta del </w:t>
+      </w:r>
+      <w:proofErr w:type="spellStart"/>
+      <w:r>
+        <w:rPr>
+          <w:rFonts w:ascii="Times New Roman" w:eastAsia="Times New Roman" w:hAnsi="Times New Roman" w:cs="Times New Roman"/>
+          <w:color w:val="000000"/>
+          <w:lang w:val="es-ES"/>
+        </w:rPr>
+        <w:t>vlc</w:t>
+      </w:r>
+      <w:proofErr w:type="spellEnd"/>
+      <w:r>
+        <w:rPr>
+          <w:rFonts w:ascii="Times New Roman" w:eastAsia="Times New Roman" w:hAnsi="Times New Roman" w:cs="Times New Roman"/>
+          <w:color w:val="000000"/>
+          <w:lang w:val="es-ES"/>
+        </w:rPr>
+        <w:t xml:space="preserve"> para mandarlo por consola de </w:t>
+      </w:r>
+      <w:proofErr w:type="spellStart"/>
+      <w:r>
+        <w:rPr>
+          <w:rFonts w:ascii="Times New Roman" w:eastAsia="Times New Roman" w:hAnsi="Times New Roman" w:cs="Times New Roman"/>
+          <w:color w:val="000000"/>
+          <w:lang w:val="es-ES"/>
+        </w:rPr>
+        <w:t>windows</w:t>
+      </w:r>
+      <w:proofErr w:type="spellEnd"/>
+      <w:r>
+        <w:rPr>
+          <w:rFonts w:ascii="Times New Roman" w:eastAsia="Times New Roman" w:hAnsi="Times New Roman" w:cs="Times New Roman"/>
+          <w:color w:val="000000"/>
+          <w:lang w:val="es-ES"/>
+        </w:rPr>
+        <w:t xml:space="preserve"> y que se ejecute.</w:t>
       </w:r>
     </w:p>
     <w:p>
@@ -1723,7 +1981,61 @@
           <w:color w:val="000000"/>
           <w:lang w:val="es-ES"/>
         </w:rPr>
-        <w:t>Nuestro trabajo esta enfocado en usar la metodología en cascada, elegimos esta metodología porque fue la que mas se adaptaba a nuestra forma de trabajar, tambien decidimos implementar todo lo aprendido hasta hoy sobre la programación modulada.</w:t>
+        <w:t xml:space="preserve">Nuestro trabajo </w:t>
+      </w:r>
+      <w:proofErr w:type="spellStart"/>
+      <w:r>
+        <w:rPr>
+          <w:rFonts w:ascii="Times New Roman" w:eastAsia="Times New Roman" w:hAnsi="Times New Roman" w:cs="Times New Roman"/>
+          <w:color w:val="000000"/>
+          <w:lang w:val="es-ES"/>
+        </w:rPr>
+        <w:t>esta</w:t>
+      </w:r>
+      <w:proofErr w:type="spellEnd"/>
+      <w:r>
+        <w:rPr>
+          <w:rFonts w:ascii="Times New Roman" w:eastAsia="Times New Roman" w:hAnsi="Times New Roman" w:cs="Times New Roman"/>
+          <w:color w:val="000000"/>
+          <w:lang w:val="es-ES"/>
+        </w:rPr>
+        <w:t xml:space="preserve"> enfocado en usar la metodología en cascada, elegimos esta metodología porque fue la que </w:t>
+      </w:r>
+      <w:proofErr w:type="spellStart"/>
+      <w:r>
+        <w:rPr>
+          <w:rFonts w:ascii="Times New Roman" w:eastAsia="Times New Roman" w:hAnsi="Times New Roman" w:cs="Times New Roman"/>
+          <w:color w:val="000000"/>
+          <w:lang w:val="es-ES"/>
+        </w:rPr>
+        <w:t>mas</w:t>
+      </w:r>
+      <w:proofErr w:type="spellEnd"/>
+      <w:r>
+        <w:rPr>
+          <w:rFonts w:ascii="Times New Roman" w:eastAsia="Times New Roman" w:hAnsi="Times New Roman" w:cs="Times New Roman"/>
+          <w:color w:val="000000"/>
+          <w:lang w:val="es-ES"/>
+        </w:rPr>
+        <w:t xml:space="preserve"> se adaptaba a nuestra forma de trabajar, </w:t>
+      </w:r>
+      <w:proofErr w:type="spellStart"/>
+      <w:r>
+        <w:rPr>
+          <w:rFonts w:ascii="Times New Roman" w:eastAsia="Times New Roman" w:hAnsi="Times New Roman" w:cs="Times New Roman"/>
+          <w:color w:val="000000"/>
+          <w:lang w:val="es-ES"/>
+        </w:rPr>
+        <w:t>tambien</w:t>
+      </w:r>
+      <w:proofErr w:type="spellEnd"/>
+      <w:r>
+        <w:rPr>
+          <w:rFonts w:ascii="Times New Roman" w:eastAsia="Times New Roman" w:hAnsi="Times New Roman" w:cs="Times New Roman"/>
+          <w:color w:val="000000"/>
+          <w:lang w:val="es-ES"/>
+        </w:rPr>
+        <w:t xml:space="preserve"> decidimos implementar todo lo aprendido hasta hoy sobre la programación modulada.</w:t>
       </w:r>
     </w:p>
     <w:p>
@@ -1743,7 +2055,43 @@
           <w:color w:val="000000"/>
           <w:lang w:val="es-ES"/>
         </w:rPr>
-        <w:t>En nuestra programación modulada tenemos el proyecto dividido en 4 módulos, cada uno de ellos lo importamos a un modulo llamado main donde.</w:t>
+        <w:t xml:space="preserve">En nuestra programación modulada tenemos el proyecto dividido en 4 módulos, cada uno de ellos lo importamos a un </w:t>
+      </w:r>
+      <w:proofErr w:type="spellStart"/>
+      <w:r>
+        <w:rPr>
+          <w:rFonts w:ascii="Times New Roman" w:eastAsia="Times New Roman" w:hAnsi="Times New Roman" w:cs="Times New Roman"/>
+          <w:color w:val="000000"/>
+          <w:lang w:val="es-ES"/>
+        </w:rPr>
+        <w:t>modulo</w:t>
+      </w:r>
+      <w:proofErr w:type="spellEnd"/>
+      <w:r>
+        <w:rPr>
+          <w:rFonts w:ascii="Times New Roman" w:eastAsia="Times New Roman" w:hAnsi="Times New Roman" w:cs="Times New Roman"/>
+          <w:color w:val="000000"/>
+          <w:lang w:val="es-ES"/>
+        </w:rPr>
+        <w:t xml:space="preserve"> llamado </w:t>
+      </w:r>
+      <w:proofErr w:type="spellStart"/>
+      <w:r>
+        <w:rPr>
+          <w:rFonts w:ascii="Times New Roman" w:eastAsia="Times New Roman" w:hAnsi="Times New Roman" w:cs="Times New Roman"/>
+          <w:color w:val="000000"/>
+          <w:lang w:val="es-ES"/>
+        </w:rPr>
+        <w:t>main</w:t>
+      </w:r>
+      <w:proofErr w:type="spellEnd"/>
+      <w:r>
+        <w:rPr>
+          <w:rFonts w:ascii="Times New Roman" w:eastAsia="Times New Roman" w:hAnsi="Times New Roman" w:cs="Times New Roman"/>
+          <w:color w:val="000000"/>
+          <w:lang w:val="es-ES"/>
+        </w:rPr>
+        <w:t xml:space="preserve"> donde.</w:t>
       </w:r>
     </w:p>
     <w:p>
@@ -1763,7 +2111,205 @@
           <w:color w:val="000000"/>
           <w:lang w:val="es-ES"/>
         </w:rPr>
-        <w:t>El fichero main contiene todos los imports de los demás módulos, eso quiere decir que todos los módulos estan conectados entre si por el modulo main, aqui tambien tenemos indicadas las variables de las rutas del XML y donde esta instalado vlc, de esta forma si el usuario quiere cambiar dependiendo de donde tenga el XML o el fichero XML solo tendra que buscar en el fichero principal.</w:t>
+        <w:t xml:space="preserve">El fichero </w:t>
+      </w:r>
+      <w:proofErr w:type="spellStart"/>
+      <w:r>
+        <w:rPr>
+          <w:rFonts w:ascii="Times New Roman" w:eastAsia="Times New Roman" w:hAnsi="Times New Roman" w:cs="Times New Roman"/>
+          <w:color w:val="000000"/>
+          <w:lang w:val="es-ES"/>
+        </w:rPr>
+        <w:t>main</w:t>
+      </w:r>
+      <w:proofErr w:type="spellEnd"/>
+      <w:r>
+        <w:rPr>
+          <w:rFonts w:ascii="Times New Roman" w:eastAsia="Times New Roman" w:hAnsi="Times New Roman" w:cs="Times New Roman"/>
+          <w:color w:val="000000"/>
+          <w:lang w:val="es-ES"/>
+        </w:rPr>
+        <w:t xml:space="preserve"> contiene todos los </w:t>
+      </w:r>
+      <w:proofErr w:type="spellStart"/>
+      <w:r>
+        <w:rPr>
+          <w:rFonts w:ascii="Times New Roman" w:eastAsia="Times New Roman" w:hAnsi="Times New Roman" w:cs="Times New Roman"/>
+          <w:color w:val="000000"/>
+          <w:lang w:val="es-ES"/>
+        </w:rPr>
+        <w:t>imports</w:t>
+      </w:r>
+      <w:proofErr w:type="spellEnd"/>
+      <w:r>
+        <w:rPr>
+          <w:rFonts w:ascii="Times New Roman" w:eastAsia="Times New Roman" w:hAnsi="Times New Roman" w:cs="Times New Roman"/>
+          <w:color w:val="000000"/>
+          <w:lang w:val="es-ES"/>
+        </w:rPr>
+        <w:t xml:space="preserve"> de los demás módulos, eso quiere decir que todos los módulos </w:t>
+      </w:r>
+      <w:proofErr w:type="spellStart"/>
+      <w:r>
+        <w:rPr>
+          <w:rFonts w:ascii="Times New Roman" w:eastAsia="Times New Roman" w:hAnsi="Times New Roman" w:cs="Times New Roman"/>
+          <w:color w:val="000000"/>
+          <w:lang w:val="es-ES"/>
+        </w:rPr>
+        <w:t>estan</w:t>
+      </w:r>
+      <w:proofErr w:type="spellEnd"/>
+      <w:r>
+        <w:rPr>
+          <w:rFonts w:ascii="Times New Roman" w:eastAsia="Times New Roman" w:hAnsi="Times New Roman" w:cs="Times New Roman"/>
+          <w:color w:val="000000"/>
+          <w:lang w:val="es-ES"/>
+        </w:rPr>
+        <w:t xml:space="preserve"> conectados entre </w:t>
+      </w:r>
+      <w:proofErr w:type="spellStart"/>
+      <w:r>
+        <w:rPr>
+          <w:rFonts w:ascii="Times New Roman" w:eastAsia="Times New Roman" w:hAnsi="Times New Roman" w:cs="Times New Roman"/>
+          <w:color w:val="000000"/>
+          <w:lang w:val="es-ES"/>
+        </w:rPr>
+        <w:t>si</w:t>
+      </w:r>
+      <w:proofErr w:type="spellEnd"/>
+      <w:r>
+        <w:rPr>
+          <w:rFonts w:ascii="Times New Roman" w:eastAsia="Times New Roman" w:hAnsi="Times New Roman" w:cs="Times New Roman"/>
+          <w:color w:val="000000"/>
+          <w:lang w:val="es-ES"/>
+        </w:rPr>
+        <w:t xml:space="preserve"> por el </w:t>
+      </w:r>
+      <w:proofErr w:type="spellStart"/>
+      <w:r>
+        <w:rPr>
+          <w:rFonts w:ascii="Times New Roman" w:eastAsia="Times New Roman" w:hAnsi="Times New Roman" w:cs="Times New Roman"/>
+          <w:color w:val="000000"/>
+          <w:lang w:val="es-ES"/>
+        </w:rPr>
+        <w:t>modulo</w:t>
+      </w:r>
+      <w:proofErr w:type="spellEnd"/>
+      <w:r>
+        <w:rPr>
+          <w:rFonts w:ascii="Times New Roman" w:eastAsia="Times New Roman" w:hAnsi="Times New Roman" w:cs="Times New Roman"/>
+          <w:color w:val="000000"/>
+          <w:lang w:val="es-ES"/>
+        </w:rPr>
+        <w:t xml:space="preserve"> </w:t>
+      </w:r>
+      <w:proofErr w:type="spellStart"/>
+      <w:r>
+        <w:rPr>
+          <w:rFonts w:ascii="Times New Roman" w:eastAsia="Times New Roman" w:hAnsi="Times New Roman" w:cs="Times New Roman"/>
+          <w:color w:val="000000"/>
+          <w:lang w:val="es-ES"/>
+        </w:rPr>
+        <w:t>main</w:t>
+      </w:r>
+      <w:proofErr w:type="spellEnd"/>
+      <w:r>
+        <w:rPr>
+          <w:rFonts w:ascii="Times New Roman" w:eastAsia="Times New Roman" w:hAnsi="Times New Roman" w:cs="Times New Roman"/>
+          <w:color w:val="000000"/>
+          <w:lang w:val="es-ES"/>
+        </w:rPr>
+        <w:t xml:space="preserve">, </w:t>
+      </w:r>
+      <w:proofErr w:type="spellStart"/>
+      <w:r>
+        <w:rPr>
+          <w:rFonts w:ascii="Times New Roman" w:eastAsia="Times New Roman" w:hAnsi="Times New Roman" w:cs="Times New Roman"/>
+          <w:color w:val="000000"/>
+          <w:lang w:val="es-ES"/>
+        </w:rPr>
+        <w:t>aqui</w:t>
+      </w:r>
+      <w:proofErr w:type="spellEnd"/>
+      <w:r>
+        <w:rPr>
+          <w:rFonts w:ascii="Times New Roman" w:eastAsia="Times New Roman" w:hAnsi="Times New Roman" w:cs="Times New Roman"/>
+          <w:color w:val="000000"/>
+          <w:lang w:val="es-ES"/>
+        </w:rPr>
+        <w:t xml:space="preserve"> </w:t>
+      </w:r>
+      <w:proofErr w:type="spellStart"/>
+      <w:r>
+        <w:rPr>
+          <w:rFonts w:ascii="Times New Roman" w:eastAsia="Times New Roman" w:hAnsi="Times New Roman" w:cs="Times New Roman"/>
+          <w:color w:val="000000"/>
+          <w:lang w:val="es-ES"/>
+        </w:rPr>
+        <w:t>tambien</w:t>
+      </w:r>
+      <w:proofErr w:type="spellEnd"/>
+      <w:r>
+        <w:rPr>
+          <w:rFonts w:ascii="Times New Roman" w:eastAsia="Times New Roman" w:hAnsi="Times New Roman" w:cs="Times New Roman"/>
+          <w:color w:val="000000"/>
+          <w:lang w:val="es-ES"/>
+        </w:rPr>
+        <w:t xml:space="preserve"> tenemos indicadas las variables de las rutas del XML y donde </w:t>
+      </w:r>
+      <w:proofErr w:type="spellStart"/>
+      <w:r>
+        <w:rPr>
+          <w:rFonts w:ascii="Times New Roman" w:eastAsia="Times New Roman" w:hAnsi="Times New Roman" w:cs="Times New Roman"/>
+          <w:color w:val="000000"/>
+          <w:lang w:val="es-ES"/>
+        </w:rPr>
+        <w:t>esta</w:t>
+      </w:r>
+      <w:proofErr w:type="spellEnd"/>
+      <w:r>
+        <w:rPr>
+          <w:rFonts w:ascii="Times New Roman" w:eastAsia="Times New Roman" w:hAnsi="Times New Roman" w:cs="Times New Roman"/>
+          <w:color w:val="000000"/>
+          <w:lang w:val="es-ES"/>
+        </w:rPr>
+        <w:t xml:space="preserve"> instalado </w:t>
+      </w:r>
+      <w:proofErr w:type="spellStart"/>
+      <w:r>
+        <w:rPr>
+          <w:rFonts w:ascii="Times New Roman" w:eastAsia="Times New Roman" w:hAnsi="Times New Roman" w:cs="Times New Roman"/>
+          <w:color w:val="000000"/>
+          <w:lang w:val="es-ES"/>
+        </w:rPr>
+        <w:t>vlc</w:t>
+      </w:r>
+      <w:proofErr w:type="spellEnd"/>
+      <w:r>
+        <w:rPr>
+          <w:rFonts w:ascii="Times New Roman" w:eastAsia="Times New Roman" w:hAnsi="Times New Roman" w:cs="Times New Roman"/>
+          <w:color w:val="000000"/>
+          <w:lang w:val="es-ES"/>
+        </w:rPr>
+        <w:t xml:space="preserve">, de esta forma si el usuario quiere cambiar dependiendo de donde tenga el XML o el fichero XML solo </w:t>
+      </w:r>
+      <w:proofErr w:type="spellStart"/>
+      <w:r>
+        <w:rPr>
+          <w:rFonts w:ascii="Times New Roman" w:eastAsia="Times New Roman" w:hAnsi="Times New Roman" w:cs="Times New Roman"/>
+          <w:color w:val="000000"/>
+          <w:lang w:val="es-ES"/>
+        </w:rPr>
+        <w:t>tendra</w:t>
+      </w:r>
+      <w:proofErr w:type="spellEnd"/>
+      <w:r>
+        <w:rPr>
+          <w:rFonts w:ascii="Times New Roman" w:eastAsia="Times New Roman" w:hAnsi="Times New Roman" w:cs="Times New Roman"/>
+          <w:color w:val="000000"/>
+          <w:lang w:val="es-ES"/>
+        </w:rPr>
+        <w:t xml:space="preserve"> que buscar en el fichero principal.</w:t>
       </w:r>
     </w:p>
     <w:p>
@@ -1795,8 +2341,461 @@
           <w:color w:val="000000"/>
           <w:lang w:val="es-ES"/>
         </w:rPr>
-        <w:t xml:space="preserve">El fichero importarXml esta definido dentro de main como data, esto lo usaremos mas adelante para el modulo de canciones aleatorias. Dentro del modulo de importarXml hemos importado la libreria de xml.etree para poder usar todas sus funciones, antes de parsear el XML en memoria tenemos una barricada que comprueba que ese fichero exista, en el caso de que no exista cortarea el programa y te imprimira un mensaje por terminal. Si el fichero esta bien y no hay ningun problema el fichero XML se parseara a memoria, cogiendo el contenido de la variable rutaXml del fichero main, inicializamos un diccionario vacio, recorremos el primer elemento del fichero XML buscando dentro de tracks y en todo sus hijos el elemento 'track', seguido en la variable de nombreCancion le añadimos como texto lo que esta dentro de la etiqueta 'ruta' dentro del padre track, y como segunda varible que guarde el id o atributo del elemento track, como ultimo añadimos al diccionario cada uno de esos elementos </w:t>
-      </w:r>
+        <w:t xml:space="preserve">El fichero </w:t>
+      </w:r>
+      <w:proofErr w:type="spellStart"/>
+      <w:r>
+        <w:rPr>
+          <w:rFonts w:ascii="Times New Roman" w:eastAsia="Times New Roman" w:hAnsi="Times New Roman" w:cs="Times New Roman"/>
+          <w:color w:val="000000"/>
+          <w:lang w:val="es-ES"/>
+        </w:rPr>
+        <w:t>importarXml</w:t>
+      </w:r>
+      <w:proofErr w:type="spellEnd"/>
+      <w:r>
+        <w:rPr>
+          <w:rFonts w:ascii="Times New Roman" w:eastAsia="Times New Roman" w:hAnsi="Times New Roman" w:cs="Times New Roman"/>
+          <w:color w:val="000000"/>
+          <w:lang w:val="es-ES"/>
+        </w:rPr>
+        <w:t xml:space="preserve"> </w:t>
+      </w:r>
+      <w:proofErr w:type="spellStart"/>
+      <w:r>
+        <w:rPr>
+          <w:rFonts w:ascii="Times New Roman" w:eastAsia="Times New Roman" w:hAnsi="Times New Roman" w:cs="Times New Roman"/>
+          <w:color w:val="000000"/>
+          <w:lang w:val="es-ES"/>
+        </w:rPr>
+        <w:t>esta</w:t>
+      </w:r>
+      <w:proofErr w:type="spellEnd"/>
+      <w:r>
+        <w:rPr>
+          <w:rFonts w:ascii="Times New Roman" w:eastAsia="Times New Roman" w:hAnsi="Times New Roman" w:cs="Times New Roman"/>
+          <w:color w:val="000000"/>
+          <w:lang w:val="es-ES"/>
+        </w:rPr>
+        <w:t xml:space="preserve"> definido dentro de </w:t>
+      </w:r>
+      <w:proofErr w:type="spellStart"/>
+      <w:r>
+        <w:rPr>
+          <w:rFonts w:ascii="Times New Roman" w:eastAsia="Times New Roman" w:hAnsi="Times New Roman" w:cs="Times New Roman"/>
+          <w:color w:val="000000"/>
+          <w:lang w:val="es-ES"/>
+        </w:rPr>
+        <w:t>main</w:t>
+      </w:r>
+      <w:proofErr w:type="spellEnd"/>
+      <w:r>
+        <w:rPr>
+          <w:rFonts w:ascii="Times New Roman" w:eastAsia="Times New Roman" w:hAnsi="Times New Roman" w:cs="Times New Roman"/>
+          <w:color w:val="000000"/>
+          <w:lang w:val="es-ES"/>
+        </w:rPr>
+        <w:t xml:space="preserve"> como data, esto lo usaremos </w:t>
+      </w:r>
+      <w:proofErr w:type="spellStart"/>
+      <w:r>
+        <w:rPr>
+          <w:rFonts w:ascii="Times New Roman" w:eastAsia="Times New Roman" w:hAnsi="Times New Roman" w:cs="Times New Roman"/>
+          <w:color w:val="000000"/>
+          <w:lang w:val="es-ES"/>
+        </w:rPr>
+        <w:t>mas</w:t>
+      </w:r>
+      <w:proofErr w:type="spellEnd"/>
+      <w:r>
+        <w:rPr>
+          <w:rFonts w:ascii="Times New Roman" w:eastAsia="Times New Roman" w:hAnsi="Times New Roman" w:cs="Times New Roman"/>
+          <w:color w:val="000000"/>
+          <w:lang w:val="es-ES"/>
+        </w:rPr>
+        <w:t xml:space="preserve"> adelante para el </w:t>
+      </w:r>
+      <w:proofErr w:type="spellStart"/>
+      <w:r>
+        <w:rPr>
+          <w:rFonts w:ascii="Times New Roman" w:eastAsia="Times New Roman" w:hAnsi="Times New Roman" w:cs="Times New Roman"/>
+          <w:color w:val="000000"/>
+          <w:lang w:val="es-ES"/>
+        </w:rPr>
+        <w:t>modulo</w:t>
+      </w:r>
+      <w:proofErr w:type="spellEnd"/>
+      <w:r>
+        <w:rPr>
+          <w:rFonts w:ascii="Times New Roman" w:eastAsia="Times New Roman" w:hAnsi="Times New Roman" w:cs="Times New Roman"/>
+          <w:color w:val="000000"/>
+          <w:lang w:val="es-ES"/>
+        </w:rPr>
+        <w:t xml:space="preserve"> de canciones aleatorias. Dentro del </w:t>
+      </w:r>
+      <w:proofErr w:type="spellStart"/>
+      <w:r>
+        <w:rPr>
+          <w:rFonts w:ascii="Times New Roman" w:eastAsia="Times New Roman" w:hAnsi="Times New Roman" w:cs="Times New Roman"/>
+          <w:color w:val="000000"/>
+          <w:lang w:val="es-ES"/>
+        </w:rPr>
+        <w:t>modulo</w:t>
+      </w:r>
+      <w:proofErr w:type="spellEnd"/>
+      <w:r>
+        <w:rPr>
+          <w:rFonts w:ascii="Times New Roman" w:eastAsia="Times New Roman" w:hAnsi="Times New Roman" w:cs="Times New Roman"/>
+          <w:color w:val="000000"/>
+          <w:lang w:val="es-ES"/>
+        </w:rPr>
+        <w:t xml:space="preserve"> de </w:t>
+      </w:r>
+      <w:proofErr w:type="spellStart"/>
+      <w:r>
+        <w:rPr>
+          <w:rFonts w:ascii="Times New Roman" w:eastAsia="Times New Roman" w:hAnsi="Times New Roman" w:cs="Times New Roman"/>
+          <w:color w:val="000000"/>
+          <w:lang w:val="es-ES"/>
+        </w:rPr>
+        <w:t>importarXml</w:t>
+      </w:r>
+      <w:proofErr w:type="spellEnd"/>
+      <w:r>
+        <w:rPr>
+          <w:rFonts w:ascii="Times New Roman" w:eastAsia="Times New Roman" w:hAnsi="Times New Roman" w:cs="Times New Roman"/>
+          <w:color w:val="000000"/>
+          <w:lang w:val="es-ES"/>
+        </w:rPr>
+        <w:t xml:space="preserve"> hemos importado la </w:t>
+      </w:r>
+      <w:proofErr w:type="spellStart"/>
+      <w:r>
+        <w:rPr>
+          <w:rFonts w:ascii="Times New Roman" w:eastAsia="Times New Roman" w:hAnsi="Times New Roman" w:cs="Times New Roman"/>
+          <w:color w:val="000000"/>
+          <w:lang w:val="es-ES"/>
+        </w:rPr>
+        <w:t>libreria</w:t>
+      </w:r>
+      <w:proofErr w:type="spellEnd"/>
+      <w:r>
+        <w:rPr>
+          <w:rFonts w:ascii="Times New Roman" w:eastAsia="Times New Roman" w:hAnsi="Times New Roman" w:cs="Times New Roman"/>
+          <w:color w:val="000000"/>
+          <w:lang w:val="es-ES"/>
+        </w:rPr>
+        <w:t xml:space="preserve"> de </w:t>
+      </w:r>
+      <w:proofErr w:type="spellStart"/>
+      <w:proofErr w:type="gramStart"/>
+      <w:r>
+        <w:rPr>
+          <w:rFonts w:ascii="Times New Roman" w:eastAsia="Times New Roman" w:hAnsi="Times New Roman" w:cs="Times New Roman"/>
+          <w:color w:val="000000"/>
+          <w:lang w:val="es-ES"/>
+        </w:rPr>
+        <w:t>xml.etree</w:t>
+      </w:r>
+      <w:proofErr w:type="spellEnd"/>
+      <w:proofErr w:type="gramEnd"/>
+      <w:r>
+        <w:rPr>
+          <w:rFonts w:ascii="Times New Roman" w:eastAsia="Times New Roman" w:hAnsi="Times New Roman" w:cs="Times New Roman"/>
+          <w:color w:val="000000"/>
+          <w:lang w:val="es-ES"/>
+        </w:rPr>
+        <w:t xml:space="preserve"> para poder usar todas sus funciones, antes de </w:t>
+      </w:r>
+      <w:proofErr w:type="spellStart"/>
+      <w:r>
+        <w:rPr>
+          <w:rFonts w:ascii="Times New Roman" w:eastAsia="Times New Roman" w:hAnsi="Times New Roman" w:cs="Times New Roman"/>
+          <w:color w:val="000000"/>
+          <w:lang w:val="es-ES"/>
+        </w:rPr>
+        <w:t>parsear</w:t>
+      </w:r>
+      <w:proofErr w:type="spellEnd"/>
+      <w:r>
+        <w:rPr>
+          <w:rFonts w:ascii="Times New Roman" w:eastAsia="Times New Roman" w:hAnsi="Times New Roman" w:cs="Times New Roman"/>
+          <w:color w:val="000000"/>
+          <w:lang w:val="es-ES"/>
+        </w:rPr>
+        <w:t xml:space="preserve"> el XML en memoria tenemos una barricada que comprueba que ese fichero exista, en el caso de que no exista </w:t>
+      </w:r>
+      <w:proofErr w:type="spellStart"/>
+      <w:r>
+        <w:rPr>
+          <w:rFonts w:ascii="Times New Roman" w:eastAsia="Times New Roman" w:hAnsi="Times New Roman" w:cs="Times New Roman"/>
+          <w:color w:val="000000"/>
+          <w:lang w:val="es-ES"/>
+        </w:rPr>
+        <w:t>cortarea</w:t>
+      </w:r>
+      <w:proofErr w:type="spellEnd"/>
+      <w:r>
+        <w:rPr>
+          <w:rFonts w:ascii="Times New Roman" w:eastAsia="Times New Roman" w:hAnsi="Times New Roman" w:cs="Times New Roman"/>
+          <w:color w:val="000000"/>
+          <w:lang w:val="es-ES"/>
+        </w:rPr>
+        <w:t xml:space="preserve"> el programa y te </w:t>
+      </w:r>
+      <w:proofErr w:type="spellStart"/>
+      <w:r>
+        <w:rPr>
+          <w:rFonts w:ascii="Times New Roman" w:eastAsia="Times New Roman" w:hAnsi="Times New Roman" w:cs="Times New Roman"/>
+          <w:color w:val="000000"/>
+          <w:lang w:val="es-ES"/>
+        </w:rPr>
+        <w:t>imprimira</w:t>
+      </w:r>
+      <w:proofErr w:type="spellEnd"/>
+      <w:r>
+        <w:rPr>
+          <w:rFonts w:ascii="Times New Roman" w:eastAsia="Times New Roman" w:hAnsi="Times New Roman" w:cs="Times New Roman"/>
+          <w:color w:val="000000"/>
+          <w:lang w:val="es-ES"/>
+        </w:rPr>
+        <w:t xml:space="preserve"> un mensaje por terminal. Si el fichero </w:t>
+      </w:r>
+      <w:proofErr w:type="spellStart"/>
+      <w:r>
+        <w:rPr>
+          <w:rFonts w:ascii="Times New Roman" w:eastAsia="Times New Roman" w:hAnsi="Times New Roman" w:cs="Times New Roman"/>
+          <w:color w:val="000000"/>
+          <w:lang w:val="es-ES"/>
+        </w:rPr>
+        <w:t>esta</w:t>
+      </w:r>
+      <w:proofErr w:type="spellEnd"/>
+      <w:r>
+        <w:rPr>
+          <w:rFonts w:ascii="Times New Roman" w:eastAsia="Times New Roman" w:hAnsi="Times New Roman" w:cs="Times New Roman"/>
+          <w:color w:val="000000"/>
+          <w:lang w:val="es-ES"/>
+        </w:rPr>
+        <w:t xml:space="preserve"> bien y no hay </w:t>
+      </w:r>
+      <w:proofErr w:type="spellStart"/>
+      <w:r>
+        <w:rPr>
+          <w:rFonts w:ascii="Times New Roman" w:eastAsia="Times New Roman" w:hAnsi="Times New Roman" w:cs="Times New Roman"/>
+          <w:color w:val="000000"/>
+          <w:lang w:val="es-ES"/>
+        </w:rPr>
+        <w:t>ningun</w:t>
+      </w:r>
+      <w:proofErr w:type="spellEnd"/>
+      <w:r>
+        <w:rPr>
+          <w:rFonts w:ascii="Times New Roman" w:eastAsia="Times New Roman" w:hAnsi="Times New Roman" w:cs="Times New Roman"/>
+          <w:color w:val="000000"/>
+          <w:lang w:val="es-ES"/>
+        </w:rPr>
+        <w:t xml:space="preserve"> problema el fichero XML se </w:t>
+      </w:r>
+      <w:proofErr w:type="spellStart"/>
+      <w:r>
+        <w:rPr>
+          <w:rFonts w:ascii="Times New Roman" w:eastAsia="Times New Roman" w:hAnsi="Times New Roman" w:cs="Times New Roman"/>
+          <w:color w:val="000000"/>
+          <w:lang w:val="es-ES"/>
+        </w:rPr>
+        <w:t>parseara</w:t>
+      </w:r>
+      <w:proofErr w:type="spellEnd"/>
+      <w:r>
+        <w:rPr>
+          <w:rFonts w:ascii="Times New Roman" w:eastAsia="Times New Roman" w:hAnsi="Times New Roman" w:cs="Times New Roman"/>
+          <w:color w:val="000000"/>
+          <w:lang w:val="es-ES"/>
+        </w:rPr>
+        <w:t xml:space="preserve"> a memoria, cogiendo el contenido de la variable </w:t>
+      </w:r>
+      <w:proofErr w:type="spellStart"/>
+      <w:r>
+        <w:rPr>
+          <w:rFonts w:ascii="Times New Roman" w:eastAsia="Times New Roman" w:hAnsi="Times New Roman" w:cs="Times New Roman"/>
+          <w:color w:val="000000"/>
+          <w:lang w:val="es-ES"/>
+        </w:rPr>
+        <w:t>rutaXml</w:t>
+      </w:r>
+      <w:proofErr w:type="spellEnd"/>
+      <w:r>
+        <w:rPr>
+          <w:rFonts w:ascii="Times New Roman" w:eastAsia="Times New Roman" w:hAnsi="Times New Roman" w:cs="Times New Roman"/>
+          <w:color w:val="000000"/>
+          <w:lang w:val="es-ES"/>
+        </w:rPr>
+        <w:t xml:space="preserve"> del fichero </w:t>
+      </w:r>
+      <w:proofErr w:type="spellStart"/>
+      <w:r>
+        <w:rPr>
+          <w:rFonts w:ascii="Times New Roman" w:eastAsia="Times New Roman" w:hAnsi="Times New Roman" w:cs="Times New Roman"/>
+          <w:color w:val="000000"/>
+          <w:lang w:val="es-ES"/>
+        </w:rPr>
+        <w:t>main</w:t>
+      </w:r>
+      <w:proofErr w:type="spellEnd"/>
+      <w:r>
+        <w:rPr>
+          <w:rFonts w:ascii="Times New Roman" w:eastAsia="Times New Roman" w:hAnsi="Times New Roman" w:cs="Times New Roman"/>
+          <w:color w:val="000000"/>
+          <w:lang w:val="es-ES"/>
+        </w:rPr>
+        <w:t xml:space="preserve">, inicializamos un diccionario </w:t>
+      </w:r>
+      <w:proofErr w:type="spellStart"/>
+      <w:r>
+        <w:rPr>
+          <w:rFonts w:ascii="Times New Roman" w:eastAsia="Times New Roman" w:hAnsi="Times New Roman" w:cs="Times New Roman"/>
+          <w:color w:val="000000"/>
+          <w:lang w:val="es-ES"/>
+        </w:rPr>
+        <w:t>vacio</w:t>
+      </w:r>
+      <w:proofErr w:type="spellEnd"/>
+      <w:r>
+        <w:rPr>
+          <w:rFonts w:ascii="Times New Roman" w:eastAsia="Times New Roman" w:hAnsi="Times New Roman" w:cs="Times New Roman"/>
+          <w:color w:val="000000"/>
+          <w:lang w:val="es-ES"/>
+        </w:rPr>
+        <w:t xml:space="preserve">, recorremos el primer elemento del fichero XML buscando dentro de </w:t>
+      </w:r>
+      <w:proofErr w:type="spellStart"/>
+      <w:r>
+        <w:rPr>
+          <w:rFonts w:ascii="Times New Roman" w:eastAsia="Times New Roman" w:hAnsi="Times New Roman" w:cs="Times New Roman"/>
+          <w:color w:val="000000"/>
+          <w:lang w:val="es-ES"/>
+        </w:rPr>
+        <w:t>tracks</w:t>
+      </w:r>
+      <w:proofErr w:type="spellEnd"/>
+      <w:r>
+        <w:rPr>
+          <w:rFonts w:ascii="Times New Roman" w:eastAsia="Times New Roman" w:hAnsi="Times New Roman" w:cs="Times New Roman"/>
+          <w:color w:val="000000"/>
+          <w:lang w:val="es-ES"/>
+        </w:rPr>
+        <w:t xml:space="preserve"> y en todo sus hijos el elemento '</w:t>
+      </w:r>
+      <w:proofErr w:type="spellStart"/>
+      <w:r>
+        <w:rPr>
+          <w:rFonts w:ascii="Times New Roman" w:eastAsia="Times New Roman" w:hAnsi="Times New Roman" w:cs="Times New Roman"/>
+          <w:color w:val="000000"/>
+          <w:lang w:val="es-ES"/>
+        </w:rPr>
+        <w:t>track</w:t>
+      </w:r>
+      <w:proofErr w:type="spellEnd"/>
+      <w:r>
+        <w:rPr>
+          <w:rFonts w:ascii="Times New Roman" w:eastAsia="Times New Roman" w:hAnsi="Times New Roman" w:cs="Times New Roman"/>
+          <w:color w:val="000000"/>
+          <w:lang w:val="es-ES"/>
+        </w:rPr>
+        <w:t xml:space="preserve">', seguido en la variable de </w:t>
+      </w:r>
+      <w:proofErr w:type="spellStart"/>
+      <w:r>
+        <w:rPr>
+          <w:rFonts w:ascii="Times New Roman" w:eastAsia="Times New Roman" w:hAnsi="Times New Roman" w:cs="Times New Roman"/>
+          <w:color w:val="000000"/>
+          <w:lang w:val="es-ES"/>
+        </w:rPr>
+        <w:t>nombreCancion</w:t>
+      </w:r>
+      <w:proofErr w:type="spellEnd"/>
+      <w:r>
+        <w:rPr>
+          <w:rFonts w:ascii="Times New Roman" w:eastAsia="Times New Roman" w:hAnsi="Times New Roman" w:cs="Times New Roman"/>
+          <w:color w:val="000000"/>
+          <w:lang w:val="es-ES"/>
+        </w:rPr>
+        <w:t xml:space="preserve"> le añadimos como texto lo que </w:t>
+      </w:r>
+      <w:proofErr w:type="spellStart"/>
+      <w:r>
+        <w:rPr>
+          <w:rFonts w:ascii="Times New Roman" w:eastAsia="Times New Roman" w:hAnsi="Times New Roman" w:cs="Times New Roman"/>
+          <w:color w:val="000000"/>
+          <w:lang w:val="es-ES"/>
+        </w:rPr>
+        <w:t>esta</w:t>
+      </w:r>
+      <w:proofErr w:type="spellEnd"/>
+      <w:r>
+        <w:rPr>
+          <w:rFonts w:ascii="Times New Roman" w:eastAsia="Times New Roman" w:hAnsi="Times New Roman" w:cs="Times New Roman"/>
+          <w:color w:val="000000"/>
+          <w:lang w:val="es-ES"/>
+        </w:rPr>
+        <w:t xml:space="preserve"> dentro de la etiqueta 'ruta' dentro del padre </w:t>
+      </w:r>
+      <w:proofErr w:type="spellStart"/>
+      <w:r>
+        <w:rPr>
+          <w:rFonts w:ascii="Times New Roman" w:eastAsia="Times New Roman" w:hAnsi="Times New Roman" w:cs="Times New Roman"/>
+          <w:color w:val="000000"/>
+          <w:lang w:val="es-ES"/>
+        </w:rPr>
+        <w:t>track</w:t>
+      </w:r>
+      <w:proofErr w:type="spellEnd"/>
+      <w:r>
+        <w:rPr>
+          <w:rFonts w:ascii="Times New Roman" w:eastAsia="Times New Roman" w:hAnsi="Times New Roman" w:cs="Times New Roman"/>
+          <w:color w:val="000000"/>
+          <w:lang w:val="es-ES"/>
+        </w:rPr>
+        <w:t xml:space="preserve">, y como segunda </w:t>
+      </w:r>
+      <w:proofErr w:type="spellStart"/>
+      <w:r>
+        <w:rPr>
+          <w:rFonts w:ascii="Times New Roman" w:eastAsia="Times New Roman" w:hAnsi="Times New Roman" w:cs="Times New Roman"/>
+          <w:color w:val="000000"/>
+          <w:lang w:val="es-ES"/>
+        </w:rPr>
+        <w:t>varible</w:t>
+      </w:r>
+      <w:proofErr w:type="spellEnd"/>
+      <w:r>
+        <w:rPr>
+          <w:rFonts w:ascii="Times New Roman" w:eastAsia="Times New Roman" w:hAnsi="Times New Roman" w:cs="Times New Roman"/>
+          <w:color w:val="000000"/>
+          <w:lang w:val="es-ES"/>
+        </w:rPr>
+        <w:t xml:space="preserve"> que guarde el id o atributo del elemento </w:t>
+      </w:r>
+      <w:proofErr w:type="spellStart"/>
+      <w:r>
+        <w:rPr>
+          <w:rFonts w:ascii="Times New Roman" w:eastAsia="Times New Roman" w:hAnsi="Times New Roman" w:cs="Times New Roman"/>
+          <w:color w:val="000000"/>
+          <w:lang w:val="es-ES"/>
+        </w:rPr>
+        <w:t>track</w:t>
+      </w:r>
+      <w:proofErr w:type="spellEnd"/>
+      <w:r>
+        <w:rPr>
+          <w:rFonts w:ascii="Times New Roman" w:eastAsia="Times New Roman" w:hAnsi="Times New Roman" w:cs="Times New Roman"/>
+          <w:color w:val="000000"/>
+          <w:lang w:val="es-ES"/>
+        </w:rPr>
+        <w:t xml:space="preserve">, como ultimo añadimos al diccionario cada uno de esos elementos </w:t>
+      </w:r>
+      <w:proofErr w:type="spellStart"/>
       <w:r>
         <w:rPr>
           <w:rFonts w:ascii="Times New Roman" w:eastAsia="Times New Roman" w:hAnsi="Times New Roman" w:cs="Times New Roman"/>
@@ -1804,7 +2803,142 @@
           <w:lang w:val="es-ES"/>
         </w:rPr>
         <w:lastRenderedPageBreak/>
-        <w:t>nombreCancion como key e idCancion como value, antes de devolver el resultado del diccionario hemos creado un assert que comprube que el diccionario no esta vacio.</w:t>
+        <w:t>nombreCancion</w:t>
+      </w:r>
+      <w:proofErr w:type="spellEnd"/>
+      <w:r>
+        <w:rPr>
+          <w:rFonts w:ascii="Times New Roman" w:eastAsia="Times New Roman" w:hAnsi="Times New Roman" w:cs="Times New Roman"/>
+          <w:color w:val="000000"/>
+          <w:lang w:val="es-ES"/>
+        </w:rPr>
+        <w:t xml:space="preserve"> como </w:t>
+      </w:r>
+      <w:proofErr w:type="spellStart"/>
+      <w:r>
+        <w:rPr>
+          <w:rFonts w:ascii="Times New Roman" w:eastAsia="Times New Roman" w:hAnsi="Times New Roman" w:cs="Times New Roman"/>
+          <w:color w:val="000000"/>
+          <w:lang w:val="es-ES"/>
+        </w:rPr>
+        <w:t>key</w:t>
+      </w:r>
+      <w:proofErr w:type="spellEnd"/>
+      <w:r>
+        <w:rPr>
+          <w:rFonts w:ascii="Times New Roman" w:eastAsia="Times New Roman" w:hAnsi="Times New Roman" w:cs="Times New Roman"/>
+          <w:color w:val="000000"/>
+          <w:lang w:val="es-ES"/>
+        </w:rPr>
+        <w:t xml:space="preserve"> e </w:t>
+      </w:r>
+      <w:proofErr w:type="spellStart"/>
+      <w:r>
+        <w:rPr>
+          <w:rFonts w:ascii="Times New Roman" w:eastAsia="Times New Roman" w:hAnsi="Times New Roman" w:cs="Times New Roman"/>
+          <w:color w:val="000000"/>
+          <w:lang w:val="es-ES"/>
+        </w:rPr>
+        <w:t>idCancion</w:t>
+      </w:r>
+      <w:proofErr w:type="spellEnd"/>
+      <w:r>
+        <w:rPr>
+          <w:rFonts w:ascii="Times New Roman" w:eastAsia="Times New Roman" w:hAnsi="Times New Roman" w:cs="Times New Roman"/>
+          <w:color w:val="000000"/>
+          <w:lang w:val="es-ES"/>
+        </w:rPr>
+        <w:t xml:space="preserve"> como </w:t>
+      </w:r>
+      <w:proofErr w:type="spellStart"/>
+      <w:r>
+        <w:rPr>
+          <w:rFonts w:ascii="Times New Roman" w:eastAsia="Times New Roman" w:hAnsi="Times New Roman" w:cs="Times New Roman"/>
+          <w:color w:val="000000"/>
+          <w:lang w:val="es-ES"/>
+        </w:rPr>
+        <w:t>value</w:t>
+      </w:r>
+      <w:proofErr w:type="spellEnd"/>
+      <w:r>
+        <w:rPr>
+          <w:rFonts w:ascii="Times New Roman" w:eastAsia="Times New Roman" w:hAnsi="Times New Roman" w:cs="Times New Roman"/>
+          <w:color w:val="000000"/>
+          <w:lang w:val="es-ES"/>
+        </w:rPr>
+        <w:t xml:space="preserve">, antes de devolver el resultado del diccionario hemos creado un </w:t>
+      </w:r>
+      <w:proofErr w:type="spellStart"/>
+      <w:r>
+        <w:rPr>
+          <w:rFonts w:ascii="Times New Roman" w:eastAsia="Times New Roman" w:hAnsi="Times New Roman" w:cs="Times New Roman"/>
+          <w:color w:val="000000"/>
+          <w:lang w:val="es-ES"/>
+        </w:rPr>
+        <w:t>assert</w:t>
+      </w:r>
+      <w:proofErr w:type="spellEnd"/>
+      <w:r>
+        <w:rPr>
+          <w:rFonts w:ascii="Times New Roman" w:eastAsia="Times New Roman" w:hAnsi="Times New Roman" w:cs="Times New Roman"/>
+          <w:color w:val="000000"/>
+          <w:lang w:val="es-ES"/>
+        </w:rPr>
+        <w:t xml:space="preserve"> que </w:t>
+      </w:r>
+      <w:proofErr w:type="spellStart"/>
+      <w:r>
+        <w:rPr>
+          <w:rFonts w:ascii="Times New Roman" w:eastAsia="Times New Roman" w:hAnsi="Times New Roman" w:cs="Times New Roman"/>
+          <w:color w:val="000000"/>
+          <w:lang w:val="es-ES"/>
+        </w:rPr>
+        <w:t>comprube</w:t>
+      </w:r>
+      <w:proofErr w:type="spellEnd"/>
+      <w:r>
+        <w:rPr>
+          <w:rFonts w:ascii="Times New Roman" w:eastAsia="Times New Roman" w:hAnsi="Times New Roman" w:cs="Times New Roman"/>
+          <w:color w:val="000000"/>
+          <w:lang w:val="es-ES"/>
+        </w:rPr>
+        <w:t xml:space="preserve"> que el diccionario no </w:t>
+      </w:r>
+      <w:proofErr w:type="spellStart"/>
+      <w:r>
+        <w:rPr>
+          <w:rFonts w:ascii="Times New Roman" w:eastAsia="Times New Roman" w:hAnsi="Times New Roman" w:cs="Times New Roman"/>
+          <w:color w:val="000000"/>
+          <w:lang w:val="es-ES"/>
+        </w:rPr>
+        <w:t>esta</w:t>
+      </w:r>
+      <w:proofErr w:type="spellEnd"/>
+      <w:r>
+        <w:rPr>
+          <w:rFonts w:ascii="Times New Roman" w:eastAsia="Times New Roman" w:hAnsi="Times New Roman" w:cs="Times New Roman"/>
+          <w:color w:val="000000"/>
+          <w:lang w:val="es-ES"/>
+        </w:rPr>
+        <w:t xml:space="preserve"> </w:t>
+      </w:r>
+      <w:proofErr w:type="spellStart"/>
+      <w:r>
+        <w:rPr>
+          <w:rFonts w:ascii="Times New Roman" w:eastAsia="Times New Roman" w:hAnsi="Times New Roman" w:cs="Times New Roman"/>
+          <w:color w:val="000000"/>
+          <w:lang w:val="es-ES"/>
+        </w:rPr>
+        <w:t>vacio</w:t>
+      </w:r>
+      <w:proofErr w:type="spellEnd"/>
+      <w:r>
+        <w:rPr>
+          <w:rFonts w:ascii="Times New Roman" w:eastAsia="Times New Roman" w:hAnsi="Times New Roman" w:cs="Times New Roman"/>
+          <w:color w:val="000000"/>
+          <w:lang w:val="es-ES"/>
+        </w:rPr>
+        <w:t>.</w:t>
       </w:r>
     </w:p>
     <w:p>
@@ -1836,7 +2970,529 @@
           <w:color w:val="000000"/>
           <w:lang w:val="es-ES"/>
         </w:rPr>
-        <w:t>El fichero listaDeCanciones tiene como import la funciona random ya que lo usaremos para coger un elemento aleatorio de la variable diccionario, esta variable esta definida en el fichero main con el nombre de data, antes de nada hemos creado un assert que compruebe que el diccionario que nosotros le pasamos es un diccionario, ahora si una vez comprobado eso inicializamos un contador y una lista vacia, abrimos con un while que mientra el contador sea menor que la longitud del diccionario siga incrementando, iniciamos tres variables, la variable de cancion que nos pasa las keys del diccionario a una lista y elige aleatoriamente una cancion, la variable de comillas que la usaremos para añadir comillas dobles a nuestro string, y como ultimo sera la cancion concatenado con la variable de comillas dobles de esta forma los espacios que tienen las canciones no seran un problema para vlc. Las siguientes lineas son dos asserts que comprueban que la lista no esta vacia, que la lista tenga la misma longitud que el diccionario, despues iniciamos un string que lo usaremos para convertir esa lista en una string y un ultimo assert que compruebe que el string no esta vacio.</w:t>
+        <w:t xml:space="preserve">El fichero </w:t>
+      </w:r>
+      <w:proofErr w:type="spellStart"/>
+      <w:r>
+        <w:rPr>
+          <w:rFonts w:ascii="Times New Roman" w:eastAsia="Times New Roman" w:hAnsi="Times New Roman" w:cs="Times New Roman"/>
+          <w:color w:val="000000"/>
+          <w:lang w:val="es-ES"/>
+        </w:rPr>
+        <w:t>listaDeCanciones</w:t>
+      </w:r>
+      <w:proofErr w:type="spellEnd"/>
+      <w:r>
+        <w:rPr>
+          <w:rFonts w:ascii="Times New Roman" w:eastAsia="Times New Roman" w:hAnsi="Times New Roman" w:cs="Times New Roman"/>
+          <w:color w:val="000000"/>
+          <w:lang w:val="es-ES"/>
+        </w:rPr>
+        <w:t xml:space="preserve"> tiene como </w:t>
+      </w:r>
+      <w:proofErr w:type="spellStart"/>
+      <w:r>
+        <w:rPr>
+          <w:rFonts w:ascii="Times New Roman" w:eastAsia="Times New Roman" w:hAnsi="Times New Roman" w:cs="Times New Roman"/>
+          <w:color w:val="000000"/>
+          <w:lang w:val="es-ES"/>
+        </w:rPr>
+        <w:t>import</w:t>
+      </w:r>
+      <w:proofErr w:type="spellEnd"/>
+      <w:r>
+        <w:rPr>
+          <w:rFonts w:ascii="Times New Roman" w:eastAsia="Times New Roman" w:hAnsi="Times New Roman" w:cs="Times New Roman"/>
+          <w:color w:val="000000"/>
+          <w:lang w:val="es-ES"/>
+        </w:rPr>
+        <w:t xml:space="preserve"> la funciona </w:t>
+      </w:r>
+      <w:proofErr w:type="spellStart"/>
+      <w:r>
+        <w:rPr>
+          <w:rFonts w:ascii="Times New Roman" w:eastAsia="Times New Roman" w:hAnsi="Times New Roman" w:cs="Times New Roman"/>
+          <w:color w:val="000000"/>
+          <w:lang w:val="es-ES"/>
+        </w:rPr>
+        <w:t>random</w:t>
+      </w:r>
+      <w:proofErr w:type="spellEnd"/>
+      <w:r>
+        <w:rPr>
+          <w:rFonts w:ascii="Times New Roman" w:eastAsia="Times New Roman" w:hAnsi="Times New Roman" w:cs="Times New Roman"/>
+          <w:color w:val="000000"/>
+          <w:lang w:val="es-ES"/>
+        </w:rPr>
+        <w:t xml:space="preserve"> ya que lo usaremos para coger un elemento aleatorio de la variable diccionario, esta variable </w:t>
+      </w:r>
+      <w:proofErr w:type="spellStart"/>
+      <w:r>
+        <w:rPr>
+          <w:rFonts w:ascii="Times New Roman" w:eastAsia="Times New Roman" w:hAnsi="Times New Roman" w:cs="Times New Roman"/>
+          <w:color w:val="000000"/>
+          <w:lang w:val="es-ES"/>
+        </w:rPr>
+        <w:t>esta</w:t>
+      </w:r>
+      <w:proofErr w:type="spellEnd"/>
+      <w:r>
+        <w:rPr>
+          <w:rFonts w:ascii="Times New Roman" w:eastAsia="Times New Roman" w:hAnsi="Times New Roman" w:cs="Times New Roman"/>
+          <w:color w:val="000000"/>
+          <w:lang w:val="es-ES"/>
+        </w:rPr>
+        <w:t xml:space="preserve"> definida en el fichero </w:t>
+      </w:r>
+      <w:proofErr w:type="spellStart"/>
+      <w:r>
+        <w:rPr>
+          <w:rFonts w:ascii="Times New Roman" w:eastAsia="Times New Roman" w:hAnsi="Times New Roman" w:cs="Times New Roman"/>
+          <w:color w:val="000000"/>
+          <w:lang w:val="es-ES"/>
+        </w:rPr>
+        <w:t>main</w:t>
+      </w:r>
+      <w:proofErr w:type="spellEnd"/>
+      <w:r>
+        <w:rPr>
+          <w:rFonts w:ascii="Times New Roman" w:eastAsia="Times New Roman" w:hAnsi="Times New Roman" w:cs="Times New Roman"/>
+          <w:color w:val="000000"/>
+          <w:lang w:val="es-ES"/>
+        </w:rPr>
+        <w:t xml:space="preserve"> con el nombre de data, antes de nada hemos creado un </w:t>
+      </w:r>
+      <w:proofErr w:type="spellStart"/>
+      <w:r>
+        <w:rPr>
+          <w:rFonts w:ascii="Times New Roman" w:eastAsia="Times New Roman" w:hAnsi="Times New Roman" w:cs="Times New Roman"/>
+          <w:color w:val="000000"/>
+          <w:lang w:val="es-ES"/>
+        </w:rPr>
+        <w:t>assert</w:t>
+      </w:r>
+      <w:proofErr w:type="spellEnd"/>
+      <w:r>
+        <w:rPr>
+          <w:rFonts w:ascii="Times New Roman" w:eastAsia="Times New Roman" w:hAnsi="Times New Roman" w:cs="Times New Roman"/>
+          <w:color w:val="000000"/>
+          <w:lang w:val="es-ES"/>
+        </w:rPr>
+        <w:t xml:space="preserve"> que compruebe que el diccionario que nosotros le pasamos es un diccionario, ahora si una vez comprobado eso inicializamos un contador y una lista </w:t>
+      </w:r>
+      <w:proofErr w:type="spellStart"/>
+      <w:r>
+        <w:rPr>
+          <w:rFonts w:ascii="Times New Roman" w:eastAsia="Times New Roman" w:hAnsi="Times New Roman" w:cs="Times New Roman"/>
+          <w:color w:val="000000"/>
+          <w:lang w:val="es-ES"/>
+        </w:rPr>
+        <w:t>vacia</w:t>
+      </w:r>
+      <w:proofErr w:type="spellEnd"/>
+      <w:r>
+        <w:rPr>
+          <w:rFonts w:ascii="Times New Roman" w:eastAsia="Times New Roman" w:hAnsi="Times New Roman" w:cs="Times New Roman"/>
+          <w:color w:val="000000"/>
+          <w:lang w:val="es-ES"/>
+        </w:rPr>
+        <w:t xml:space="preserve">, abrimos con un </w:t>
+      </w:r>
+      <w:proofErr w:type="spellStart"/>
+      <w:r>
+        <w:rPr>
+          <w:rFonts w:ascii="Times New Roman" w:eastAsia="Times New Roman" w:hAnsi="Times New Roman" w:cs="Times New Roman"/>
+          <w:color w:val="000000"/>
+          <w:lang w:val="es-ES"/>
+        </w:rPr>
+        <w:t>while</w:t>
+      </w:r>
+      <w:proofErr w:type="spellEnd"/>
+      <w:r>
+        <w:rPr>
+          <w:rFonts w:ascii="Times New Roman" w:eastAsia="Times New Roman" w:hAnsi="Times New Roman" w:cs="Times New Roman"/>
+          <w:color w:val="000000"/>
+          <w:lang w:val="es-ES"/>
+        </w:rPr>
+        <w:t xml:space="preserve"> que </w:t>
+      </w:r>
+      <w:proofErr w:type="spellStart"/>
+      <w:r>
+        <w:rPr>
+          <w:rFonts w:ascii="Times New Roman" w:eastAsia="Times New Roman" w:hAnsi="Times New Roman" w:cs="Times New Roman"/>
+          <w:color w:val="000000"/>
+          <w:lang w:val="es-ES"/>
+        </w:rPr>
+        <w:t>mientra</w:t>
+      </w:r>
+      <w:proofErr w:type="spellEnd"/>
+      <w:r>
+        <w:rPr>
+          <w:rFonts w:ascii="Times New Roman" w:eastAsia="Times New Roman" w:hAnsi="Times New Roman" w:cs="Times New Roman"/>
+          <w:color w:val="000000"/>
+          <w:lang w:val="es-ES"/>
+        </w:rPr>
+        <w:t xml:space="preserve"> el contador sea menor que la longitud del diccionario siga incrementando, iniciamos tres variables, la variable de </w:t>
+      </w:r>
+      <w:proofErr w:type="spellStart"/>
+      <w:r>
+        <w:rPr>
+          <w:rFonts w:ascii="Times New Roman" w:eastAsia="Times New Roman" w:hAnsi="Times New Roman" w:cs="Times New Roman"/>
+          <w:color w:val="000000"/>
+          <w:lang w:val="es-ES"/>
+        </w:rPr>
+        <w:t>cancion</w:t>
+      </w:r>
+      <w:proofErr w:type="spellEnd"/>
+      <w:r>
+        <w:rPr>
+          <w:rFonts w:ascii="Times New Roman" w:eastAsia="Times New Roman" w:hAnsi="Times New Roman" w:cs="Times New Roman"/>
+          <w:color w:val="000000"/>
+          <w:lang w:val="es-ES"/>
+        </w:rPr>
+        <w:t xml:space="preserve"> que nos pasa las </w:t>
+      </w:r>
+      <w:proofErr w:type="spellStart"/>
+      <w:r>
+        <w:rPr>
+          <w:rFonts w:ascii="Times New Roman" w:eastAsia="Times New Roman" w:hAnsi="Times New Roman" w:cs="Times New Roman"/>
+          <w:color w:val="000000"/>
+          <w:lang w:val="es-ES"/>
+        </w:rPr>
+        <w:t>keys</w:t>
+      </w:r>
+      <w:proofErr w:type="spellEnd"/>
+      <w:r>
+        <w:rPr>
+          <w:rFonts w:ascii="Times New Roman" w:eastAsia="Times New Roman" w:hAnsi="Times New Roman" w:cs="Times New Roman"/>
+          <w:color w:val="000000"/>
+          <w:lang w:val="es-ES"/>
+        </w:rPr>
+        <w:t xml:space="preserve"> del diccionario a una lista y elige aleatoriamente una </w:t>
+      </w:r>
+      <w:proofErr w:type="spellStart"/>
+      <w:r>
+        <w:rPr>
+          <w:rFonts w:ascii="Times New Roman" w:eastAsia="Times New Roman" w:hAnsi="Times New Roman" w:cs="Times New Roman"/>
+          <w:color w:val="000000"/>
+          <w:lang w:val="es-ES"/>
+        </w:rPr>
+        <w:t>cancion</w:t>
+      </w:r>
+      <w:proofErr w:type="spellEnd"/>
+      <w:r>
+        <w:rPr>
+          <w:rFonts w:ascii="Times New Roman" w:eastAsia="Times New Roman" w:hAnsi="Times New Roman" w:cs="Times New Roman"/>
+          <w:color w:val="000000"/>
+          <w:lang w:val="es-ES"/>
+        </w:rPr>
+        <w:t xml:space="preserve">, la variable de comillas que la usaremos para añadir comillas dobles a nuestro </w:t>
+      </w:r>
+      <w:proofErr w:type="spellStart"/>
+      <w:r>
+        <w:rPr>
+          <w:rFonts w:ascii="Times New Roman" w:eastAsia="Times New Roman" w:hAnsi="Times New Roman" w:cs="Times New Roman"/>
+          <w:color w:val="000000"/>
+          <w:lang w:val="es-ES"/>
+        </w:rPr>
+        <w:t>string</w:t>
+      </w:r>
+      <w:proofErr w:type="spellEnd"/>
+      <w:r>
+        <w:rPr>
+          <w:rFonts w:ascii="Times New Roman" w:eastAsia="Times New Roman" w:hAnsi="Times New Roman" w:cs="Times New Roman"/>
+          <w:color w:val="000000"/>
+          <w:lang w:val="es-ES"/>
+        </w:rPr>
+        <w:t xml:space="preserve">, y como ultimo </w:t>
+      </w:r>
+      <w:proofErr w:type="spellStart"/>
+      <w:r>
+        <w:rPr>
+          <w:rFonts w:ascii="Times New Roman" w:eastAsia="Times New Roman" w:hAnsi="Times New Roman" w:cs="Times New Roman"/>
+          <w:color w:val="000000"/>
+          <w:lang w:val="es-ES"/>
+        </w:rPr>
+        <w:t>sera</w:t>
+      </w:r>
+      <w:proofErr w:type="spellEnd"/>
+      <w:r>
+        <w:rPr>
+          <w:rFonts w:ascii="Times New Roman" w:eastAsia="Times New Roman" w:hAnsi="Times New Roman" w:cs="Times New Roman"/>
+          <w:color w:val="000000"/>
+          <w:lang w:val="es-ES"/>
+        </w:rPr>
+        <w:t xml:space="preserve"> la </w:t>
+      </w:r>
+      <w:proofErr w:type="spellStart"/>
+      <w:r>
+        <w:rPr>
+          <w:rFonts w:ascii="Times New Roman" w:eastAsia="Times New Roman" w:hAnsi="Times New Roman" w:cs="Times New Roman"/>
+          <w:color w:val="000000"/>
+          <w:lang w:val="es-ES"/>
+        </w:rPr>
+        <w:t>cancion</w:t>
+      </w:r>
+      <w:proofErr w:type="spellEnd"/>
+      <w:r>
+        <w:rPr>
+          <w:rFonts w:ascii="Times New Roman" w:eastAsia="Times New Roman" w:hAnsi="Times New Roman" w:cs="Times New Roman"/>
+          <w:color w:val="000000"/>
+          <w:lang w:val="es-ES"/>
+        </w:rPr>
+        <w:t xml:space="preserve"> concatenado con la variable de comillas dobles de esta forma los espacios que tienen las canciones no </w:t>
+      </w:r>
+      <w:proofErr w:type="spellStart"/>
+      <w:r>
+        <w:rPr>
+          <w:rFonts w:ascii="Times New Roman" w:eastAsia="Times New Roman" w:hAnsi="Times New Roman" w:cs="Times New Roman"/>
+          <w:color w:val="000000"/>
+          <w:lang w:val="es-ES"/>
+        </w:rPr>
+        <w:t>seran</w:t>
+      </w:r>
+      <w:proofErr w:type="spellEnd"/>
+      <w:r>
+        <w:rPr>
+          <w:rFonts w:ascii="Times New Roman" w:eastAsia="Times New Roman" w:hAnsi="Times New Roman" w:cs="Times New Roman"/>
+          <w:color w:val="000000"/>
+          <w:lang w:val="es-ES"/>
+        </w:rPr>
+        <w:t xml:space="preserve"> un problema para </w:t>
+      </w:r>
+      <w:proofErr w:type="spellStart"/>
+      <w:r>
+        <w:rPr>
+          <w:rFonts w:ascii="Times New Roman" w:eastAsia="Times New Roman" w:hAnsi="Times New Roman" w:cs="Times New Roman"/>
+          <w:color w:val="000000"/>
+          <w:lang w:val="es-ES"/>
+        </w:rPr>
+        <w:t>vlc</w:t>
+      </w:r>
+      <w:proofErr w:type="spellEnd"/>
+      <w:r>
+        <w:rPr>
+          <w:rFonts w:ascii="Times New Roman" w:eastAsia="Times New Roman" w:hAnsi="Times New Roman" w:cs="Times New Roman"/>
+          <w:color w:val="000000"/>
+          <w:lang w:val="es-ES"/>
+        </w:rPr>
+        <w:t xml:space="preserve">. Las siguientes </w:t>
+      </w:r>
+      <w:proofErr w:type="spellStart"/>
+      <w:r>
+        <w:rPr>
+          <w:rFonts w:ascii="Times New Roman" w:eastAsia="Times New Roman" w:hAnsi="Times New Roman" w:cs="Times New Roman"/>
+          <w:color w:val="000000"/>
+          <w:lang w:val="es-ES"/>
+        </w:rPr>
+        <w:t>lineas</w:t>
+      </w:r>
+      <w:proofErr w:type="spellEnd"/>
+      <w:r>
+        <w:rPr>
+          <w:rFonts w:ascii="Times New Roman" w:eastAsia="Times New Roman" w:hAnsi="Times New Roman" w:cs="Times New Roman"/>
+          <w:color w:val="000000"/>
+          <w:lang w:val="es-ES"/>
+        </w:rPr>
+        <w:t xml:space="preserve"> son dos </w:t>
+      </w:r>
+      <w:proofErr w:type="spellStart"/>
+      <w:r>
+        <w:rPr>
+          <w:rFonts w:ascii="Times New Roman" w:eastAsia="Times New Roman" w:hAnsi="Times New Roman" w:cs="Times New Roman"/>
+          <w:color w:val="000000"/>
+          <w:lang w:val="es-ES"/>
+        </w:rPr>
+        <w:t>asserts</w:t>
+      </w:r>
+      <w:proofErr w:type="spellEnd"/>
+      <w:r>
+        <w:rPr>
+          <w:rFonts w:ascii="Times New Roman" w:eastAsia="Times New Roman" w:hAnsi="Times New Roman" w:cs="Times New Roman"/>
+          <w:color w:val="000000"/>
+          <w:lang w:val="es-ES"/>
+        </w:rPr>
+        <w:t xml:space="preserve"> que comprueban que la lista no </w:t>
+      </w:r>
+      <w:proofErr w:type="spellStart"/>
+      <w:r>
+        <w:rPr>
+          <w:rFonts w:ascii="Times New Roman" w:eastAsia="Times New Roman" w:hAnsi="Times New Roman" w:cs="Times New Roman"/>
+          <w:color w:val="000000"/>
+          <w:lang w:val="es-ES"/>
+        </w:rPr>
+        <w:t>esta</w:t>
+      </w:r>
+      <w:proofErr w:type="spellEnd"/>
+      <w:r>
+        <w:rPr>
+          <w:rFonts w:ascii="Times New Roman" w:eastAsia="Times New Roman" w:hAnsi="Times New Roman" w:cs="Times New Roman"/>
+          <w:color w:val="000000"/>
+          <w:lang w:val="es-ES"/>
+        </w:rPr>
+        <w:t xml:space="preserve"> </w:t>
+      </w:r>
+      <w:proofErr w:type="spellStart"/>
+      <w:r>
+        <w:rPr>
+          <w:rFonts w:ascii="Times New Roman" w:eastAsia="Times New Roman" w:hAnsi="Times New Roman" w:cs="Times New Roman"/>
+          <w:color w:val="000000"/>
+          <w:lang w:val="es-ES"/>
+        </w:rPr>
+        <w:t>vacia</w:t>
+      </w:r>
+      <w:proofErr w:type="spellEnd"/>
+      <w:r>
+        <w:rPr>
+          <w:rFonts w:ascii="Times New Roman" w:eastAsia="Times New Roman" w:hAnsi="Times New Roman" w:cs="Times New Roman"/>
+          <w:color w:val="000000"/>
+          <w:lang w:val="es-ES"/>
+        </w:rPr>
+        <w:t xml:space="preserve">, que la lista tenga la misma longitud que el diccionario, </w:t>
+      </w:r>
+      <w:proofErr w:type="spellStart"/>
+      <w:r>
+        <w:rPr>
+          <w:rFonts w:ascii="Times New Roman" w:eastAsia="Times New Roman" w:hAnsi="Times New Roman" w:cs="Times New Roman"/>
+          <w:color w:val="000000"/>
+          <w:lang w:val="es-ES"/>
+        </w:rPr>
+        <w:t>despues</w:t>
+      </w:r>
+      <w:proofErr w:type="spellEnd"/>
+      <w:r>
+        <w:rPr>
+          <w:rFonts w:ascii="Times New Roman" w:eastAsia="Times New Roman" w:hAnsi="Times New Roman" w:cs="Times New Roman"/>
+          <w:color w:val="000000"/>
+          <w:lang w:val="es-ES"/>
+        </w:rPr>
+        <w:t xml:space="preserve"> iniciamos un </w:t>
+      </w:r>
+      <w:proofErr w:type="spellStart"/>
+      <w:r>
+        <w:rPr>
+          <w:rFonts w:ascii="Times New Roman" w:eastAsia="Times New Roman" w:hAnsi="Times New Roman" w:cs="Times New Roman"/>
+          <w:color w:val="000000"/>
+          <w:lang w:val="es-ES"/>
+        </w:rPr>
+        <w:t>string</w:t>
+      </w:r>
+      <w:proofErr w:type="spellEnd"/>
+      <w:r>
+        <w:rPr>
+          <w:rFonts w:ascii="Times New Roman" w:eastAsia="Times New Roman" w:hAnsi="Times New Roman" w:cs="Times New Roman"/>
+          <w:color w:val="000000"/>
+          <w:lang w:val="es-ES"/>
+        </w:rPr>
+        <w:t xml:space="preserve"> que lo usaremos para convertir esa lista en una </w:t>
+      </w:r>
+      <w:proofErr w:type="spellStart"/>
+      <w:r>
+        <w:rPr>
+          <w:rFonts w:ascii="Times New Roman" w:eastAsia="Times New Roman" w:hAnsi="Times New Roman" w:cs="Times New Roman"/>
+          <w:color w:val="000000"/>
+          <w:lang w:val="es-ES"/>
+        </w:rPr>
+        <w:t>string</w:t>
+      </w:r>
+      <w:proofErr w:type="spellEnd"/>
+      <w:r>
+        <w:rPr>
+          <w:rFonts w:ascii="Times New Roman" w:eastAsia="Times New Roman" w:hAnsi="Times New Roman" w:cs="Times New Roman"/>
+          <w:color w:val="000000"/>
+          <w:lang w:val="es-ES"/>
+        </w:rPr>
+        <w:t xml:space="preserve"> y un </w:t>
+      </w:r>
+      <w:proofErr w:type="spellStart"/>
+      <w:r>
+        <w:rPr>
+          <w:rFonts w:ascii="Times New Roman" w:eastAsia="Times New Roman" w:hAnsi="Times New Roman" w:cs="Times New Roman"/>
+          <w:color w:val="000000"/>
+          <w:lang w:val="es-ES"/>
+        </w:rPr>
+        <w:t>ultimo</w:t>
+      </w:r>
+      <w:proofErr w:type="spellEnd"/>
+      <w:r>
+        <w:rPr>
+          <w:rFonts w:ascii="Times New Roman" w:eastAsia="Times New Roman" w:hAnsi="Times New Roman" w:cs="Times New Roman"/>
+          <w:color w:val="000000"/>
+          <w:lang w:val="es-ES"/>
+        </w:rPr>
+        <w:t xml:space="preserve"> </w:t>
+      </w:r>
+      <w:proofErr w:type="spellStart"/>
+      <w:r>
+        <w:rPr>
+          <w:rFonts w:ascii="Times New Roman" w:eastAsia="Times New Roman" w:hAnsi="Times New Roman" w:cs="Times New Roman"/>
+          <w:color w:val="000000"/>
+          <w:lang w:val="es-ES"/>
+        </w:rPr>
+        <w:t>assert</w:t>
+      </w:r>
+      <w:proofErr w:type="spellEnd"/>
+      <w:r>
+        <w:rPr>
+          <w:rFonts w:ascii="Times New Roman" w:eastAsia="Times New Roman" w:hAnsi="Times New Roman" w:cs="Times New Roman"/>
+          <w:color w:val="000000"/>
+          <w:lang w:val="es-ES"/>
+        </w:rPr>
+        <w:t xml:space="preserve"> que compruebe que el </w:t>
+      </w:r>
+      <w:proofErr w:type="spellStart"/>
+      <w:r>
+        <w:rPr>
+          <w:rFonts w:ascii="Times New Roman" w:eastAsia="Times New Roman" w:hAnsi="Times New Roman" w:cs="Times New Roman"/>
+          <w:color w:val="000000"/>
+          <w:lang w:val="es-ES"/>
+        </w:rPr>
+        <w:t>string</w:t>
+      </w:r>
+      <w:proofErr w:type="spellEnd"/>
+      <w:r>
+        <w:rPr>
+          <w:rFonts w:ascii="Times New Roman" w:eastAsia="Times New Roman" w:hAnsi="Times New Roman" w:cs="Times New Roman"/>
+          <w:color w:val="000000"/>
+          <w:lang w:val="es-ES"/>
+        </w:rPr>
+        <w:t xml:space="preserve"> no </w:t>
+      </w:r>
+      <w:proofErr w:type="spellStart"/>
+      <w:r>
+        <w:rPr>
+          <w:rFonts w:ascii="Times New Roman" w:eastAsia="Times New Roman" w:hAnsi="Times New Roman" w:cs="Times New Roman"/>
+          <w:color w:val="000000"/>
+          <w:lang w:val="es-ES"/>
+        </w:rPr>
+        <w:t>esta</w:t>
+      </w:r>
+      <w:proofErr w:type="spellEnd"/>
+      <w:r>
+        <w:rPr>
+          <w:rFonts w:ascii="Times New Roman" w:eastAsia="Times New Roman" w:hAnsi="Times New Roman" w:cs="Times New Roman"/>
+          <w:color w:val="000000"/>
+          <w:lang w:val="es-ES"/>
+        </w:rPr>
+        <w:t xml:space="preserve"> </w:t>
+      </w:r>
+      <w:proofErr w:type="spellStart"/>
+      <w:r>
+        <w:rPr>
+          <w:rFonts w:ascii="Times New Roman" w:eastAsia="Times New Roman" w:hAnsi="Times New Roman" w:cs="Times New Roman"/>
+          <w:color w:val="000000"/>
+          <w:lang w:val="es-ES"/>
+        </w:rPr>
+        <w:t>vacio</w:t>
+      </w:r>
+      <w:proofErr w:type="spellEnd"/>
+      <w:r>
+        <w:rPr>
+          <w:rFonts w:ascii="Times New Roman" w:eastAsia="Times New Roman" w:hAnsi="Times New Roman" w:cs="Times New Roman"/>
+          <w:color w:val="000000"/>
+          <w:lang w:val="es-ES"/>
+        </w:rPr>
+        <w:t>.</w:t>
       </w:r>
     </w:p>
     <w:p>
@@ -1868,7 +3524,439 @@
           <w:color w:val="000000"/>
           <w:lang w:val="es-ES"/>
         </w:rPr>
-        <w:t>En el ultimo modulo es en el que accedemos a vlc como no es un modulo que recibe informacion nuestra tendremos que hacer una barricada para comprobar que la ruta que tenemos en la variable rutaVlc definida en el fichero main como rutaVlc no este mal escrita o vlc no se encuentr ahi, el try funciona intentando ejecutar la rutaVlc el except es OSerror un error del sistema que nos indica que esa ruta no esta existe mostrando por pantalla el mensaje que querramos, despues de eso queremos comprobar que la informacion que nosotros le mandamos es correcta y creamos dos assert que comprueben que esas dos variables sean string y le mandamos por consola de comandos la ruta del vlc y el string con canciones random concatenado por un espacio en blanco. El modulo que importamos que es os nos sirve para usar popen.</w:t>
+        <w:t xml:space="preserve">En el </w:t>
+      </w:r>
+      <w:proofErr w:type="spellStart"/>
+      <w:r>
+        <w:rPr>
+          <w:rFonts w:ascii="Times New Roman" w:eastAsia="Times New Roman" w:hAnsi="Times New Roman" w:cs="Times New Roman"/>
+          <w:color w:val="000000"/>
+          <w:lang w:val="es-ES"/>
+        </w:rPr>
+        <w:t>ultimo</w:t>
+      </w:r>
+      <w:proofErr w:type="spellEnd"/>
+      <w:r>
+        <w:rPr>
+          <w:rFonts w:ascii="Times New Roman" w:eastAsia="Times New Roman" w:hAnsi="Times New Roman" w:cs="Times New Roman"/>
+          <w:color w:val="000000"/>
+          <w:lang w:val="es-ES"/>
+        </w:rPr>
+        <w:t xml:space="preserve"> modulo es en el que accedemos a </w:t>
+      </w:r>
+      <w:proofErr w:type="spellStart"/>
+      <w:r>
+        <w:rPr>
+          <w:rFonts w:ascii="Times New Roman" w:eastAsia="Times New Roman" w:hAnsi="Times New Roman" w:cs="Times New Roman"/>
+          <w:color w:val="000000"/>
+          <w:lang w:val="es-ES"/>
+        </w:rPr>
+        <w:t>vlc</w:t>
+      </w:r>
+      <w:proofErr w:type="spellEnd"/>
+      <w:r>
+        <w:rPr>
+          <w:rFonts w:ascii="Times New Roman" w:eastAsia="Times New Roman" w:hAnsi="Times New Roman" w:cs="Times New Roman"/>
+          <w:color w:val="000000"/>
+          <w:lang w:val="es-ES"/>
+        </w:rPr>
+        <w:t xml:space="preserve"> como no es un </w:t>
+      </w:r>
+      <w:proofErr w:type="spellStart"/>
+      <w:r>
+        <w:rPr>
+          <w:rFonts w:ascii="Times New Roman" w:eastAsia="Times New Roman" w:hAnsi="Times New Roman" w:cs="Times New Roman"/>
+          <w:color w:val="000000"/>
+          <w:lang w:val="es-ES"/>
+        </w:rPr>
+        <w:t>modulo</w:t>
+      </w:r>
+      <w:proofErr w:type="spellEnd"/>
+      <w:r>
+        <w:rPr>
+          <w:rFonts w:ascii="Times New Roman" w:eastAsia="Times New Roman" w:hAnsi="Times New Roman" w:cs="Times New Roman"/>
+          <w:color w:val="000000"/>
+          <w:lang w:val="es-ES"/>
+        </w:rPr>
+        <w:t xml:space="preserve"> que recibe </w:t>
+      </w:r>
+      <w:proofErr w:type="spellStart"/>
+      <w:r>
+        <w:rPr>
+          <w:rFonts w:ascii="Times New Roman" w:eastAsia="Times New Roman" w:hAnsi="Times New Roman" w:cs="Times New Roman"/>
+          <w:color w:val="000000"/>
+          <w:lang w:val="es-ES"/>
+        </w:rPr>
+        <w:t>informacion</w:t>
+      </w:r>
+      <w:proofErr w:type="spellEnd"/>
+      <w:r>
+        <w:rPr>
+          <w:rFonts w:ascii="Times New Roman" w:eastAsia="Times New Roman" w:hAnsi="Times New Roman" w:cs="Times New Roman"/>
+          <w:color w:val="000000"/>
+          <w:lang w:val="es-ES"/>
+        </w:rPr>
+        <w:t xml:space="preserve"> nuestra tendremos que hacer una barricada para comprobar que la ruta que tenemos en la variable </w:t>
+      </w:r>
+      <w:proofErr w:type="spellStart"/>
+      <w:r>
+        <w:rPr>
+          <w:rFonts w:ascii="Times New Roman" w:eastAsia="Times New Roman" w:hAnsi="Times New Roman" w:cs="Times New Roman"/>
+          <w:color w:val="000000"/>
+          <w:lang w:val="es-ES"/>
+        </w:rPr>
+        <w:t>rutaVlc</w:t>
+      </w:r>
+      <w:proofErr w:type="spellEnd"/>
+      <w:r>
+        <w:rPr>
+          <w:rFonts w:ascii="Times New Roman" w:eastAsia="Times New Roman" w:hAnsi="Times New Roman" w:cs="Times New Roman"/>
+          <w:color w:val="000000"/>
+          <w:lang w:val="es-ES"/>
+        </w:rPr>
+        <w:t xml:space="preserve"> definida en el fichero </w:t>
+      </w:r>
+      <w:proofErr w:type="spellStart"/>
+      <w:r>
+        <w:rPr>
+          <w:rFonts w:ascii="Times New Roman" w:eastAsia="Times New Roman" w:hAnsi="Times New Roman" w:cs="Times New Roman"/>
+          <w:color w:val="000000"/>
+          <w:lang w:val="es-ES"/>
+        </w:rPr>
+        <w:t>main</w:t>
+      </w:r>
+      <w:proofErr w:type="spellEnd"/>
+      <w:r>
+        <w:rPr>
+          <w:rFonts w:ascii="Times New Roman" w:eastAsia="Times New Roman" w:hAnsi="Times New Roman" w:cs="Times New Roman"/>
+          <w:color w:val="000000"/>
+          <w:lang w:val="es-ES"/>
+        </w:rPr>
+        <w:t xml:space="preserve"> como </w:t>
+      </w:r>
+      <w:proofErr w:type="spellStart"/>
+      <w:r>
+        <w:rPr>
+          <w:rFonts w:ascii="Times New Roman" w:eastAsia="Times New Roman" w:hAnsi="Times New Roman" w:cs="Times New Roman"/>
+          <w:color w:val="000000"/>
+          <w:lang w:val="es-ES"/>
+        </w:rPr>
+        <w:t>rutaVlc</w:t>
+      </w:r>
+      <w:proofErr w:type="spellEnd"/>
+      <w:r>
+        <w:rPr>
+          <w:rFonts w:ascii="Times New Roman" w:eastAsia="Times New Roman" w:hAnsi="Times New Roman" w:cs="Times New Roman"/>
+          <w:color w:val="000000"/>
+          <w:lang w:val="es-ES"/>
+        </w:rPr>
+        <w:t xml:space="preserve"> no </w:t>
+      </w:r>
+      <w:proofErr w:type="spellStart"/>
+      <w:r>
+        <w:rPr>
+          <w:rFonts w:ascii="Times New Roman" w:eastAsia="Times New Roman" w:hAnsi="Times New Roman" w:cs="Times New Roman"/>
+          <w:color w:val="000000"/>
+          <w:lang w:val="es-ES"/>
+        </w:rPr>
+        <w:t>este</w:t>
+      </w:r>
+      <w:proofErr w:type="spellEnd"/>
+      <w:r>
+        <w:rPr>
+          <w:rFonts w:ascii="Times New Roman" w:eastAsia="Times New Roman" w:hAnsi="Times New Roman" w:cs="Times New Roman"/>
+          <w:color w:val="000000"/>
+          <w:lang w:val="es-ES"/>
+        </w:rPr>
+        <w:t xml:space="preserve"> mal escrita o </w:t>
+      </w:r>
+      <w:proofErr w:type="spellStart"/>
+      <w:r>
+        <w:rPr>
+          <w:rFonts w:ascii="Times New Roman" w:eastAsia="Times New Roman" w:hAnsi="Times New Roman" w:cs="Times New Roman"/>
+          <w:color w:val="000000"/>
+          <w:lang w:val="es-ES"/>
+        </w:rPr>
+        <w:t>vlc</w:t>
+      </w:r>
+      <w:proofErr w:type="spellEnd"/>
+      <w:r>
+        <w:rPr>
+          <w:rFonts w:ascii="Times New Roman" w:eastAsia="Times New Roman" w:hAnsi="Times New Roman" w:cs="Times New Roman"/>
+          <w:color w:val="000000"/>
+          <w:lang w:val="es-ES"/>
+        </w:rPr>
+        <w:t xml:space="preserve"> no se </w:t>
+      </w:r>
+      <w:proofErr w:type="spellStart"/>
+      <w:r>
+        <w:rPr>
+          <w:rFonts w:ascii="Times New Roman" w:eastAsia="Times New Roman" w:hAnsi="Times New Roman" w:cs="Times New Roman"/>
+          <w:color w:val="000000"/>
+          <w:lang w:val="es-ES"/>
+        </w:rPr>
+        <w:t>encuentr</w:t>
+      </w:r>
+      <w:proofErr w:type="spellEnd"/>
+      <w:r>
+        <w:rPr>
+          <w:rFonts w:ascii="Times New Roman" w:eastAsia="Times New Roman" w:hAnsi="Times New Roman" w:cs="Times New Roman"/>
+          <w:color w:val="000000"/>
+          <w:lang w:val="es-ES"/>
+        </w:rPr>
+        <w:t xml:space="preserve"> </w:t>
+      </w:r>
+      <w:proofErr w:type="spellStart"/>
+      <w:r>
+        <w:rPr>
+          <w:rFonts w:ascii="Times New Roman" w:eastAsia="Times New Roman" w:hAnsi="Times New Roman" w:cs="Times New Roman"/>
+          <w:color w:val="000000"/>
+          <w:lang w:val="es-ES"/>
+        </w:rPr>
+        <w:t>ahi</w:t>
+      </w:r>
+      <w:proofErr w:type="spellEnd"/>
+      <w:r>
+        <w:rPr>
+          <w:rFonts w:ascii="Times New Roman" w:eastAsia="Times New Roman" w:hAnsi="Times New Roman" w:cs="Times New Roman"/>
+          <w:color w:val="000000"/>
+          <w:lang w:val="es-ES"/>
+        </w:rPr>
+        <w:t xml:space="preserve">, el try funciona intentando ejecutar la </w:t>
+      </w:r>
+      <w:proofErr w:type="spellStart"/>
+      <w:r>
+        <w:rPr>
+          <w:rFonts w:ascii="Times New Roman" w:eastAsia="Times New Roman" w:hAnsi="Times New Roman" w:cs="Times New Roman"/>
+          <w:color w:val="000000"/>
+          <w:lang w:val="es-ES"/>
+        </w:rPr>
+        <w:t>rutaVlc</w:t>
+      </w:r>
+      <w:proofErr w:type="spellEnd"/>
+      <w:r>
+        <w:rPr>
+          <w:rFonts w:ascii="Times New Roman" w:eastAsia="Times New Roman" w:hAnsi="Times New Roman" w:cs="Times New Roman"/>
+          <w:color w:val="000000"/>
+          <w:lang w:val="es-ES"/>
+        </w:rPr>
+        <w:t xml:space="preserve"> el </w:t>
+      </w:r>
+      <w:proofErr w:type="spellStart"/>
+      <w:r>
+        <w:rPr>
+          <w:rFonts w:ascii="Times New Roman" w:eastAsia="Times New Roman" w:hAnsi="Times New Roman" w:cs="Times New Roman"/>
+          <w:color w:val="000000"/>
+          <w:lang w:val="es-ES"/>
+        </w:rPr>
+        <w:t>except</w:t>
+      </w:r>
+      <w:proofErr w:type="spellEnd"/>
+      <w:r>
+        <w:rPr>
+          <w:rFonts w:ascii="Times New Roman" w:eastAsia="Times New Roman" w:hAnsi="Times New Roman" w:cs="Times New Roman"/>
+          <w:color w:val="000000"/>
+          <w:lang w:val="es-ES"/>
+        </w:rPr>
+        <w:t xml:space="preserve"> es </w:t>
+      </w:r>
+      <w:proofErr w:type="spellStart"/>
+      <w:r>
+        <w:rPr>
+          <w:rFonts w:ascii="Times New Roman" w:eastAsia="Times New Roman" w:hAnsi="Times New Roman" w:cs="Times New Roman"/>
+          <w:color w:val="000000"/>
+          <w:lang w:val="es-ES"/>
+        </w:rPr>
+        <w:t>OSerror</w:t>
+      </w:r>
+      <w:proofErr w:type="spellEnd"/>
+      <w:r>
+        <w:rPr>
+          <w:rFonts w:ascii="Times New Roman" w:eastAsia="Times New Roman" w:hAnsi="Times New Roman" w:cs="Times New Roman"/>
+          <w:color w:val="000000"/>
+          <w:lang w:val="es-ES"/>
+        </w:rPr>
+        <w:t xml:space="preserve"> un error del sistema que nos indica que esa ruta no </w:t>
+      </w:r>
+      <w:proofErr w:type="spellStart"/>
+      <w:r>
+        <w:rPr>
+          <w:rFonts w:ascii="Times New Roman" w:eastAsia="Times New Roman" w:hAnsi="Times New Roman" w:cs="Times New Roman"/>
+          <w:color w:val="000000"/>
+          <w:lang w:val="es-ES"/>
+        </w:rPr>
+        <w:t>esta</w:t>
+      </w:r>
+      <w:proofErr w:type="spellEnd"/>
+      <w:r>
+        <w:rPr>
+          <w:rFonts w:ascii="Times New Roman" w:eastAsia="Times New Roman" w:hAnsi="Times New Roman" w:cs="Times New Roman"/>
+          <w:color w:val="000000"/>
+          <w:lang w:val="es-ES"/>
+        </w:rPr>
+        <w:t xml:space="preserve"> existe mostrando por pantalla el mensaje que </w:t>
+      </w:r>
+      <w:proofErr w:type="spellStart"/>
+      <w:r>
+        <w:rPr>
+          <w:rFonts w:ascii="Times New Roman" w:eastAsia="Times New Roman" w:hAnsi="Times New Roman" w:cs="Times New Roman"/>
+          <w:color w:val="000000"/>
+          <w:lang w:val="es-ES"/>
+        </w:rPr>
+        <w:t>querramos</w:t>
+      </w:r>
+      <w:proofErr w:type="spellEnd"/>
+      <w:r>
+        <w:rPr>
+          <w:rFonts w:ascii="Times New Roman" w:eastAsia="Times New Roman" w:hAnsi="Times New Roman" w:cs="Times New Roman"/>
+          <w:color w:val="000000"/>
+          <w:lang w:val="es-ES"/>
+        </w:rPr>
+        <w:t xml:space="preserve">, </w:t>
+      </w:r>
+      <w:proofErr w:type="spellStart"/>
+      <w:r>
+        <w:rPr>
+          <w:rFonts w:ascii="Times New Roman" w:eastAsia="Times New Roman" w:hAnsi="Times New Roman" w:cs="Times New Roman"/>
+          <w:color w:val="000000"/>
+          <w:lang w:val="es-ES"/>
+        </w:rPr>
+        <w:t>despues</w:t>
+      </w:r>
+      <w:proofErr w:type="spellEnd"/>
+      <w:r>
+        <w:rPr>
+          <w:rFonts w:ascii="Times New Roman" w:eastAsia="Times New Roman" w:hAnsi="Times New Roman" w:cs="Times New Roman"/>
+          <w:color w:val="000000"/>
+          <w:lang w:val="es-ES"/>
+        </w:rPr>
+        <w:t xml:space="preserve"> de eso queremos comprobar que la </w:t>
+      </w:r>
+      <w:proofErr w:type="spellStart"/>
+      <w:r>
+        <w:rPr>
+          <w:rFonts w:ascii="Times New Roman" w:eastAsia="Times New Roman" w:hAnsi="Times New Roman" w:cs="Times New Roman"/>
+          <w:color w:val="000000"/>
+          <w:lang w:val="es-ES"/>
+        </w:rPr>
+        <w:t>informacion</w:t>
+      </w:r>
+      <w:proofErr w:type="spellEnd"/>
+      <w:r>
+        <w:rPr>
+          <w:rFonts w:ascii="Times New Roman" w:eastAsia="Times New Roman" w:hAnsi="Times New Roman" w:cs="Times New Roman"/>
+          <w:color w:val="000000"/>
+          <w:lang w:val="es-ES"/>
+        </w:rPr>
+        <w:t xml:space="preserve"> que nosotros le mandamos es correcta y creamos dos </w:t>
+      </w:r>
+      <w:proofErr w:type="spellStart"/>
+      <w:r>
+        <w:rPr>
+          <w:rFonts w:ascii="Times New Roman" w:eastAsia="Times New Roman" w:hAnsi="Times New Roman" w:cs="Times New Roman"/>
+          <w:color w:val="000000"/>
+          <w:lang w:val="es-ES"/>
+        </w:rPr>
+        <w:t>assert</w:t>
+      </w:r>
+      <w:proofErr w:type="spellEnd"/>
+      <w:r>
+        <w:rPr>
+          <w:rFonts w:ascii="Times New Roman" w:eastAsia="Times New Roman" w:hAnsi="Times New Roman" w:cs="Times New Roman"/>
+          <w:color w:val="000000"/>
+          <w:lang w:val="es-ES"/>
+        </w:rPr>
+        <w:t xml:space="preserve"> que comprueben que esas dos variables sean </w:t>
+      </w:r>
+      <w:proofErr w:type="spellStart"/>
+      <w:r>
+        <w:rPr>
+          <w:rFonts w:ascii="Times New Roman" w:eastAsia="Times New Roman" w:hAnsi="Times New Roman" w:cs="Times New Roman"/>
+          <w:color w:val="000000"/>
+          <w:lang w:val="es-ES"/>
+        </w:rPr>
+        <w:t>string</w:t>
+      </w:r>
+      <w:proofErr w:type="spellEnd"/>
+      <w:r>
+        <w:rPr>
+          <w:rFonts w:ascii="Times New Roman" w:eastAsia="Times New Roman" w:hAnsi="Times New Roman" w:cs="Times New Roman"/>
+          <w:color w:val="000000"/>
+          <w:lang w:val="es-ES"/>
+        </w:rPr>
+        <w:t xml:space="preserve"> y le mandamos por consola de comandos la ruta del </w:t>
+      </w:r>
+      <w:proofErr w:type="spellStart"/>
+      <w:r>
+        <w:rPr>
+          <w:rFonts w:ascii="Times New Roman" w:eastAsia="Times New Roman" w:hAnsi="Times New Roman" w:cs="Times New Roman"/>
+          <w:color w:val="000000"/>
+          <w:lang w:val="es-ES"/>
+        </w:rPr>
+        <w:t>vlc</w:t>
+      </w:r>
+      <w:proofErr w:type="spellEnd"/>
+      <w:r>
+        <w:rPr>
+          <w:rFonts w:ascii="Times New Roman" w:eastAsia="Times New Roman" w:hAnsi="Times New Roman" w:cs="Times New Roman"/>
+          <w:color w:val="000000"/>
+          <w:lang w:val="es-ES"/>
+        </w:rPr>
+        <w:t xml:space="preserve"> y el </w:t>
+      </w:r>
+      <w:proofErr w:type="spellStart"/>
+      <w:r>
+        <w:rPr>
+          <w:rFonts w:ascii="Times New Roman" w:eastAsia="Times New Roman" w:hAnsi="Times New Roman" w:cs="Times New Roman"/>
+          <w:color w:val="000000"/>
+          <w:lang w:val="es-ES"/>
+        </w:rPr>
+        <w:t>string</w:t>
+      </w:r>
+      <w:proofErr w:type="spellEnd"/>
+      <w:r>
+        <w:rPr>
+          <w:rFonts w:ascii="Times New Roman" w:eastAsia="Times New Roman" w:hAnsi="Times New Roman" w:cs="Times New Roman"/>
+          <w:color w:val="000000"/>
+          <w:lang w:val="es-ES"/>
+        </w:rPr>
+        <w:t xml:space="preserve"> con canciones </w:t>
+      </w:r>
+      <w:proofErr w:type="spellStart"/>
+      <w:r>
+        <w:rPr>
+          <w:rFonts w:ascii="Times New Roman" w:eastAsia="Times New Roman" w:hAnsi="Times New Roman" w:cs="Times New Roman"/>
+          <w:color w:val="000000"/>
+          <w:lang w:val="es-ES"/>
+        </w:rPr>
+        <w:t>random</w:t>
+      </w:r>
+      <w:proofErr w:type="spellEnd"/>
+      <w:r>
+        <w:rPr>
+          <w:rFonts w:ascii="Times New Roman" w:eastAsia="Times New Roman" w:hAnsi="Times New Roman" w:cs="Times New Roman"/>
+          <w:color w:val="000000"/>
+          <w:lang w:val="es-ES"/>
+        </w:rPr>
+        <w:t xml:space="preserve"> concatenado por un espacio en blanco. El </w:t>
+      </w:r>
+      <w:proofErr w:type="spellStart"/>
+      <w:r>
+        <w:rPr>
+          <w:rFonts w:ascii="Times New Roman" w:eastAsia="Times New Roman" w:hAnsi="Times New Roman" w:cs="Times New Roman"/>
+          <w:color w:val="000000"/>
+          <w:lang w:val="es-ES"/>
+        </w:rPr>
+        <w:t>modulo</w:t>
+      </w:r>
+      <w:proofErr w:type="spellEnd"/>
+      <w:r>
+        <w:rPr>
+          <w:rFonts w:ascii="Times New Roman" w:eastAsia="Times New Roman" w:hAnsi="Times New Roman" w:cs="Times New Roman"/>
+          <w:color w:val="000000"/>
+          <w:lang w:val="es-ES"/>
+        </w:rPr>
+        <w:t xml:space="preserve"> que importamos que es os nos sirve para usar popen.</w:t>
       </w:r>
     </w:p>
     <w:p>
@@ -1897,7 +3985,7 @@
           <w:lang w:val="es-ES"/>
         </w:rPr>
       </w:pPr>
-      <w:bookmarkStart w:id="2" w:name="_Toc26134598"/>
+      <w:bookmarkStart w:id="3" w:name="_Toc26179949"/>
       <w:r>
         <w:rPr>
           <w:lang w:val="es-ES"/>
@@ -1905,7 +3993,7 @@
         <w:lastRenderedPageBreak/>
         <w:t>Arquitectura de la aplicación y tecnologías utilizadas</w:t>
       </w:r>
-      <w:bookmarkEnd w:id="2"/>
+      <w:bookmarkEnd w:id="3"/>
     </w:p>
     <w:p>
       <w:pPr>
@@ -2000,7 +4088,7 @@
           <w:lang w:val="es-ES"/>
         </w:rPr>
       </w:pPr>
-      <w:bookmarkStart w:id="3" w:name="_Toc26134599"/>
+      <w:bookmarkStart w:id="4" w:name="_Toc26179950"/>
       <w:r>
         <w:rPr>
           <w:lang w:val="es-ES"/>
@@ -2008,25 +4096,20 @@
         <w:lastRenderedPageBreak/>
         <w:t>Diagrama de componentes</w:t>
       </w:r>
-      <w:bookmarkEnd w:id="3"/>
+      <w:bookmarkEnd w:id="4"/>
     </w:p>
     <w:p>
       <w:pPr>
-        <w:pStyle w:val="NormalWeb"/>
-        <w:spacing w:before="0" w:beforeAutospacing="0" w:after="0" w:afterAutospacing="0"/>
-      </w:pPr>
-    </w:p>
-    <w:p>
-      <w:pPr>
-        <w:pStyle w:val="NormalWeb"/>
-        <w:spacing w:before="0" w:beforeAutospacing="0" w:after="0" w:afterAutospacing="0"/>
+        <w:rPr>
+          <w:lang w:val="es-ES"/>
+        </w:rPr>
       </w:pPr>
       <w:r>
         <w:rPr>
           <w:noProof/>
         </w:rPr>
         <w:drawing>
-          <wp:inline distT="0" distB="0" distL="0" distR="0" wp14:anchorId="677D8F30" wp14:editId="435447F1">
+          <wp:inline distT="0" distB="0" distL="0" distR="0" wp14:anchorId="21C8AD24" wp14:editId="4828519B">
             <wp:extent cx="5733415" cy="4518660"/>
             <wp:effectExtent l="0" t="0" r="635" b="0"/>
             <wp:docPr id="3" name="Imagen 3"/>
@@ -2074,16 +4157,6 @@
           </wp:inline>
         </w:drawing>
       </w:r>
-      <w:bookmarkStart w:id="4" w:name="_GoBack"/>
-      <w:bookmarkEnd w:id="4"/>
-    </w:p>
-    <w:p>
-      <w:pPr>
-        <w:pStyle w:val="Ttulo2"/>
-        <w:rPr>
-          <w:lang w:val="es-ES"/>
-        </w:rPr>
-      </w:pPr>
     </w:p>
     <w:p>
       <w:pPr>
@@ -2096,14 +4169,23 @@
           <w:lang w:val="es-ES"/>
         </w:rPr>
       </w:pPr>
-      <w:bookmarkStart w:id="5" w:name="_Toc26134600"/>
-      <w:r>
-        <w:rPr>
-          <w:lang w:val="es-ES"/>
-        </w:rPr>
-        <w:t>Diagrama Clokify</w:t>
+      <w:bookmarkStart w:id="5" w:name="_Toc26179951"/>
+      <w:r>
+        <w:rPr>
+          <w:lang w:val="es-ES"/>
+        </w:rPr>
+        <w:lastRenderedPageBreak/>
+        <w:t xml:space="preserve">Diagrama </w:t>
+      </w:r>
+      <w:proofErr w:type="spellStart"/>
+      <w:r>
+        <w:rPr>
+          <w:lang w:val="es-ES"/>
+        </w:rPr>
+        <w:t>Clokify</w:t>
       </w:r>
       <w:bookmarkEnd w:id="5"/>
+      <w:proofErr w:type="spellEnd"/>
     </w:p>
     <w:p>
       <w:pPr>
@@ -2111,10 +4193,112 @@
           <w:rFonts w:ascii="Times New Roman" w:eastAsia="Times New Roman" w:hAnsi="Times New Roman" w:cs="Times New Roman"/>
         </w:rPr>
       </w:pPr>
+      <w:r>
+        <w:rPr>
+          <w:rFonts w:ascii="Times New Roman" w:eastAsia="Times New Roman" w:hAnsi="Times New Roman" w:cs="Times New Roman"/>
+          <w:noProof/>
+        </w:rPr>
+        <w:drawing>
+          <wp:inline distT="0" distB="0" distL="0" distR="0" wp14:anchorId="600F71B7" wp14:editId="373750B3">
+            <wp:extent cx="5733415" cy="7604760"/>
+            <wp:effectExtent l="0" t="0" r="635" b="0"/>
+            <wp:docPr id="1" name="Imagen 1"/>
+            <wp:cNvGraphicFramePr>
+              <a:graphicFrameLocks xmlns:a="http://schemas.openxmlformats.org/drawingml/2006/main" noChangeAspect="1"/>
+            </wp:cNvGraphicFramePr>
+            <a:graphic xmlns:a="http://schemas.openxmlformats.org/drawingml/2006/main">
+              <a:graphicData uri="http://schemas.openxmlformats.org/drawingml/2006/picture">
+                <pic:pic xmlns:pic="http://schemas.openxmlformats.org/drawingml/2006/picture">
+                  <pic:nvPicPr>
+                    <pic:cNvPr id="1" name="Anotación 2019-12-02 115002.png"/>
+                    <pic:cNvPicPr/>
+                  </pic:nvPicPr>
+                  <pic:blipFill>
+                    <a:blip r:embed="rId12">
+                      <a:extLst>
+                        <a:ext uri="{28A0092B-C50C-407E-A947-70E740481C1C}">
+                          <a14:useLocalDpi xmlns:a14="http://schemas.microsoft.com/office/drawing/2010/main" val="0"/>
+                        </a:ext>
+                      </a:extLst>
+                    </a:blip>
+                    <a:stretch>
+                      <a:fillRect/>
+                    </a:stretch>
+                  </pic:blipFill>
+                  <pic:spPr>
+                    <a:xfrm>
+                      <a:off x="0" y="0"/>
+                      <a:ext cx="5733415" cy="7604760"/>
+                    </a:xfrm>
+                    <a:prstGeom prst="rect">
+                      <a:avLst/>
+                    </a:prstGeom>
+                  </pic:spPr>
+                </pic:pic>
+              </a:graphicData>
+            </a:graphic>
+          </wp:inline>
+        </w:drawing>
+      </w:r>
+    </w:p>
+    <w:p>
+      <w:pPr>
+        <w:rPr>
+          <w:rFonts w:ascii="Times New Roman" w:eastAsia="Times New Roman" w:hAnsi="Times New Roman" w:cs="Times New Roman"/>
+        </w:rPr>
+      </w:pPr>
+      <w:r>
+        <w:rPr>
+          <w:rFonts w:ascii="Times New Roman" w:eastAsia="Times New Roman" w:hAnsi="Times New Roman" w:cs="Times New Roman"/>
+          <w:noProof/>
+        </w:rPr>
+        <w:lastRenderedPageBreak/>
+        <w:drawing>
+          <wp:inline distT="0" distB="0" distL="0" distR="0" wp14:anchorId="1C38E70F" wp14:editId="4C40E293">
+            <wp:extent cx="5733415" cy="6633845"/>
+            <wp:effectExtent l="0" t="0" r="635" b="0"/>
+            <wp:docPr id="4" name="Imagen 4"/>
+            <wp:cNvGraphicFramePr>
+              <a:graphicFrameLocks xmlns:a="http://schemas.openxmlformats.org/drawingml/2006/main" noChangeAspect="1"/>
+            </wp:cNvGraphicFramePr>
+            <a:graphic xmlns:a="http://schemas.openxmlformats.org/drawingml/2006/main">
+              <a:graphicData uri="http://schemas.openxmlformats.org/drawingml/2006/picture">
+                <pic:pic xmlns:pic="http://schemas.openxmlformats.org/drawingml/2006/picture">
+                  <pic:nvPicPr>
+                    <pic:cNvPr id="4" name="Anotación 2019-12-02 115003.png"/>
+                    <pic:cNvPicPr/>
+                  </pic:nvPicPr>
+                  <pic:blipFill>
+                    <a:blip r:embed="rId13">
+                      <a:extLst>
+                        <a:ext uri="{28A0092B-C50C-407E-A947-70E740481C1C}">
+                          <a14:useLocalDpi xmlns:a14="http://schemas.microsoft.com/office/drawing/2010/main" val="0"/>
+                        </a:ext>
+                      </a:extLst>
+                    </a:blip>
+                    <a:stretch>
+                      <a:fillRect/>
+                    </a:stretch>
+                  </pic:blipFill>
+                  <pic:spPr>
+                    <a:xfrm>
+                      <a:off x="0" y="0"/>
+                      <a:ext cx="5733415" cy="6633845"/>
+                    </a:xfrm>
+                    <a:prstGeom prst="rect">
+                      <a:avLst/>
+                    </a:prstGeom>
+                  </pic:spPr>
+                </pic:pic>
+              </a:graphicData>
+            </a:graphic>
+          </wp:inline>
+        </w:drawing>
+      </w:r>
     </w:p>
     <w:sectPr>
-      <w:headerReference w:type="default" r:id="rId12"/>
-      <w:footerReference w:type="default" r:id="rId13"/>
+      <w:headerReference w:type="default" r:id="rId14"/>
+      <w:footerReference w:type="default" r:id="rId15"/>
       <w:pgSz w:w="11909" w:h="16834"/>
       <w:pgMar w:top="1440" w:right="1440" w:bottom="1440" w:left="1440" w:header="283" w:footer="283" w:gutter="0"/>
       <w:pgNumType w:start="0"/>
@@ -3911,7 +6095,7 @@
 </file>
 
 <file path=customXml/itemProps1.xml><?xml version="1.0" encoding="utf-8"?>
-<ds:datastoreItem xmlns:ds="http://schemas.openxmlformats.org/officeDocument/2006/customXml" ds:itemID="{2DF6199C-A100-45F1-A48F-7BA44995BA51}">
+<ds:datastoreItem xmlns:ds="http://schemas.openxmlformats.org/officeDocument/2006/customXml" ds:itemID="{FEFF3D70-ECAE-4F98-8E7D-16F489C27F69}">
   <ds:schemaRefs>
     <ds:schemaRef ds:uri="http://schemas.openxmlformats.org/officeDocument/2006/bibliography"/>
   </ds:schemaRefs>

</xml_diff>

<commit_message>
doc: Actualizar doc y pdf
</commit_message>
<xml_diff>
--- a/doc/documentacionProyecto.docx
+++ b/doc/documentacionProyecto.docx
@@ -1007,80 +1007,127 @@
           <w:r>
             <w:fldChar w:fldCharType="separate"/>
           </w:r>
-          <w:hyperlink w:anchor="_Toc26179947" w:history="1">
-            <w:r>
-              <w:rPr>
-                <w:rStyle w:val="Hipervnculo"/>
-                <w:noProof/>
-                <w:lang w:val="es-ES"/>
-              </w:rPr>
-              <w:t>1.</w:t>
-            </w:r>
-            <w:r>
-              <w:rPr>
-                <w:rFonts w:asciiTheme="minorHAnsi" w:eastAsiaTheme="minorEastAsia" w:hAnsiTheme="minorHAnsi" w:cstheme="minorBidi"/>
-                <w:noProof/>
-                <w:lang w:val="es-ES"/>
-              </w:rPr>
-              <w:tab/>
-            </w:r>
-            <w:r>
-              <w:rPr>
-                <w:rStyle w:val="Hipervnculo"/>
-                <w:noProof/>
-                <w:lang w:val="es-ES"/>
-              </w:rPr>
-              <w:t>Explicación del proyecto</w:t>
-            </w:r>
-            <w:r>
-              <w:rPr>
-                <w:noProof/>
-                <w:webHidden/>
-              </w:rPr>
-              <w:tab/>
-            </w:r>
-            <w:r>
-              <w:rPr>
-                <w:noProof/>
-                <w:webHidden/>
-              </w:rPr>
-              <w:fldChar w:fldCharType="begin"/>
-            </w:r>
-            <w:r>
-              <w:rPr>
-                <w:noProof/>
-                <w:webHidden/>
-              </w:rPr>
-              <w:instrText xml:space="preserve"> PAGEREF _Toc26179947 \h </w:instrText>
-            </w:r>
-            <w:r>
-              <w:rPr>
-                <w:noProof/>
-                <w:webHidden/>
-              </w:rPr>
-            </w:r>
-            <w:r>
-              <w:rPr>
-                <w:noProof/>
-                <w:webHidden/>
-              </w:rPr>
-              <w:fldChar w:fldCharType="separate"/>
-            </w:r>
-            <w:r>
-              <w:rPr>
-                <w:noProof/>
-                <w:webHidden/>
-              </w:rPr>
-              <w:t>2</w:t>
-            </w:r>
-            <w:r>
-              <w:rPr>
-                <w:noProof/>
-                <w:webHidden/>
-              </w:rPr>
-              <w:fldChar w:fldCharType="end"/>
-            </w:r>
-          </w:hyperlink>
+          <w:bookmarkStart w:id="0" w:name="_GoBack"/>
+          <w:bookmarkEnd w:id="0"/>
+          <w:r>
+            <w:rPr>
+              <w:rStyle w:val="Hipervnculo"/>
+              <w:noProof/>
+            </w:rPr>
+            <w:fldChar w:fldCharType="begin"/>
+          </w:r>
+          <w:r>
+            <w:rPr>
+              <w:rStyle w:val="Hipervnculo"/>
+              <w:noProof/>
+            </w:rPr>
+            <w:instrText xml:space="preserve"> </w:instrText>
+          </w:r>
+          <w:r>
+            <w:rPr>
+              <w:noProof/>
+            </w:rPr>
+            <w:instrText>HYPERLINK \l "_Toc26181004"</w:instrText>
+          </w:r>
+          <w:r>
+            <w:rPr>
+              <w:rStyle w:val="Hipervnculo"/>
+              <w:noProof/>
+            </w:rPr>
+            <w:instrText xml:space="preserve"> </w:instrText>
+          </w:r>
+          <w:r>
+            <w:rPr>
+              <w:rStyle w:val="Hipervnculo"/>
+              <w:noProof/>
+            </w:rPr>
+          </w:r>
+          <w:r>
+            <w:rPr>
+              <w:rStyle w:val="Hipervnculo"/>
+              <w:noProof/>
+            </w:rPr>
+            <w:fldChar w:fldCharType="separate"/>
+          </w:r>
+          <w:r>
+            <w:rPr>
+              <w:rStyle w:val="Hipervnculo"/>
+              <w:noProof/>
+              <w:lang w:val="es-ES"/>
+            </w:rPr>
+            <w:t>1.</w:t>
+          </w:r>
+          <w:r>
+            <w:rPr>
+              <w:rFonts w:asciiTheme="minorHAnsi" w:eastAsiaTheme="minorEastAsia" w:hAnsiTheme="minorHAnsi" w:cstheme="minorBidi"/>
+              <w:noProof/>
+              <w:lang w:val="es-ES"/>
+            </w:rPr>
+            <w:tab/>
+          </w:r>
+          <w:r>
+            <w:rPr>
+              <w:rStyle w:val="Hipervnculo"/>
+              <w:noProof/>
+              <w:lang w:val="es-ES"/>
+            </w:rPr>
+            <w:t>Explicación del proyecto</w:t>
+          </w:r>
+          <w:r>
+            <w:rPr>
+              <w:noProof/>
+              <w:webHidden/>
+            </w:rPr>
+            <w:tab/>
+          </w:r>
+          <w:r>
+            <w:rPr>
+              <w:noProof/>
+              <w:webHidden/>
+            </w:rPr>
+            <w:fldChar w:fldCharType="begin"/>
+          </w:r>
+          <w:r>
+            <w:rPr>
+              <w:noProof/>
+              <w:webHidden/>
+            </w:rPr>
+            <w:instrText xml:space="preserve"> PAGEREF _Toc26181004 \h </w:instrText>
+          </w:r>
+          <w:r>
+            <w:rPr>
+              <w:noProof/>
+              <w:webHidden/>
+            </w:rPr>
+          </w:r>
+          <w:r>
+            <w:rPr>
+              <w:noProof/>
+              <w:webHidden/>
+            </w:rPr>
+            <w:fldChar w:fldCharType="separate"/>
+          </w:r>
+          <w:r>
+            <w:rPr>
+              <w:noProof/>
+              <w:webHidden/>
+            </w:rPr>
+            <w:t>2</w:t>
+          </w:r>
+          <w:r>
+            <w:rPr>
+              <w:noProof/>
+              <w:webHidden/>
+            </w:rPr>
+            <w:fldChar w:fldCharType="end"/>
+          </w:r>
+          <w:r>
+            <w:rPr>
+              <w:rStyle w:val="Hipervnculo"/>
+              <w:noProof/>
+            </w:rPr>
+            <w:fldChar w:fldCharType="end"/>
+          </w:r>
         </w:p>
         <w:p>
           <w:pPr>
@@ -1095,7 +1142,7 @@
               <w:lang w:val="es-ES"/>
             </w:rPr>
           </w:pPr>
-          <w:hyperlink w:anchor="_Toc26179948" w:history="1">
+          <w:hyperlink w:anchor="_Toc26181005" w:history="1">
             <w:r>
               <w:rPr>
                 <w:rStyle w:val="Hipervnculo"/>
@@ -1139,7 +1186,7 @@
                 <w:noProof/>
                 <w:webHidden/>
               </w:rPr>
-              <w:instrText xml:space="preserve"> PAGEREF _Toc26179948 \h </w:instrText>
+              <w:instrText xml:space="preserve"> PAGEREF _Toc26181005 \h </w:instrText>
             </w:r>
             <w:r>
               <w:rPr>
@@ -1183,7 +1230,7 @@
               <w:lang w:val="es-ES"/>
             </w:rPr>
           </w:pPr>
-          <w:hyperlink w:anchor="_Toc26179949" w:history="1">
+          <w:hyperlink w:anchor="_Toc26181006" w:history="1">
             <w:r>
               <w:rPr>
                 <w:rStyle w:val="Hipervnculo"/>
@@ -1227,7 +1274,7 @@
                 <w:noProof/>
                 <w:webHidden/>
               </w:rPr>
-              <w:instrText xml:space="preserve"> PAGEREF _Toc26179949 \h </w:instrText>
+              <w:instrText xml:space="preserve"> PAGEREF _Toc26181006 \h </w:instrText>
             </w:r>
             <w:r>
               <w:rPr>
@@ -1271,7 +1318,7 @@
               <w:lang w:val="es-ES"/>
             </w:rPr>
           </w:pPr>
-          <w:hyperlink w:anchor="_Toc26179950" w:history="1">
+          <w:hyperlink w:anchor="_Toc26181007" w:history="1">
             <w:r>
               <w:rPr>
                 <w:rStyle w:val="Hipervnculo"/>
@@ -1315,7 +1362,7 @@
                 <w:noProof/>
                 <w:webHidden/>
               </w:rPr>
-              <w:instrText xml:space="preserve"> PAGEREF _Toc26179950 \h </w:instrText>
+              <w:instrText xml:space="preserve"> PAGEREF _Toc26181007 \h </w:instrText>
             </w:r>
             <w:r>
               <w:rPr>
@@ -1359,7 +1406,7 @@
               <w:lang w:val="es-ES"/>
             </w:rPr>
           </w:pPr>
-          <w:hyperlink w:anchor="_Toc26179951" w:history="1">
+          <w:hyperlink w:anchor="_Toc26181008" w:history="1">
             <w:r>
               <w:rPr>
                 <w:rStyle w:val="Hipervnculo"/>
@@ -1403,7 +1450,7 @@
                 <w:noProof/>
                 <w:webHidden/>
               </w:rPr>
-              <w:instrText xml:space="preserve"> PAGEREF _Toc26179951 \h </w:instrText>
+              <w:instrText xml:space="preserve"> PAGEREF _Toc26181008 \h </w:instrText>
             </w:r>
             <w:r>
               <w:rPr>
@@ -1454,8 +1501,6 @@
       <w:r>
         <w:br w:type="page"/>
       </w:r>
-      <w:bookmarkStart w:id="0" w:name="_GoBack"/>
-      <w:bookmarkEnd w:id="0"/>
     </w:p>
     <w:p>
       <w:pPr>
@@ -1470,7 +1515,7 @@
           <w:lang w:val="es-ES"/>
         </w:rPr>
       </w:pPr>
-      <w:bookmarkStart w:id="1" w:name="_Toc26179947"/>
+      <w:bookmarkStart w:id="1" w:name="_Toc26181004"/>
       <w:r>
         <w:rPr>
           <w:lang w:val="es-ES"/>
@@ -1517,7 +1562,7 @@
           <w:lang w:val="es-ES"/>
         </w:rPr>
       </w:pPr>
-      <w:bookmarkStart w:id="2" w:name="_Toc26179948"/>
+      <w:bookmarkStart w:id="2" w:name="_Toc26181005"/>
       <w:r>
         <w:rPr>
           <w:lang w:val="es-ES"/>
@@ -3985,7 +4030,7 @@
           <w:lang w:val="es-ES"/>
         </w:rPr>
       </w:pPr>
-      <w:bookmarkStart w:id="3" w:name="_Toc26179949"/>
+      <w:bookmarkStart w:id="3" w:name="_Toc26181006"/>
       <w:r>
         <w:rPr>
           <w:lang w:val="es-ES"/>
@@ -4088,7 +4133,7 @@
           <w:lang w:val="es-ES"/>
         </w:rPr>
       </w:pPr>
-      <w:bookmarkStart w:id="4" w:name="_Toc26179950"/>
+      <w:bookmarkStart w:id="4" w:name="_Toc26181007"/>
       <w:r>
         <w:rPr>
           <w:lang w:val="es-ES"/>
@@ -4169,23 +4214,15 @@
           <w:lang w:val="es-ES"/>
         </w:rPr>
       </w:pPr>
-      <w:bookmarkStart w:id="5" w:name="_Toc26179951"/>
+      <w:bookmarkStart w:id="5" w:name="_Toc26181008"/>
       <w:r>
         <w:rPr>
           <w:lang w:val="es-ES"/>
         </w:rPr>
         <w:lastRenderedPageBreak/>
-        <w:t xml:space="preserve">Diagrama </w:t>
-      </w:r>
-      <w:proofErr w:type="spellStart"/>
-      <w:r>
-        <w:rPr>
-          <w:lang w:val="es-ES"/>
-        </w:rPr>
-        <w:t>Clokify</w:t>
+        <w:t>Diagrama Clokify</w:t>
       </w:r>
       <w:bookmarkEnd w:id="5"/>
-      <w:proofErr w:type="spellEnd"/>
     </w:p>
     <w:p>
       <w:pPr>
@@ -6095,7 +6132,7 @@
 </file>
 
 <file path=customXml/itemProps1.xml><?xml version="1.0" encoding="utf-8"?>
-<ds:datastoreItem xmlns:ds="http://schemas.openxmlformats.org/officeDocument/2006/customXml" ds:itemID="{FEFF3D70-ECAE-4F98-8E7D-16F489C27F69}">
+<ds:datastoreItem xmlns:ds="http://schemas.openxmlformats.org/officeDocument/2006/customXml" ds:itemID="{610375AA-8CE1-4213-A458-24A3F56D8006}">
   <ds:schemaRefs>
     <ds:schemaRef ds:uri="http://schemas.openxmlformats.org/officeDocument/2006/bibliography"/>
   </ds:schemaRefs>

</xml_diff>